<commit_message>
updated the extentsions and removed the full movement use case
Removed the full movement use case because there is already one located
in section 4.
</commit_message>
<xml_diff>
--- a/Documentation/Requirements Docs/Requirements Level 2/MP System Requirements Specifications for Roadie - Lvl 2.docx
+++ b/Documentation/Requirements Docs/Requirements Level 2/MP System Requirements Specifications for Roadie - Lvl 2.docx
@@ -13850,13 +13850,7 @@
         <w:rPr>
           <w:rFonts w:ascii="Times New Roman" w:eastAsia="Times New Roman" w:hAnsi="Times New Roman" w:cs="Times New Roman"/>
         </w:rPr>
-        <w:t xml:space="preserve">Roadie aligns itself up with the </w:t>
-      </w:r>
-      <w:r>
-        <w:rPr>
-          <w:rFonts w:ascii="Times New Roman" w:eastAsia="Times New Roman" w:hAnsi="Times New Roman" w:cs="Times New Roman"/>
-        </w:rPr>
-        <w:t xml:space="preserve">Simon </w:t>
+        <w:t xml:space="preserve">Roadie aligns itself up with the Simon </w:t>
       </w:r>
       <w:proofErr w:type="spellStart"/>
       <w:r>
@@ -14101,6 +14095,71 @@
     </w:p>
     <w:p>
       <w:pPr>
+        <w:ind w:left="1440"/>
+        <w:rPr>
+          <w:rFonts w:eastAsia="Times New Roman"/>
+          <w:shd w:val="clear" w:color="auto" w:fill="FFFFFF"/>
+        </w:rPr>
+      </w:pPr>
+      <w:r>
+        <w:rPr>
+          <w:rFonts w:eastAsia="Times New Roman"/>
+          <w:shd w:val="clear" w:color="auto" w:fill="FFFFFF"/>
+        </w:rPr>
+        <w:t xml:space="preserve">1. </w:t>
+      </w:r>
+      <w:r>
+        <w:rPr>
+          <w:rFonts w:eastAsia="Times New Roman"/>
+          <w:shd w:val="clear" w:color="auto" w:fill="FFFFFF"/>
+        </w:rPr>
+        <w:t>Roadie</w:t>
+      </w:r>
+      <w:r>
+        <w:rPr>
+          <w:rFonts w:eastAsia="Times New Roman"/>
+          <w:shd w:val="clear" w:color="auto" w:fill="FFFFFF"/>
+        </w:rPr>
+        <w:t xml:space="preserve"> </w:t>
+      </w:r>
+      <w:r>
+        <w:rPr>
+          <w:rFonts w:eastAsia="Times New Roman"/>
+          <w:shd w:val="clear" w:color="auto" w:fill="FFFFFF"/>
+        </w:rPr>
+        <w:t>shall</w:t>
+      </w:r>
+      <w:r>
+        <w:rPr>
+          <w:rFonts w:eastAsia="Times New Roman"/>
+          <w:shd w:val="clear" w:color="auto" w:fill="FFFFFF"/>
+        </w:rPr>
+        <w:t xml:space="preserve"> proceed to the ne</w:t>
+      </w:r>
+      <w:r>
+        <w:rPr>
+          <w:rFonts w:eastAsia="Times New Roman"/>
+          <w:shd w:val="clear" w:color="auto" w:fill="FFFFFF"/>
+        </w:rPr>
+        <w:t>xt challenge zone</w:t>
+      </w:r>
+      <w:r>
+        <w:rPr>
+          <w:rFonts w:eastAsia="Times New Roman"/>
+          <w:shd w:val="clear" w:color="auto" w:fill="FFFFFF"/>
+        </w:rPr>
+        <w:t xml:space="preserve"> </w:t>
+      </w:r>
+      <w:r>
+        <w:rPr>
+          <w:rFonts w:eastAsia="Times New Roman"/>
+          <w:shd w:val="clear" w:color="auto" w:fill="FFFFFF"/>
+        </w:rPr>
+        <w:t>or finish line if this challenge zone is the last challenge zone.</w:t>
+      </w:r>
+    </w:p>
+    <w:p>
+      <w:pPr>
         <w:pBdr>
           <w:bottom w:val="single" w:sz="6" w:space="1" w:color="auto"/>
         </w:pBdr>
@@ -14115,35 +14174,7 @@
           <w:rFonts w:eastAsia="Times New Roman"/>
           <w:shd w:val="clear" w:color="auto" w:fill="FFFFFF"/>
         </w:rPr>
-        <w:t xml:space="preserve">1. </w:t>
-      </w:r>
-      <w:r>
-        <w:rPr>
-          <w:rFonts w:eastAsia="Times New Roman"/>
-          <w:shd w:val="clear" w:color="auto" w:fill="FFFFFF"/>
-        </w:rPr>
-        <w:t>Roadie</w:t>
-      </w:r>
-      <w:r>
-        <w:rPr>
-          <w:rFonts w:eastAsia="Times New Roman"/>
-          <w:shd w:val="clear" w:color="auto" w:fill="FFFFFF"/>
-        </w:rPr>
-        <w:t xml:space="preserve"> </w:t>
-      </w:r>
-      <w:r>
-        <w:rPr>
-          <w:rFonts w:eastAsia="Times New Roman"/>
-          <w:shd w:val="clear" w:color="auto" w:fill="FFFFFF"/>
-        </w:rPr>
-        <w:t>shall</w:t>
-      </w:r>
-      <w:r>
-        <w:rPr>
-          <w:rFonts w:eastAsia="Times New Roman"/>
-          <w:shd w:val="clear" w:color="auto" w:fill="FFFFFF"/>
-        </w:rPr>
-        <w:t xml:space="preserve"> proceed to the next challenge zone or finish line.</w:t>
+        <w:t>.</w:t>
       </w:r>
       <w:r>
         <w:rPr>
@@ -14903,21 +14934,7 @@
           <w:rFonts w:eastAsia="Times New Roman"/>
           <w:szCs w:val="22"/>
         </w:rPr>
-        <w:t xml:space="preserve">Roadie aligns itself up with the </w:t>
-      </w:r>
-      <w:r>
-        <w:rPr>
-          <w:rFonts w:eastAsia="Times New Roman"/>
-          <w:szCs w:val="22"/>
-        </w:rPr>
-        <w:t>Etch-A-Sketch</w:t>
-      </w:r>
-      <w:r>
-        <w:rPr>
-          <w:rFonts w:eastAsia="Times New Roman"/>
-          <w:szCs w:val="22"/>
-        </w:rPr>
-        <w:t xml:space="preserve"> as described in Use Case: Arrival at Challenge Zone.</w:t>
+        <w:t>Roadie aligns itself up with the Etch-A-Sketch as described in Use Case: Arrival at Challenge Zone.</w:t>
       </w:r>
     </w:p>
     <w:p>
@@ -15011,6 +15028,7 @@
         <w:ind w:left="720"/>
         <w:rPr>
           <w:rFonts w:eastAsia="Times New Roman"/>
+          <w:shd w:val="clear" w:color="auto" w:fill="FFFFFF"/>
         </w:rPr>
       </w:pPr>
       <w:r>
@@ -15025,72 +15043,37 @@
           <w:rFonts w:eastAsia="Times New Roman"/>
           <w:shd w:val="clear" w:color="auto" w:fill="FFFFFF"/>
         </w:rPr>
-        <w:t>Roadie</w:t>
-      </w:r>
-      <w:r>
-        <w:rPr>
-          <w:rFonts w:eastAsia="Times New Roman"/>
-          <w:shd w:val="clear" w:color="auto" w:fill="FFFFFF"/>
-        </w:rPr>
-        <w:t xml:space="preserve"> is in a bad state.</w:t>
-      </w:r>
-    </w:p>
-    <w:p>
-      <w:pPr>
-        <w:ind w:left="1080"/>
-        <w:rPr>
-          <w:rFonts w:eastAsia="Times New Roman"/>
-        </w:rPr>
-      </w:pPr>
-      <w:r>
-        <w:rPr>
-          <w:rFonts w:eastAsia="Times New Roman"/>
-          <w:shd w:val="clear" w:color="auto" w:fill="FFFFFF"/>
-        </w:rPr>
-        <w:t xml:space="preserve">1. </w:t>
-      </w:r>
-      <w:r>
-        <w:rPr>
-          <w:rFonts w:eastAsia="Times New Roman"/>
-          <w:shd w:val="clear" w:color="auto" w:fill="FFFFFF"/>
-        </w:rPr>
-        <w:t>Roadie</w:t>
-      </w:r>
-      <w:r>
-        <w:rPr>
-          <w:rFonts w:eastAsia="Times New Roman"/>
-          <w:shd w:val="clear" w:color="auto" w:fill="FFFFFF"/>
-        </w:rPr>
-        <w:t xml:space="preserve"> will backtrack last known good state.</w:t>
-      </w:r>
-    </w:p>
-    <w:p>
-      <w:pPr>
-        <w:ind w:left="1080"/>
-        <w:rPr>
-          <w:rFonts w:eastAsia="Times New Roman"/>
-        </w:rPr>
-      </w:pPr>
-      <w:r>
-        <w:rPr>
-          <w:rFonts w:eastAsia="Times New Roman"/>
-          <w:shd w:val="clear" w:color="auto" w:fill="FFFFFF"/>
-        </w:rPr>
-        <w:t xml:space="preserve">2. </w:t>
-      </w:r>
-      <w:r>
-        <w:rPr>
-          <w:rFonts w:eastAsia="Times New Roman"/>
-          <w:shd w:val="clear" w:color="auto" w:fill="FFFFFF"/>
-        </w:rPr>
-        <w:t>Roadie</w:t>
-      </w:r>
-      <w:r>
-        <w:rPr>
-          <w:rFonts w:eastAsia="Times New Roman"/>
-          <w:shd w:val="clear" w:color="auto" w:fill="FFFFFF"/>
-        </w:rPr>
-        <w:t xml:space="preserve"> shall proceed with the next steps to take.</w:t>
+        <w:t>Roadie fails to draw “IEEE” on the Etch-A-Sketch.</w:t>
+      </w:r>
+    </w:p>
+    <w:p>
+      <w:pPr>
+        <w:ind w:left="1440"/>
+        <w:rPr>
+          <w:rFonts w:eastAsia="Times New Roman"/>
+          <w:shd w:val="clear" w:color="auto" w:fill="FFFFFF"/>
+        </w:rPr>
+      </w:pPr>
+      <w:r>
+        <w:rPr>
+          <w:rFonts w:eastAsia="Times New Roman"/>
+          <w:shd w:val="clear" w:color="auto" w:fill="FFFFFF"/>
+        </w:rPr>
+        <w:t>1. Finishes the part that is executing and proceeds to the next challenge zone</w:t>
+      </w:r>
+      <w:r>
+        <w:rPr>
+          <w:rFonts w:eastAsia="Times New Roman"/>
+          <w:shd w:val="clear" w:color="auto" w:fill="FFFFFF"/>
+        </w:rPr>
+        <w:t xml:space="preserve"> </w:t>
+      </w:r>
+      <w:r>
+        <w:rPr>
+          <w:rFonts w:eastAsia="Times New Roman"/>
+          <w:shd w:val="clear" w:color="auto" w:fill="FFFFFF"/>
+        </w:rPr>
+        <w:t>or finish line if this challenge zone is the last challenge zone.</w:t>
       </w:r>
     </w:p>
     <w:p>
@@ -15870,8 +15853,6 @@
         </w:rPr>
         <w:t xml:space="preserve"> twist one of the rows of Rubik’s Cube 180 degrees.</w:t>
       </w:r>
-      <w:bookmarkStart w:id="57" w:name="_GoBack"/>
-      <w:bookmarkEnd w:id="57"/>
     </w:p>
     <w:p>
       <w:pPr>
@@ -15931,7 +15912,14 @@
           <w:rFonts w:eastAsia="Times New Roman"/>
           <w:shd w:val="clear" w:color="auto" w:fill="FFFFFF"/>
         </w:rPr>
-        <w:t xml:space="preserve"> is in a bad state.</w:t>
+        <w:t xml:space="preserve"> fails to twist the Rubik’s Cube 180 degrees</w:t>
+      </w:r>
+      <w:r>
+        <w:rPr>
+          <w:rFonts w:eastAsia="Times New Roman"/>
+          <w:shd w:val="clear" w:color="auto" w:fill="FFFFFF"/>
+        </w:rPr>
+        <w:t>.</w:t>
       </w:r>
     </w:p>
     <w:p>
@@ -15960,14 +15948,18 @@
           <w:rFonts w:eastAsia="Times New Roman"/>
           <w:shd w:val="clear" w:color="auto" w:fill="FFFFFF"/>
         </w:rPr>
-        <w:t xml:space="preserve"> will backtrack last known good state.</w:t>
-      </w:r>
-    </w:p>
-    <w:p>
-      <w:pPr>
-        <w:pBdr>
-          <w:bottom w:val="single" w:sz="6" w:space="1" w:color="auto"/>
-        </w:pBdr>
+        <w:t xml:space="preserve"> will retry the challenge</w:t>
+      </w:r>
+      <w:r>
+        <w:rPr>
+          <w:rFonts w:eastAsia="Times New Roman"/>
+          <w:shd w:val="clear" w:color="auto" w:fill="FFFFFF"/>
+        </w:rPr>
+        <w:t>.</w:t>
+      </w:r>
+    </w:p>
+    <w:p>
+      <w:pPr>
         <w:ind w:left="1080"/>
         <w:rPr>
           <w:rFonts w:eastAsia="Times New Roman"/>
@@ -15986,14 +15978,21 @@
           <w:rFonts w:eastAsia="Times New Roman"/>
           <w:shd w:val="clear" w:color="auto" w:fill="FFFFFF"/>
         </w:rPr>
-        <w:t>Roadie</w:t>
-      </w:r>
-      <w:r>
-        <w:rPr>
-          <w:rFonts w:eastAsia="Times New Roman"/>
-          <w:shd w:val="clear" w:color="auto" w:fill="FFFFFF"/>
-        </w:rPr>
-        <w:t xml:space="preserve"> shall proceed with the next steps to take.</w:t>
+        <w:t>Roadie will process to the next challenge zone</w:t>
+      </w:r>
+      <w:r>
+        <w:rPr>
+          <w:rFonts w:eastAsia="Times New Roman"/>
+          <w:shd w:val="clear" w:color="auto" w:fill="FFFFFF"/>
+        </w:rPr>
+        <w:t xml:space="preserve"> </w:t>
+      </w:r>
+      <w:r>
+        <w:rPr>
+          <w:rFonts w:eastAsia="Times New Roman"/>
+          <w:shd w:val="clear" w:color="auto" w:fill="FFFFFF"/>
+        </w:rPr>
+        <w:t>or finish line if this challenge zone is the last challenge zone.</w:t>
       </w:r>
     </w:p>
     <w:p>
@@ -16105,7 +16104,7 @@
           <w:numId w:val="1"/>
         </w:numPr>
       </w:pPr>
-      <w:bookmarkStart w:id="58" w:name="_Toc398811197"/>
+      <w:bookmarkStart w:id="57" w:name="_Toc398811197"/>
       <w:r>
         <w:lastRenderedPageBreak/>
         <w:t>Use Case</w:t>
@@ -16116,7 +16115,7 @@
       <w:r>
         <w:t>: Playing Card Challenge</w:t>
       </w:r>
-      <w:bookmarkEnd w:id="58"/>
+      <w:bookmarkEnd w:id="57"/>
     </w:p>
     <w:p/>
     <w:p>
@@ -16712,25 +16711,7 @@
         <w:rPr>
           <w:rFonts w:eastAsia="Times New Roman"/>
         </w:rPr>
-        <w:t>Roadie aligns</w:t>
-      </w:r>
-      <w:r>
-        <w:rPr>
-          <w:rFonts w:eastAsia="Times New Roman"/>
-        </w:rPr>
-        <w:t xml:space="preserve"> itself up with the playing card</w:t>
-      </w:r>
-      <w:r>
-        <w:rPr>
-          <w:rFonts w:eastAsia="Times New Roman"/>
-        </w:rPr>
-        <w:t xml:space="preserve"> as described in Use Case: Arrival at Challenge Zone</w:t>
-      </w:r>
-      <w:r>
-        <w:rPr>
-          <w:rFonts w:eastAsia="Times New Roman"/>
-        </w:rPr>
-        <w:t>.</w:t>
+        <w:t>Roadie aligns itself up with the playing card as described in Use Case: Arrival at Challenge Zone.</w:t>
       </w:r>
     </w:p>
     <w:p>
@@ -16829,6 +16810,7 @@
         <w:ind w:left="720"/>
         <w:rPr>
           <w:rFonts w:eastAsia="Times New Roman"/>
+          <w:shd w:val="clear" w:color="auto" w:fill="FFFFFF"/>
         </w:rPr>
       </w:pPr>
       <w:r>
@@ -16850,69 +16832,23 @@
           <w:rFonts w:eastAsia="Times New Roman"/>
           <w:shd w:val="clear" w:color="auto" w:fill="FFFFFF"/>
         </w:rPr>
-        <w:t xml:space="preserve"> is in a bad state.</w:t>
-      </w:r>
-    </w:p>
-    <w:p>
-      <w:pPr>
-        <w:ind w:left="1080"/>
-        <w:rPr>
-          <w:rFonts w:eastAsia="Times New Roman"/>
-        </w:rPr>
-      </w:pPr>
-      <w:r>
-        <w:rPr>
-          <w:rFonts w:eastAsia="Times New Roman"/>
-          <w:shd w:val="clear" w:color="auto" w:fill="FFFFFF"/>
-        </w:rPr>
-        <w:t xml:space="preserve">1. </w:t>
-      </w:r>
-      <w:r>
-        <w:rPr>
-          <w:rFonts w:eastAsia="Times New Roman"/>
-          <w:shd w:val="clear" w:color="auto" w:fill="FFFFFF"/>
-        </w:rPr>
-        <w:t>Roadie</w:t>
-      </w:r>
-      <w:r>
-        <w:rPr>
-          <w:rFonts w:eastAsia="Times New Roman"/>
-          <w:shd w:val="clear" w:color="auto" w:fill="FFFFFF"/>
-        </w:rPr>
-        <w:t xml:space="preserve"> will backtrack last known good state.</w:t>
-      </w:r>
-    </w:p>
-    <w:p>
-      <w:pPr>
-        <w:pBdr>
-          <w:bottom w:val="single" w:sz="6" w:space="1" w:color="auto"/>
-        </w:pBdr>
-        <w:ind w:left="1080"/>
-        <w:rPr>
-          <w:rFonts w:eastAsia="Times New Roman"/>
-          <w:shd w:val="clear" w:color="auto" w:fill="FFFFFF"/>
-        </w:rPr>
-      </w:pPr>
-      <w:r>
-        <w:rPr>
-          <w:rFonts w:eastAsia="Times New Roman"/>
-          <w:shd w:val="clear" w:color="auto" w:fill="FFFFFF"/>
-        </w:rPr>
-        <w:t xml:space="preserve">2. </w:t>
-      </w:r>
-      <w:r>
-        <w:rPr>
-          <w:rFonts w:eastAsia="Times New Roman"/>
-          <w:shd w:val="clear" w:color="auto" w:fill="FFFFFF"/>
-        </w:rPr>
-        <w:t>Roadie</w:t>
-      </w:r>
-      <w:r>
-        <w:rPr>
-          <w:rFonts w:eastAsia="Times New Roman"/>
-          <w:shd w:val="clear" w:color="auto" w:fill="FFFFFF"/>
-        </w:rPr>
-        <w:t xml:space="preserve"> shall proceed with the next steps to take.</w:t>
+        <w:t xml:space="preserve"> fails to pick up a playing card.</w:t>
+      </w:r>
+    </w:p>
+    <w:p>
+      <w:pPr>
+        <w:ind w:left="1440"/>
+        <w:rPr>
+          <w:rFonts w:eastAsia="Times New Roman"/>
+          <w:shd w:val="clear" w:color="auto" w:fill="FFFFFF"/>
+        </w:rPr>
+      </w:pPr>
+      <w:r>
+        <w:rPr>
+          <w:rFonts w:eastAsia="Times New Roman"/>
+          <w:shd w:val="clear" w:color="auto" w:fill="FFFFFF"/>
+        </w:rPr>
+        <w:t>1. Roadie shall proceed to the next challenge zone or finish line if this challenge zone is the last challenge zone.</w:t>
       </w:r>
     </w:p>
     <w:p>
@@ -17060,14 +16996,14 @@
           <w:rFonts w:ascii="Times New Roman" w:hAnsi="Times New Roman" w:cs="Times New Roman"/>
         </w:rPr>
       </w:pPr>
-      <w:bookmarkStart w:id="59" w:name="_Toc404283059"/>
+      <w:bookmarkStart w:id="58" w:name="_Toc404283059"/>
       <w:r>
         <w:rPr>
           <w:rFonts w:ascii="Times New Roman" w:hAnsi="Times New Roman" w:cs="Times New Roman"/>
         </w:rPr>
         <w:t>Traceability Matrix</w:t>
       </w:r>
-      <w:bookmarkEnd w:id="59"/>
+      <w:bookmarkEnd w:id="58"/>
     </w:p>
     <w:p>
       <w:pPr>
@@ -17101,8 +17037,8 @@
           <w:color w:val="auto"/>
         </w:rPr>
       </w:pPr>
-      <w:bookmarkStart w:id="60" w:name="_Toc400740995"/>
-      <w:bookmarkStart w:id="61" w:name="_Toc404283060"/>
+      <w:bookmarkStart w:id="59" w:name="_Toc400740995"/>
+      <w:bookmarkStart w:id="60" w:name="_Toc404283060"/>
       <w:r>
         <w:rPr>
           <w:rFonts w:ascii="Times New Roman" w:hAnsi="Times New Roman" w:cs="Times New Roman"/>
@@ -17112,8 +17048,8 @@
         <w:lastRenderedPageBreak/>
         <w:t>Decomposition of Movement System</w:t>
       </w:r>
+      <w:bookmarkEnd w:id="59"/>
       <w:bookmarkEnd w:id="60"/>
-      <w:bookmarkEnd w:id="61"/>
     </w:p>
     <w:p/>
     <w:p>
@@ -17241,9 +17177,9 @@
         <w:pStyle w:val="Caption"/>
         <w:jc w:val="center"/>
       </w:pPr>
-      <w:bookmarkStart w:id="62" w:name="_Ref400467935"/>
-      <w:bookmarkStart w:id="63" w:name="_Toc400740884"/>
-      <w:bookmarkStart w:id="64" w:name="_Toc404283025"/>
+      <w:bookmarkStart w:id="61" w:name="_Ref400467935"/>
+      <w:bookmarkStart w:id="62" w:name="_Toc400740884"/>
+      <w:bookmarkStart w:id="63" w:name="_Toc404283025"/>
       <w:r>
         <w:rPr>
           <w:b/>
@@ -17305,7 +17241,7 @@
         </w:rPr>
         <w:fldChar w:fldCharType="end"/>
       </w:r>
-      <w:bookmarkEnd w:id="62"/>
+      <w:bookmarkEnd w:id="61"/>
       <w:r>
         <w:rPr>
           <w:i w:val="0"/>
@@ -17327,8 +17263,8 @@
       <w:r>
         <w:t>.</w:t>
       </w:r>
+      <w:bookmarkEnd w:id="62"/>
       <w:bookmarkEnd w:id="63"/>
-      <w:bookmarkEnd w:id="64"/>
     </w:p>
     <w:p>
       <w:pPr>
@@ -17359,14 +17295,14 @@
           <w:rFonts w:ascii="Times New Roman" w:hAnsi="Times New Roman" w:cs="Times New Roman"/>
         </w:rPr>
       </w:pPr>
-      <w:bookmarkStart w:id="65" w:name="_Toc404283061"/>
+      <w:bookmarkStart w:id="64" w:name="_Toc404283061"/>
       <w:r>
         <w:rPr>
           <w:rFonts w:ascii="Times New Roman" w:hAnsi="Times New Roman" w:cs="Times New Roman"/>
         </w:rPr>
         <w:t>Requirements</w:t>
       </w:r>
-      <w:bookmarkEnd w:id="65"/>
+      <w:bookmarkEnd w:id="64"/>
     </w:p>
     <w:p/>
     <w:p>
@@ -17598,14 +17534,14 @@
           <w:rFonts w:ascii="Times New Roman" w:hAnsi="Times New Roman" w:cs="Times New Roman"/>
         </w:rPr>
       </w:pPr>
-      <w:bookmarkStart w:id="66" w:name="_Toc404283062"/>
+      <w:bookmarkStart w:id="65" w:name="_Toc404283062"/>
       <w:r>
         <w:rPr>
           <w:rFonts w:ascii="Times New Roman" w:hAnsi="Times New Roman" w:cs="Times New Roman"/>
         </w:rPr>
         <w:t>Use Cases</w:t>
       </w:r>
-      <w:bookmarkEnd w:id="66"/>
+      <w:bookmarkEnd w:id="65"/>
     </w:p>
     <w:p>
       <w:pPr>
@@ -17625,10 +17561,13 @@
         <w:t>7</w:t>
       </w:r>
       <w:r>
-        <w:t>: Line Following</w:t>
-      </w:r>
-    </w:p>
-    <w:p/>
+        <w:t>: Dynamic Line Following</w:t>
+      </w:r>
+    </w:p>
+    <w:p>
+      <w:bookmarkStart w:id="66" w:name="_GoBack"/>
+      <w:bookmarkEnd w:id="66"/>
+    </w:p>
     <w:p>
       <w:pPr>
         <w:ind w:left="360"/>
@@ -18343,6 +18282,7 @@
         <w:ind w:left="720"/>
         <w:rPr>
           <w:rFonts w:eastAsia="Times New Roman"/>
+          <w:shd w:val="clear" w:color="auto" w:fill="FFFFFF"/>
         </w:rPr>
       </w:pPr>
       <w:r>
@@ -18357,43 +18297,14 @@
           <w:rFonts w:eastAsia="Times New Roman"/>
           <w:shd w:val="clear" w:color="auto" w:fill="FFFFFF"/>
         </w:rPr>
-        <w:t>Roadie</w:t>
-      </w:r>
-      <w:r>
-        <w:rPr>
-          <w:rFonts w:eastAsia="Times New Roman"/>
-          <w:shd w:val="clear" w:color="auto" w:fill="FFFFFF"/>
-        </w:rPr>
-        <w:t xml:space="preserve"> is in a bad state.</w:t>
-      </w:r>
-    </w:p>
-    <w:p>
-      <w:pPr>
-        <w:ind w:left="1080"/>
-        <w:rPr>
-          <w:rFonts w:eastAsia="Times New Roman"/>
-        </w:rPr>
-      </w:pPr>
-      <w:r>
-        <w:rPr>
-          <w:rFonts w:eastAsia="Times New Roman"/>
-          <w:shd w:val="clear" w:color="auto" w:fill="FFFFFF"/>
-        </w:rPr>
-        <w:t xml:space="preserve">1. </w:t>
-      </w:r>
-      <w:r>
-        <w:rPr>
-          <w:rFonts w:eastAsia="Times New Roman"/>
-          <w:shd w:val="clear" w:color="auto" w:fill="FFFFFF"/>
-        </w:rPr>
-        <w:t>Roadie</w:t>
-      </w:r>
-      <w:r>
-        <w:rPr>
-          <w:rFonts w:eastAsia="Times New Roman"/>
-          <w:shd w:val="clear" w:color="auto" w:fill="FFFFFF"/>
-        </w:rPr>
-        <w:t xml:space="preserve"> will backtrack last known good state.</w:t>
+        <w:t>R</w:t>
+      </w:r>
+      <w:r>
+        <w:rPr>
+          <w:rFonts w:eastAsia="Times New Roman"/>
+          <w:shd w:val="clear" w:color="auto" w:fill="FFFFFF"/>
+        </w:rPr>
+        <w:t>oadie shall return to the last know location on the play board before the error occurred</w:t>
       </w:r>
     </w:p>
     <w:p>
@@ -18412,36 +18323,22 @@
           <w:rFonts w:eastAsia="Times New Roman"/>
           <w:shd w:val="clear" w:color="auto" w:fill="FFFFFF"/>
         </w:rPr>
-        <w:lastRenderedPageBreak/>
-        <w:t xml:space="preserve">2. </w:t>
-      </w:r>
-      <w:r>
-        <w:rPr>
-          <w:rFonts w:eastAsia="Times New Roman"/>
-          <w:shd w:val="clear" w:color="auto" w:fill="FFFFFF"/>
-        </w:rPr>
-        <w:t>Roadie</w:t>
-      </w:r>
-      <w:r>
-        <w:rPr>
-          <w:rFonts w:eastAsia="Times New Roman"/>
-          <w:shd w:val="clear" w:color="auto" w:fill="FFFFFF"/>
-        </w:rPr>
-        <w:t xml:space="preserve"> shall proceed with the next steps to take.</w:t>
-      </w:r>
-    </w:p>
-    <w:p>
-      <w:pPr>
-        <w:pBdr>
-          <w:bottom w:val="single" w:sz="6" w:space="1" w:color="auto"/>
-        </w:pBdr>
-        <w:spacing w:after="160"/>
-        <w:ind w:left="1080"/>
-        <w:rPr>
-          <w:rFonts w:eastAsia="Times New Roman"/>
-          <w:shd w:val="clear" w:color="auto" w:fill="FFFFFF"/>
-        </w:rPr>
-      </w:pPr>
+        <w:t>1</w:t>
+      </w:r>
+      <w:r>
+        <w:rPr>
+          <w:rFonts w:eastAsia="Times New Roman"/>
+          <w:shd w:val="clear" w:color="auto" w:fill="FFFFFF"/>
+        </w:rPr>
+        <w:t>.</w:t>
+      </w:r>
+      <w:r>
+        <w:rPr>
+          <w:rFonts w:eastAsia="Times New Roman"/>
+          <w:shd w:val="clear" w:color="auto" w:fill="FFFFFF"/>
+        </w:rPr>
+        <w:t xml:space="preserve"> Roadie shall continue on from the last know location.</w:t>
+      </w:r>
     </w:p>
     <w:p>
       <w:pPr>
@@ -18492,21 +18389,7 @@
           <w:rFonts w:eastAsia="Times New Roman"/>
           <w:shd w:val="clear" w:color="auto" w:fill="FFFFFF"/>
         </w:rPr>
-        <w:t>Roadie</w:t>
-      </w:r>
-      <w:r>
-        <w:rPr>
-          <w:rFonts w:eastAsia="Times New Roman"/>
-          <w:shd w:val="clear" w:color="auto" w:fill="FFFFFF"/>
-        </w:rPr>
-        <w:t xml:space="preserve"> is in the line following state</w:t>
-      </w:r>
-      <w:r>
-        <w:rPr>
-          <w:rFonts w:eastAsia="Times New Roman"/>
-          <w:shd w:val="clear" w:color="auto" w:fill="FFFFFF"/>
-        </w:rPr>
-        <w:t xml:space="preserve"> during the navigation between the starting area and the next challenge area or finish line</w:t>
+        <w:t>Roadie is in the line following state during the navigation between the starting area and the next challenge area or finish line</w:t>
       </w:r>
       <w:r>
         <w:rPr>
@@ -19346,6 +19229,7 @@
         <w:ind w:left="720"/>
         <w:rPr>
           <w:rFonts w:eastAsia="Times New Roman"/>
+          <w:shd w:val="clear" w:color="auto" w:fill="FFFFFF"/>
         </w:rPr>
       </w:pPr>
       <w:r>
@@ -19360,76 +19244,55 @@
           <w:rFonts w:eastAsia="Times New Roman"/>
           <w:shd w:val="clear" w:color="auto" w:fill="FFFFFF"/>
         </w:rPr>
-        <w:t>Roadie</w:t>
-      </w:r>
-      <w:r>
-        <w:rPr>
-          <w:rFonts w:eastAsia="Times New Roman"/>
-          <w:shd w:val="clear" w:color="auto" w:fill="FFFFFF"/>
-        </w:rPr>
-        <w:t xml:space="preserve"> is in a bad state.</w:t>
-      </w:r>
-    </w:p>
-    <w:p>
-      <w:pPr>
-        <w:ind w:left="1080"/>
-        <w:rPr>
-          <w:rFonts w:eastAsia="Times New Roman"/>
-        </w:rPr>
-      </w:pPr>
-      <w:r>
-        <w:rPr>
-          <w:rFonts w:eastAsia="Times New Roman"/>
-          <w:shd w:val="clear" w:color="auto" w:fill="FFFFFF"/>
-        </w:rPr>
-        <w:t xml:space="preserve">1. </w:t>
-      </w:r>
-      <w:r>
-        <w:rPr>
-          <w:rFonts w:eastAsia="Times New Roman"/>
-          <w:shd w:val="clear" w:color="auto" w:fill="FFFFFF"/>
-        </w:rPr>
-        <w:t>Roadie</w:t>
-      </w:r>
-      <w:r>
-        <w:rPr>
-          <w:rFonts w:eastAsia="Times New Roman"/>
-          <w:shd w:val="clear" w:color="auto" w:fill="FFFFFF"/>
-        </w:rPr>
-        <w:t xml:space="preserve"> will backtrack last known good state.</w:t>
-      </w:r>
-    </w:p>
-    <w:p>
-      <w:pPr>
-        <w:pBdr>
-          <w:bottom w:val="single" w:sz="6" w:space="1" w:color="auto"/>
-        </w:pBdr>
-        <w:ind w:left="1080"/>
-        <w:rPr>
-          <w:rFonts w:eastAsia="Times New Roman"/>
-          <w:shd w:val="clear" w:color="auto" w:fill="FFFFFF"/>
-        </w:rPr>
-      </w:pPr>
-      <w:r>
-        <w:rPr>
-          <w:rFonts w:eastAsia="Times New Roman"/>
-          <w:shd w:val="clear" w:color="auto" w:fill="FFFFFF"/>
-        </w:rPr>
-        <w:t xml:space="preserve">2. </w:t>
-      </w:r>
-      <w:r>
-        <w:rPr>
-          <w:rFonts w:eastAsia="Times New Roman"/>
-          <w:shd w:val="clear" w:color="auto" w:fill="FFFFFF"/>
-        </w:rPr>
-        <w:t>Roadie</w:t>
-      </w:r>
-      <w:r>
-        <w:rPr>
-          <w:rFonts w:eastAsia="Times New Roman"/>
-          <w:shd w:val="clear" w:color="auto" w:fill="FFFFFF"/>
-        </w:rPr>
-        <w:t xml:space="preserve"> shall proceed with the next steps to take.</w:t>
+        <w:t>R</w:t>
+      </w:r>
+      <w:r>
+        <w:rPr>
+          <w:rFonts w:eastAsia="Times New Roman"/>
+          <w:shd w:val="clear" w:color="auto" w:fill="FFFFFF"/>
+        </w:rPr>
+        <w:t xml:space="preserve">oadie </w:t>
+      </w:r>
+      <w:r>
+        <w:rPr>
+          <w:rFonts w:eastAsia="Times New Roman"/>
+          <w:shd w:val="clear" w:color="auto" w:fill="FFFFFF"/>
+        </w:rPr>
+        <w:t>makes a wrong turn.</w:t>
+      </w:r>
+    </w:p>
+    <w:p>
+      <w:pPr>
+        <w:ind w:left="720"/>
+        <w:rPr>
+          <w:rFonts w:eastAsia="Times New Roman"/>
+          <w:shd w:val="clear" w:color="auto" w:fill="FFFFFF"/>
+        </w:rPr>
+      </w:pPr>
+      <w:r>
+        <w:rPr>
+          <w:rFonts w:eastAsia="Times New Roman"/>
+          <w:shd w:val="clear" w:color="auto" w:fill="FFFFFF"/>
+        </w:rPr>
+        <w:tab/>
+        <w:t>1. Roadie detects no line.</w:t>
+      </w:r>
+    </w:p>
+    <w:p>
+      <w:pPr>
+        <w:ind w:left="720"/>
+        <w:rPr>
+          <w:rFonts w:eastAsia="Times New Roman"/>
+          <w:shd w:val="clear" w:color="auto" w:fill="FFFFFF"/>
+        </w:rPr>
+      </w:pPr>
+      <w:r>
+        <w:rPr>
+          <w:rFonts w:eastAsia="Times New Roman"/>
+          <w:shd w:val="clear" w:color="auto" w:fill="FFFFFF"/>
+        </w:rPr>
+        <w:tab/>
+        <w:t>2. Roadie shall reverse the turn and continue turning in the opposite direction.</w:t>
       </w:r>
     </w:p>
     <w:p>
@@ -20244,21 +20107,7 @@
           <w:rFonts w:ascii="Times New Roman" w:eastAsia="Times New Roman" w:hAnsi="Times New Roman" w:cs="Times New Roman"/>
           <w:shd w:val="clear" w:color="auto" w:fill="FFFFFF"/>
         </w:rPr>
-        <w:t>Roadie checks to see if the line continu</w:t>
-      </w:r>
-      <w:r>
-        <w:rPr>
-          <w:rFonts w:ascii="Times New Roman" w:eastAsia="Times New Roman" w:hAnsi="Times New Roman" w:cs="Times New Roman"/>
-          <w:shd w:val="clear" w:color="auto" w:fill="FFFFFF"/>
-        </w:rPr>
-        <w:t>es forwards and turns right left</w:t>
-      </w:r>
-      <w:r>
-        <w:rPr>
-          <w:rFonts w:ascii="Times New Roman" w:eastAsia="Times New Roman" w:hAnsi="Times New Roman" w:cs="Times New Roman"/>
-          <w:shd w:val="clear" w:color="auto" w:fill="FFFFFF"/>
-        </w:rPr>
-        <w:t xml:space="preserve"> set a flag if the line continues forward.</w:t>
+        <w:t>Roadie checks to see if the line continues forwards and turns right left set a flag if the line continues forward.</w:t>
       </w:r>
     </w:p>
     <w:p>
@@ -20360,6 +20209,7 @@
         <w:ind w:left="720"/>
         <w:rPr>
           <w:rFonts w:eastAsia="Times New Roman"/>
+          <w:shd w:val="clear" w:color="auto" w:fill="FFFFFF"/>
         </w:rPr>
       </w:pPr>
       <w:r>
@@ -20374,43 +20224,41 @@
           <w:rFonts w:eastAsia="Times New Roman"/>
           <w:shd w:val="clear" w:color="auto" w:fill="FFFFFF"/>
         </w:rPr>
-        <w:t>Roadie</w:t>
-      </w:r>
-      <w:r>
-        <w:rPr>
-          <w:rFonts w:eastAsia="Times New Roman"/>
-          <w:shd w:val="clear" w:color="auto" w:fill="FFFFFF"/>
-        </w:rPr>
-        <w:t xml:space="preserve"> is in a bad state.</w:t>
-      </w:r>
-    </w:p>
-    <w:p>
-      <w:pPr>
-        <w:ind w:left="1080"/>
-        <w:rPr>
-          <w:rFonts w:eastAsia="Times New Roman"/>
-        </w:rPr>
-      </w:pPr>
-      <w:r>
-        <w:rPr>
-          <w:rFonts w:eastAsia="Times New Roman"/>
-          <w:shd w:val="clear" w:color="auto" w:fill="FFFFFF"/>
-        </w:rPr>
-        <w:t xml:space="preserve">1. </w:t>
-      </w:r>
-      <w:r>
-        <w:rPr>
-          <w:rFonts w:eastAsia="Times New Roman"/>
-          <w:shd w:val="clear" w:color="auto" w:fill="FFFFFF"/>
-        </w:rPr>
-        <w:t>Roadie</w:t>
-      </w:r>
-      <w:r>
-        <w:rPr>
-          <w:rFonts w:eastAsia="Times New Roman"/>
-          <w:shd w:val="clear" w:color="auto" w:fill="FFFFFF"/>
-        </w:rPr>
-        <w:t xml:space="preserve"> will backtrack last known good state.</w:t>
+        <w:t>Roadie makes a wrong turn.</w:t>
+      </w:r>
+    </w:p>
+    <w:p>
+      <w:pPr>
+        <w:ind w:left="720"/>
+        <w:rPr>
+          <w:rFonts w:eastAsia="Times New Roman"/>
+          <w:shd w:val="clear" w:color="auto" w:fill="FFFFFF"/>
+        </w:rPr>
+      </w:pPr>
+      <w:r>
+        <w:rPr>
+          <w:rFonts w:eastAsia="Times New Roman"/>
+          <w:shd w:val="clear" w:color="auto" w:fill="FFFFFF"/>
+        </w:rPr>
+        <w:tab/>
+        <w:t>1. Roadie detects no line.</w:t>
+      </w:r>
+    </w:p>
+    <w:p>
+      <w:pPr>
+        <w:ind w:left="720"/>
+        <w:rPr>
+          <w:rFonts w:eastAsia="Times New Roman"/>
+          <w:shd w:val="clear" w:color="auto" w:fill="FFFFFF"/>
+        </w:rPr>
+      </w:pPr>
+      <w:r>
+        <w:rPr>
+          <w:rFonts w:eastAsia="Times New Roman"/>
+          <w:shd w:val="clear" w:color="auto" w:fill="FFFFFF"/>
+        </w:rPr>
+        <w:tab/>
+        <w:t>2. Roadie shall reverse the turn and continue turning in the opposite direction.</w:t>
       </w:r>
     </w:p>
     <w:p>
@@ -20427,27 +20275,6 @@
       <w:r>
         <w:rPr>
           <w:rFonts w:eastAsia="Times New Roman"/>
-          <w:shd w:val="clear" w:color="auto" w:fill="FFFFFF"/>
-        </w:rPr>
-        <w:t xml:space="preserve">2. </w:t>
-      </w:r>
-      <w:r>
-        <w:rPr>
-          <w:rFonts w:eastAsia="Times New Roman"/>
-          <w:shd w:val="clear" w:color="auto" w:fill="FFFFFF"/>
-        </w:rPr>
-        <w:t>Roadie</w:t>
-      </w:r>
-      <w:r>
-        <w:rPr>
-          <w:rFonts w:eastAsia="Times New Roman"/>
-          <w:shd w:val="clear" w:color="auto" w:fill="FFFFFF"/>
-        </w:rPr>
-        <w:t xml:space="preserve"> shall proceed with the next steps to take.</w:t>
-      </w:r>
-      <w:r>
-        <w:rPr>
-          <w:rFonts w:eastAsia="Times New Roman"/>
           <w:b/>
           <w:bCs/>
           <w:shd w:val="clear" w:color="auto" w:fill="FFFFFF"/>
@@ -20509,14 +20336,7 @@
           <w:rFonts w:eastAsia="Times New Roman"/>
           <w:shd w:val="clear" w:color="auto" w:fill="FFFFFF"/>
         </w:rPr>
-        <w:t xml:space="preserve"> a left</w:t>
-      </w:r>
-      <w:r>
-        <w:rPr>
-          <w:rFonts w:eastAsia="Times New Roman"/>
-          <w:shd w:val="clear" w:color="auto" w:fill="FFFFFF"/>
-        </w:rPr>
-        <w:t xml:space="preserve"> turn during the navigation between the starting area and the next challenge area or finish line</w:t>
+        <w:t xml:space="preserve"> a left turn during the navigation between the starting area and the next challenge area or finish line</w:t>
       </w:r>
       <w:r>
         <w:rPr>
@@ -21182,28 +21002,28 @@
     </w:p>
     <w:p>
       <w:pPr>
+        <w:pStyle w:val="ListParagraph"/>
         <w:numPr>
           <w:ilvl w:val="0"/>
-          <w:numId w:val="29"/>
+          <w:numId w:val="38"/>
         </w:numPr>
         <w:shd w:val="clear" w:color="auto" w:fill="FFFFFF"/>
-        <w:ind w:left="1080"/>
         <w:textAlignment w:val="baseline"/>
         <w:rPr>
-          <w:rFonts w:eastAsia="Times New Roman"/>
-          <w:shd w:val="clear" w:color="auto" w:fill="FFFFFF"/>
-        </w:rPr>
-      </w:pPr>
-      <w:r>
-        <w:rPr>
-          <w:rFonts w:eastAsia="Times New Roman"/>
+          <w:rFonts w:ascii="Times New Roman" w:eastAsia="Times New Roman" w:hAnsi="Times New Roman" w:cs="Times New Roman"/>
+          <w:shd w:val="clear" w:color="auto" w:fill="FFFFFF"/>
+        </w:rPr>
+      </w:pPr>
+      <w:r>
+        <w:rPr>
+          <w:rFonts w:ascii="Times New Roman" w:eastAsia="Times New Roman" w:hAnsi="Times New Roman" w:cs="Times New Roman"/>
           <w:shd w:val="clear" w:color="auto" w:fill="FFFFFF"/>
         </w:rPr>
         <w:t>R</w:t>
       </w:r>
       <w:r>
         <w:rPr>
-          <w:rFonts w:eastAsia="Times New Roman"/>
+          <w:rFonts w:ascii="Times New Roman" w:eastAsia="Times New Roman" w:hAnsi="Times New Roman" w:cs="Times New Roman"/>
           <w:shd w:val="clear" w:color="auto" w:fill="FFFFFF"/>
         </w:rPr>
         <w:t>oadie arrives at an intersection.</w:t>
@@ -21211,24 +21031,55 @@
     </w:p>
     <w:p>
       <w:pPr>
+        <w:pStyle w:val="ListParagraph"/>
         <w:numPr>
           <w:ilvl w:val="0"/>
-          <w:numId w:val="29"/>
+          <w:numId w:val="38"/>
         </w:numPr>
         <w:shd w:val="clear" w:color="auto" w:fill="FFFFFF"/>
-        <w:ind w:left="1080"/>
         <w:textAlignment w:val="baseline"/>
         <w:rPr>
-          <w:rFonts w:eastAsia="Times New Roman"/>
-          <w:shd w:val="clear" w:color="auto" w:fill="FFFFFF"/>
-        </w:rPr>
-      </w:pPr>
-      <w:r>
-        <w:rPr>
-          <w:rFonts w:eastAsia="Times New Roman"/>
+          <w:rFonts w:ascii="Times New Roman" w:eastAsia="Times New Roman" w:hAnsi="Times New Roman" w:cs="Times New Roman"/>
+          <w:shd w:val="clear" w:color="auto" w:fill="FFFFFF"/>
+        </w:rPr>
+      </w:pPr>
+      <w:r>
+        <w:rPr>
+          <w:rFonts w:ascii="Times New Roman" w:eastAsia="Times New Roman" w:hAnsi="Times New Roman" w:cs="Times New Roman"/>
           <w:shd w:val="clear" w:color="auto" w:fill="FFFFFF"/>
         </w:rPr>
         <w:t>Roadie checks the intersection flag to decide which way to turn left or right.</w:t>
+      </w:r>
+    </w:p>
+    <w:p>
+      <w:pPr>
+        <w:pStyle w:val="ListParagraph"/>
+        <w:numPr>
+          <w:ilvl w:val="0"/>
+          <w:numId w:val="38"/>
+        </w:numPr>
+        <w:pBdr>
+          <w:bottom w:val="single" w:sz="6" w:space="1" w:color="auto"/>
+        </w:pBdr>
+        <w:shd w:val="clear" w:color="auto" w:fill="FFFFFF"/>
+        <w:textAlignment w:val="baseline"/>
+        <w:rPr>
+          <w:rFonts w:ascii="Times New Roman" w:eastAsia="Times New Roman" w:hAnsi="Times New Roman" w:cs="Times New Roman"/>
+        </w:rPr>
+      </w:pPr>
+      <w:r>
+        <w:rPr>
+          <w:rFonts w:ascii="Times New Roman" w:eastAsia="Times New Roman" w:hAnsi="Times New Roman" w:cs="Times New Roman"/>
+          <w:shd w:val="clear" w:color="auto" w:fill="FFFFFF"/>
+        </w:rPr>
+        <w:t>Roadie moves forward until Roadie in centered above the intersection</w:t>
+      </w:r>
+      <w:r>
+        <w:rPr>
+          <w:rFonts w:ascii="Times New Roman" w:eastAsia="Times New Roman" w:hAnsi="Times New Roman" w:cs="Times New Roman"/>
+          <w:shd w:val="clear" w:color="auto" w:fill="FFFFFF"/>
+        </w:rPr>
+        <w:t>.</w:t>
       </w:r>
     </w:p>
     <w:p>
@@ -21252,14 +21103,7 @@
           <w:rFonts w:eastAsia="Times New Roman"/>
           <w:shd w:val="clear" w:color="auto" w:fill="FFFFFF"/>
         </w:rPr>
-        <w:t>Roadie moves forward until Roadie in centered above the intersection</w:t>
-      </w:r>
-      <w:r>
-        <w:rPr>
-          <w:rFonts w:eastAsia="Times New Roman"/>
-          <w:shd w:val="clear" w:color="auto" w:fill="FFFFFF"/>
-        </w:rPr>
-        <w:t>.</w:t>
+        <w:t>Roadie makes a turn based on the intersection flag.</w:t>
       </w:r>
     </w:p>
     <w:p>
@@ -21283,30 +21127,6 @@
           <w:rFonts w:eastAsia="Times New Roman"/>
           <w:shd w:val="clear" w:color="auto" w:fill="FFFFFF"/>
         </w:rPr>
-        <w:t>Roadie makes a turn based on the intersection flag.</w:t>
-      </w:r>
-    </w:p>
-    <w:p>
-      <w:pPr>
-        <w:numPr>
-          <w:ilvl w:val="0"/>
-          <w:numId w:val="29"/>
-        </w:numPr>
-        <w:pBdr>
-          <w:bottom w:val="single" w:sz="6" w:space="1" w:color="auto"/>
-        </w:pBdr>
-        <w:shd w:val="clear" w:color="auto" w:fill="FFFFFF"/>
-        <w:ind w:left="1080"/>
-        <w:textAlignment w:val="baseline"/>
-        <w:rPr>
-          <w:rFonts w:eastAsia="Times New Roman"/>
-        </w:rPr>
-      </w:pPr>
-      <w:r>
-        <w:rPr>
-          <w:rFonts w:eastAsia="Times New Roman"/>
-          <w:shd w:val="clear" w:color="auto" w:fill="FFFFFF"/>
-        </w:rPr>
         <w:t>Roadie enters the line following state.</w:t>
       </w:r>
     </w:p>
@@ -21347,6 +21167,7 @@
         <w:ind w:left="720"/>
         <w:rPr>
           <w:rFonts w:eastAsia="Times New Roman"/>
+          <w:shd w:val="clear" w:color="auto" w:fill="FFFFFF"/>
         </w:rPr>
       </w:pPr>
       <w:r>
@@ -21361,43 +21182,41 @@
           <w:rFonts w:eastAsia="Times New Roman"/>
           <w:shd w:val="clear" w:color="auto" w:fill="FFFFFF"/>
         </w:rPr>
-        <w:t>Roadie</w:t>
-      </w:r>
-      <w:r>
-        <w:rPr>
-          <w:rFonts w:eastAsia="Times New Roman"/>
-          <w:shd w:val="clear" w:color="auto" w:fill="FFFFFF"/>
-        </w:rPr>
-        <w:t xml:space="preserve"> is in a bad state.</w:t>
-      </w:r>
-    </w:p>
-    <w:p>
-      <w:pPr>
-        <w:ind w:left="1080"/>
-        <w:rPr>
-          <w:rFonts w:eastAsia="Times New Roman"/>
-        </w:rPr>
-      </w:pPr>
-      <w:r>
-        <w:rPr>
-          <w:rFonts w:eastAsia="Times New Roman"/>
-          <w:shd w:val="clear" w:color="auto" w:fill="FFFFFF"/>
-        </w:rPr>
-        <w:t xml:space="preserve">1. </w:t>
-      </w:r>
-      <w:r>
-        <w:rPr>
-          <w:rFonts w:eastAsia="Times New Roman"/>
-          <w:shd w:val="clear" w:color="auto" w:fill="FFFFFF"/>
-        </w:rPr>
-        <w:t>Roadie</w:t>
-      </w:r>
-      <w:r>
-        <w:rPr>
-          <w:rFonts w:eastAsia="Times New Roman"/>
-          <w:shd w:val="clear" w:color="auto" w:fill="FFFFFF"/>
-        </w:rPr>
-        <w:t xml:space="preserve"> will backtrack last known good state.</w:t>
+        <w:t>Roadie makes a wrong turn.</w:t>
+      </w:r>
+    </w:p>
+    <w:p>
+      <w:pPr>
+        <w:ind w:left="720"/>
+        <w:rPr>
+          <w:rFonts w:eastAsia="Times New Roman"/>
+          <w:shd w:val="clear" w:color="auto" w:fill="FFFFFF"/>
+        </w:rPr>
+      </w:pPr>
+      <w:r>
+        <w:rPr>
+          <w:rFonts w:eastAsia="Times New Roman"/>
+          <w:shd w:val="clear" w:color="auto" w:fill="FFFFFF"/>
+        </w:rPr>
+        <w:tab/>
+        <w:t>1. Roadie detects no line.</w:t>
+      </w:r>
+    </w:p>
+    <w:p>
+      <w:pPr>
+        <w:ind w:left="720"/>
+        <w:rPr>
+          <w:rFonts w:eastAsia="Times New Roman"/>
+          <w:shd w:val="clear" w:color="auto" w:fill="FFFFFF"/>
+        </w:rPr>
+      </w:pPr>
+      <w:r>
+        <w:rPr>
+          <w:rFonts w:eastAsia="Times New Roman"/>
+          <w:shd w:val="clear" w:color="auto" w:fill="FFFFFF"/>
+        </w:rPr>
+        <w:tab/>
+        <w:t>2. Roadie shall reverse the turn and continue turning in the opposite direction.</w:t>
       </w:r>
     </w:p>
     <w:p>
@@ -21414,27 +21233,6 @@
       <w:r>
         <w:rPr>
           <w:rFonts w:eastAsia="Times New Roman"/>
-          <w:shd w:val="clear" w:color="auto" w:fill="FFFFFF"/>
-        </w:rPr>
-        <w:t xml:space="preserve">2. </w:t>
-      </w:r>
-      <w:r>
-        <w:rPr>
-          <w:rFonts w:eastAsia="Times New Roman"/>
-          <w:shd w:val="clear" w:color="auto" w:fill="FFFFFF"/>
-        </w:rPr>
-        <w:t>Roadie</w:t>
-      </w:r>
-      <w:r>
-        <w:rPr>
-          <w:rFonts w:eastAsia="Times New Roman"/>
-          <w:shd w:val="clear" w:color="auto" w:fill="FFFFFF"/>
-        </w:rPr>
-        <w:t xml:space="preserve"> shall proceed with the next steps to take.</w:t>
-      </w:r>
-      <w:r>
-        <w:rPr>
-          <w:rFonts w:eastAsia="Times New Roman"/>
           <w:b/>
           <w:bCs/>
           <w:shd w:val="clear" w:color="auto" w:fill="FFFFFF"/>
@@ -21537,968 +21335,6 @@
           <w:shd w:val="clear" w:color="auto" w:fill="FFFFFF"/>
         </w:rPr>
       </w:pPr>
-    </w:p>
-    <w:p>
-      <w:pPr>
-        <w:pStyle w:val="Heading3"/>
-        <w:numPr>
-          <w:ilvl w:val="2"/>
-          <w:numId w:val="1"/>
-        </w:numPr>
-      </w:pPr>
-      <w:r>
-        <w:t>Use Case</w:t>
-      </w:r>
-      <w:r>
-        <w:t xml:space="preserve"> </w:t>
-      </w:r>
-      <w:r>
-        <w:t>11</w:t>
-      </w:r>
-      <w:r>
-        <w:t xml:space="preserve">: </w:t>
-      </w:r>
-      <w:r>
-        <w:t>Full Movement</w:t>
-      </w:r>
-    </w:p>
-    <w:p/>
-    <w:p>
-      <w:pPr>
-        <w:ind w:left="360"/>
-        <w:rPr>
-          <w:rFonts w:eastAsia="Times New Roman"/>
-        </w:rPr>
-      </w:pPr>
-      <w:r>
-        <w:rPr>
-          <w:rFonts w:eastAsia="Times New Roman"/>
-          <w:shd w:val="clear" w:color="auto" w:fill="FFFFFF"/>
-        </w:rPr>
-        <w:t>Scope:</w:t>
-      </w:r>
-      <w:r>
-        <w:rPr>
-          <w:rFonts w:eastAsia="Times New Roman"/>
-          <w:shd w:val="clear" w:color="auto" w:fill="FFFFFF"/>
-        </w:rPr>
-        <w:tab/>
-      </w:r>
-      <w:r>
-        <w:rPr>
-          <w:rFonts w:eastAsia="Times New Roman"/>
-          <w:shd w:val="clear" w:color="auto" w:fill="FFFFFF"/>
-        </w:rPr>
-        <w:tab/>
-      </w:r>
-      <w:r>
-        <w:rPr>
-          <w:rFonts w:eastAsia="Times New Roman"/>
-          <w:shd w:val="clear" w:color="auto" w:fill="FFFFFF"/>
-        </w:rPr>
-        <w:t>Roadie</w:t>
-      </w:r>
-    </w:p>
-    <w:p>
-      <w:pPr>
-        <w:ind w:left="360"/>
-        <w:rPr>
-          <w:rFonts w:eastAsia="Times New Roman"/>
-        </w:rPr>
-      </w:pPr>
-      <w:r>
-        <w:rPr>
-          <w:rFonts w:eastAsia="Times New Roman"/>
-          <w:shd w:val="clear" w:color="auto" w:fill="FFFFFF"/>
-        </w:rPr>
-        <w:t>Level:</w:t>
-      </w:r>
-      <w:r>
-        <w:rPr>
-          <w:rFonts w:eastAsia="Times New Roman"/>
-          <w:shd w:val="clear" w:color="auto" w:fill="FFFFFF"/>
-        </w:rPr>
-        <w:tab/>
-      </w:r>
-      <w:r>
-        <w:rPr>
-          <w:rFonts w:eastAsia="Times New Roman"/>
-          <w:shd w:val="clear" w:color="auto" w:fill="FFFFFF"/>
-        </w:rPr>
-        <w:tab/>
-        <w:t>User goal</w:t>
-      </w:r>
-    </w:p>
-    <w:p>
-      <w:pPr>
-        <w:pBdr>
-          <w:bottom w:val="single" w:sz="6" w:space="1" w:color="auto"/>
-        </w:pBdr>
-        <w:spacing w:after="160"/>
-        <w:ind w:left="360"/>
-        <w:rPr>
-          <w:rFonts w:eastAsia="Times New Roman"/>
-        </w:rPr>
-      </w:pPr>
-      <w:r>
-        <w:rPr>
-          <w:rFonts w:eastAsia="Times New Roman"/>
-          <w:shd w:val="clear" w:color="auto" w:fill="FFFFFF"/>
-        </w:rPr>
-        <w:t>Primary Actors:</w:t>
-      </w:r>
-      <w:r>
-        <w:rPr>
-          <w:rFonts w:eastAsia="Times New Roman"/>
-          <w:shd w:val="clear" w:color="auto" w:fill="FFFFFF"/>
-        </w:rPr>
-        <w:tab/>
-      </w:r>
-      <w:r>
-        <w:rPr>
-          <w:rFonts w:eastAsia="Times New Roman"/>
-          <w:shd w:val="clear" w:color="auto" w:fill="FFFFFF"/>
-        </w:rPr>
-        <w:t>Roadie</w:t>
-      </w:r>
-    </w:p>
-    <w:p>
-      <w:pPr>
-        <w:spacing w:after="160"/>
-        <w:ind w:left="360"/>
-        <w:rPr>
-          <w:rFonts w:eastAsia="Times New Roman"/>
-        </w:rPr>
-      </w:pPr>
-      <w:r>
-        <w:rPr>
-          <w:rFonts w:eastAsia="Times New Roman"/>
-          <w:b/>
-          <w:bCs/>
-          <w:shd w:val="clear" w:color="auto" w:fill="FFFFFF"/>
-        </w:rPr>
-        <w:t>Stakeholders &amp; Interests</w:t>
-      </w:r>
-    </w:p>
-    <w:p>
-      <w:pPr>
-        <w:numPr>
-          <w:ilvl w:val="0"/>
-          <w:numId w:val="6"/>
-        </w:numPr>
-        <w:shd w:val="clear" w:color="auto" w:fill="FFFFFF"/>
-        <w:ind w:left="1080"/>
-        <w:textAlignment w:val="baseline"/>
-        <w:rPr>
-          <w:rFonts w:eastAsia="Times New Roman"/>
-        </w:rPr>
-      </w:pPr>
-      <w:r>
-        <w:rPr>
-          <w:rFonts w:eastAsia="Times New Roman"/>
-          <w:b/>
-          <w:bCs/>
-          <w:shd w:val="clear" w:color="auto" w:fill="FFFFFF"/>
-        </w:rPr>
-        <w:t xml:space="preserve">Team AWTY </w:t>
-      </w:r>
-      <w:r>
-        <w:rPr>
-          <w:rFonts w:eastAsia="Times New Roman"/>
-          <w:b/>
-          <w:bCs/>
-          <w:shd w:val="clear" w:color="auto" w:fill="FFFFFF"/>
-        </w:rPr>
-        <w:t xml:space="preserve"> </w:t>
-      </w:r>
-      <w:r>
-        <w:rPr>
-          <w:rFonts w:eastAsia="Times New Roman"/>
-          <w:shd w:val="clear" w:color="auto" w:fill="FFFFFF"/>
-        </w:rPr>
-        <w:t xml:space="preserve"> - as the development team for Roadie, Roadie’s performance in the challenge will reflect directly back upon them.  </w:t>
-      </w:r>
-    </w:p>
-    <w:p>
-      <w:pPr>
-        <w:shd w:val="clear" w:color="auto" w:fill="FFFFFF"/>
-        <w:ind w:left="1080"/>
-        <w:textAlignment w:val="baseline"/>
-        <w:rPr>
-          <w:rFonts w:eastAsia="Times New Roman"/>
-        </w:rPr>
-      </w:pPr>
-    </w:p>
-    <w:p>
-      <w:pPr>
-        <w:numPr>
-          <w:ilvl w:val="0"/>
-          <w:numId w:val="7"/>
-        </w:numPr>
-        <w:shd w:val="clear" w:color="auto" w:fill="FFFFFF"/>
-        <w:ind w:left="1080"/>
-        <w:textAlignment w:val="baseline"/>
-        <w:rPr>
-          <w:rFonts w:eastAsia="Times New Roman"/>
-        </w:rPr>
-      </w:pPr>
-      <w:r>
-        <w:rPr>
-          <w:rFonts w:eastAsia="Times New Roman"/>
-          <w:b/>
-          <w:bCs/>
-          <w:shd w:val="clear" w:color="auto" w:fill="FFFFFF"/>
-        </w:rPr>
-        <w:t xml:space="preserve">Dr. </w:t>
-      </w:r>
-      <w:proofErr w:type="spellStart"/>
-      <w:r>
-        <w:rPr>
-          <w:rFonts w:eastAsia="Times New Roman"/>
-          <w:b/>
-          <w:bCs/>
-          <w:shd w:val="clear" w:color="auto" w:fill="FFFFFF"/>
-        </w:rPr>
-        <w:t>Barott</w:t>
-      </w:r>
-      <w:proofErr w:type="spellEnd"/>
-      <w:r>
-        <w:rPr>
-          <w:rFonts w:eastAsia="Times New Roman"/>
-          <w:b/>
-          <w:bCs/>
-          <w:shd w:val="clear" w:color="auto" w:fill="FFFFFF"/>
-        </w:rPr>
-        <w:t xml:space="preserve">, Dr. </w:t>
-      </w:r>
-      <w:proofErr w:type="spellStart"/>
-      <w:r>
-        <w:rPr>
-          <w:rFonts w:eastAsia="Times New Roman"/>
-          <w:b/>
-          <w:bCs/>
-          <w:shd w:val="clear" w:color="auto" w:fill="FFFFFF"/>
-        </w:rPr>
-        <w:t>Seker</w:t>
-      </w:r>
-      <w:proofErr w:type="spellEnd"/>
-      <w:r>
-        <w:rPr>
-          <w:rFonts w:eastAsia="Times New Roman"/>
-          <w:b/>
-          <w:bCs/>
-          <w:shd w:val="clear" w:color="auto" w:fill="FFFFFF"/>
-        </w:rPr>
-        <w:t xml:space="preserve"> and </w:t>
-      </w:r>
-      <w:r>
-        <w:rPr>
-          <w:rFonts w:eastAsia="Times New Roman"/>
-          <w:b/>
-          <w:bCs/>
-          <w:shd w:val="clear" w:color="auto" w:fill="FFFFFF"/>
-        </w:rPr>
-        <w:t xml:space="preserve">Mr. </w:t>
-      </w:r>
-      <w:r>
-        <w:rPr>
-          <w:rFonts w:eastAsia="Times New Roman"/>
-          <w:b/>
-          <w:bCs/>
-          <w:shd w:val="clear" w:color="auto" w:fill="FFFFFF"/>
-        </w:rPr>
-        <w:t xml:space="preserve">Jorge Torres </w:t>
-      </w:r>
-      <w:r>
-        <w:rPr>
-          <w:rFonts w:eastAsia="Times New Roman"/>
-          <w:b/>
-          <w:bCs/>
-          <w:shd w:val="clear" w:color="auto" w:fill="FFFFFF"/>
-        </w:rPr>
-        <w:t>–</w:t>
-      </w:r>
-      <w:r>
-        <w:rPr>
-          <w:rFonts w:eastAsia="Times New Roman"/>
-          <w:shd w:val="clear" w:color="auto" w:fill="FFFFFF"/>
-        </w:rPr>
-        <w:t xml:space="preserve"> </w:t>
-      </w:r>
-      <w:r>
-        <w:t xml:space="preserve">as customers of Team AWTY, there is an expectation that Roadie will compete successfully in the challenge. </w:t>
-      </w:r>
-    </w:p>
-    <w:p>
-      <w:pPr>
-        <w:ind w:left="1080"/>
-        <w:rPr>
-          <w:rFonts w:eastAsia="Times New Roman"/>
-        </w:rPr>
-      </w:pPr>
-    </w:p>
-    <w:p>
-      <w:pPr>
-        <w:numPr>
-          <w:ilvl w:val="0"/>
-          <w:numId w:val="8"/>
-        </w:numPr>
-        <w:pBdr>
-          <w:bottom w:val="single" w:sz="6" w:space="1" w:color="auto"/>
-        </w:pBdr>
-        <w:shd w:val="clear" w:color="auto" w:fill="FFFFFF"/>
-        <w:ind w:left="1080"/>
-        <w:textAlignment w:val="baseline"/>
-        <w:rPr>
-          <w:rFonts w:eastAsia="Times New Roman"/>
-        </w:rPr>
-      </w:pPr>
-      <w:r>
-        <w:rPr>
-          <w:rFonts w:eastAsia="Times New Roman"/>
-          <w:b/>
-          <w:bCs/>
-          <w:shd w:val="clear" w:color="auto" w:fill="FFFFFF"/>
-        </w:rPr>
-        <w:t xml:space="preserve">ERAU </w:t>
-      </w:r>
-      <w:r>
-        <w:rPr>
-          <w:rFonts w:eastAsia="Times New Roman"/>
-          <w:b/>
-          <w:bCs/>
-          <w:shd w:val="clear" w:color="auto" w:fill="FFFFFF"/>
-        </w:rPr>
-        <w:t>–</w:t>
-      </w:r>
-      <w:r>
-        <w:rPr>
-          <w:rFonts w:eastAsia="Times New Roman"/>
-          <w:shd w:val="clear" w:color="auto" w:fill="FFFFFF"/>
-        </w:rPr>
-        <w:t xml:space="preserve"> </w:t>
-      </w:r>
-      <w:r>
-        <w:rPr>
-          <w:rFonts w:eastAsia="Times New Roman"/>
-          <w:shd w:val="clear" w:color="auto" w:fill="FFFFFF"/>
-        </w:rPr>
-        <w:t>the system represents the quality of the education at the University as well as the technical ability of the sponsors and the department.</w:t>
-      </w:r>
-    </w:p>
-    <w:p>
-      <w:pPr>
-        <w:pBdr>
-          <w:bottom w:val="single" w:sz="6" w:space="1" w:color="auto"/>
-        </w:pBdr>
-        <w:shd w:val="clear" w:color="auto" w:fill="FFFFFF"/>
-        <w:ind w:left="720"/>
-        <w:textAlignment w:val="baseline"/>
-        <w:rPr>
-          <w:rFonts w:eastAsia="Times New Roman"/>
-        </w:rPr>
-      </w:pPr>
-    </w:p>
-    <w:p>
-      <w:pPr>
-        <w:numPr>
-          <w:ilvl w:val="0"/>
-          <w:numId w:val="8"/>
-        </w:numPr>
-        <w:pBdr>
-          <w:bottom w:val="single" w:sz="6" w:space="1" w:color="auto"/>
-        </w:pBdr>
-        <w:shd w:val="clear" w:color="auto" w:fill="FFFFFF"/>
-        <w:ind w:left="1080"/>
-        <w:textAlignment w:val="baseline"/>
-        <w:rPr>
-          <w:rFonts w:eastAsia="Times New Roman"/>
-        </w:rPr>
-      </w:pPr>
-      <w:r>
-        <w:rPr>
-          <w:b/>
-        </w:rPr>
-        <w:t xml:space="preserve">ECSSE Department – </w:t>
-      </w:r>
-      <w:r>
-        <w:t>direct sponsor of Team AWTY expects Roadie to compete in and complete the challenge to the best of its abilities.</w:t>
-      </w:r>
-    </w:p>
-    <w:p>
-      <w:pPr>
-        <w:pBdr>
-          <w:bottom w:val="single" w:sz="6" w:space="1" w:color="auto"/>
-        </w:pBdr>
-        <w:shd w:val="clear" w:color="auto" w:fill="FFFFFF"/>
-        <w:ind w:left="720"/>
-        <w:textAlignment w:val="baseline"/>
-        <w:rPr>
-          <w:rFonts w:eastAsia="Times New Roman"/>
-        </w:rPr>
-      </w:pPr>
-    </w:p>
-    <w:p>
-      <w:pPr>
-        <w:numPr>
-          <w:ilvl w:val="0"/>
-          <w:numId w:val="8"/>
-        </w:numPr>
-        <w:pBdr>
-          <w:bottom w:val="single" w:sz="6" w:space="1" w:color="auto"/>
-        </w:pBdr>
-        <w:shd w:val="clear" w:color="auto" w:fill="FFFFFF"/>
-        <w:ind w:left="1080"/>
-        <w:textAlignment w:val="baseline"/>
-        <w:rPr>
-          <w:rFonts w:eastAsia="Times New Roman"/>
-        </w:rPr>
-      </w:pPr>
-      <w:r>
-        <w:rPr>
-          <w:b/>
-        </w:rPr>
-        <w:t>IEEE</w:t>
-      </w:r>
-      <w:r>
-        <w:rPr>
-          <w:b/>
-        </w:rPr>
-        <w:t xml:space="preserve"> – </w:t>
-      </w:r>
-      <w:r>
-        <w:t xml:space="preserve">competition sponsor expects Team AWTY to conduct themselves in a manner befitting of a professional organization as well as to demonstrate innovate solutions to technical challenges. </w:t>
-      </w:r>
-    </w:p>
-    <w:p>
-      <w:pPr>
-        <w:pBdr>
-          <w:bottom w:val="single" w:sz="6" w:space="1" w:color="auto"/>
-        </w:pBdr>
-        <w:shd w:val="clear" w:color="auto" w:fill="FFFFFF"/>
-        <w:spacing w:after="160"/>
-        <w:ind w:left="720"/>
-        <w:textAlignment w:val="baseline"/>
-        <w:rPr>
-          <w:rFonts w:eastAsia="Times New Roman"/>
-        </w:rPr>
-      </w:pPr>
-    </w:p>
-    <w:p>
-      <w:pPr>
-        <w:spacing w:after="160"/>
-        <w:ind w:left="360"/>
-        <w:rPr>
-          <w:rFonts w:eastAsia="Times New Roman"/>
-        </w:rPr>
-      </w:pPr>
-      <w:r>
-        <w:rPr>
-          <w:rFonts w:eastAsia="Times New Roman"/>
-          <w:b/>
-          <w:bCs/>
-          <w:shd w:val="clear" w:color="auto" w:fill="FFFFFF"/>
-        </w:rPr>
-        <w:t>Preconditions</w:t>
-      </w:r>
-    </w:p>
-    <w:p>
-      <w:pPr>
-        <w:numPr>
-          <w:ilvl w:val="0"/>
-          <w:numId w:val="27"/>
-        </w:numPr>
-        <w:pBdr>
-          <w:bottom w:val="single" w:sz="6" w:space="1" w:color="auto"/>
-        </w:pBdr>
-        <w:shd w:val="clear" w:color="auto" w:fill="FFFFFF"/>
-        <w:ind w:left="1080"/>
-        <w:textAlignment w:val="baseline"/>
-        <w:rPr>
-          <w:rFonts w:eastAsia="Times New Roman"/>
-        </w:rPr>
-      </w:pPr>
-      <w:r>
-        <w:rPr>
-          <w:rFonts w:eastAsia="Times New Roman"/>
-          <w:shd w:val="clear" w:color="auto" w:fill="FFFFFF"/>
-        </w:rPr>
-        <w:t xml:space="preserve">Roadie exits </w:t>
-      </w:r>
-      <w:r>
-        <w:rPr>
-          <w:rFonts w:eastAsia="Times New Roman"/>
-          <w:shd w:val="clear" w:color="auto" w:fill="FFFFFF"/>
-        </w:rPr>
-        <w:t>the starting area</w:t>
-      </w:r>
-      <w:r>
-        <w:rPr>
-          <w:rFonts w:eastAsia="Times New Roman"/>
-          <w:shd w:val="clear" w:color="auto" w:fill="FFFFFF"/>
-        </w:rPr>
-        <w:t>.</w:t>
-      </w:r>
-    </w:p>
-    <w:p>
-      <w:pPr>
-        <w:pBdr>
-          <w:bottom w:val="single" w:sz="6" w:space="1" w:color="auto"/>
-        </w:pBdr>
-        <w:shd w:val="clear" w:color="auto" w:fill="FFFFFF"/>
-        <w:spacing w:after="160"/>
-        <w:ind w:left="720"/>
-        <w:textAlignment w:val="baseline"/>
-        <w:rPr>
-          <w:rFonts w:eastAsia="Times New Roman"/>
-        </w:rPr>
-      </w:pPr>
-    </w:p>
-    <w:p>
-      <w:pPr>
-        <w:spacing w:after="160"/>
-        <w:ind w:left="360"/>
-        <w:rPr>
-          <w:rFonts w:eastAsia="Times New Roman"/>
-        </w:rPr>
-      </w:pPr>
-      <w:proofErr w:type="spellStart"/>
-      <w:r>
-        <w:rPr>
-          <w:rFonts w:eastAsia="Times New Roman"/>
-          <w:b/>
-          <w:bCs/>
-          <w:shd w:val="clear" w:color="auto" w:fill="FFFFFF"/>
-        </w:rPr>
-        <w:t>Post</w:t>
-      </w:r>
-      <w:r>
-        <w:rPr>
-          <w:rFonts w:eastAsia="Times New Roman"/>
-          <w:b/>
-          <w:bCs/>
-          <w:shd w:val="clear" w:color="auto" w:fill="FFFFFF"/>
-        </w:rPr>
-        <w:t>conditions</w:t>
-      </w:r>
-      <w:proofErr w:type="spellEnd"/>
-    </w:p>
-    <w:p>
-      <w:pPr>
-        <w:numPr>
-          <w:ilvl w:val="0"/>
-          <w:numId w:val="28"/>
-        </w:numPr>
-        <w:pBdr>
-          <w:bottom w:val="single" w:sz="6" w:space="1" w:color="auto"/>
-        </w:pBdr>
-        <w:shd w:val="clear" w:color="auto" w:fill="FFFFFF"/>
-        <w:ind w:left="1080"/>
-        <w:textAlignment w:val="baseline"/>
-        <w:rPr>
-          <w:rFonts w:eastAsia="Times New Roman"/>
-        </w:rPr>
-      </w:pPr>
-      <w:r>
-        <w:rPr>
-          <w:rFonts w:eastAsia="Times New Roman"/>
-          <w:shd w:val="clear" w:color="auto" w:fill="FFFFFF"/>
-        </w:rPr>
-        <w:t>Roadie reaches the finish line</w:t>
-      </w:r>
-      <w:r>
-        <w:rPr>
-          <w:rFonts w:eastAsia="Times New Roman"/>
-          <w:shd w:val="clear" w:color="auto" w:fill="FFFFFF"/>
-        </w:rPr>
-        <w:t>.</w:t>
-      </w:r>
-    </w:p>
-    <w:p>
-      <w:pPr>
-        <w:pBdr>
-          <w:bottom w:val="single" w:sz="6" w:space="1" w:color="auto"/>
-        </w:pBdr>
-        <w:shd w:val="clear" w:color="auto" w:fill="FFFFFF"/>
-        <w:spacing w:after="160"/>
-        <w:ind w:left="720"/>
-        <w:textAlignment w:val="baseline"/>
-        <w:rPr>
-          <w:rFonts w:eastAsia="Times New Roman"/>
-        </w:rPr>
-      </w:pPr>
-    </w:p>
-    <w:p>
-      <w:pPr>
-        <w:spacing w:after="160"/>
-        <w:ind w:left="360"/>
-        <w:rPr>
-          <w:rFonts w:eastAsia="Times New Roman"/>
-        </w:rPr>
-      </w:pPr>
-      <w:r>
-        <w:rPr>
-          <w:rFonts w:eastAsia="Times New Roman"/>
-          <w:b/>
-          <w:bCs/>
-          <w:shd w:val="clear" w:color="auto" w:fill="FFFFFF"/>
-        </w:rPr>
-        <w:t>Main Success Scenario</w:t>
-      </w:r>
-    </w:p>
-    <w:p>
-      <w:pPr>
-        <w:pStyle w:val="ListParagraph"/>
-        <w:numPr>
-          <w:ilvl w:val="0"/>
-          <w:numId w:val="34"/>
-        </w:numPr>
-        <w:shd w:val="clear" w:color="auto" w:fill="FFFFFF"/>
-        <w:textAlignment w:val="baseline"/>
-        <w:rPr>
-          <w:rFonts w:ascii="Times New Roman" w:eastAsia="Times New Roman" w:hAnsi="Times New Roman" w:cs="Times New Roman"/>
-          <w:shd w:val="clear" w:color="auto" w:fill="FFFFFF"/>
-        </w:rPr>
-      </w:pPr>
-      <w:r>
-        <w:rPr>
-          <w:rFonts w:ascii="Times New Roman" w:eastAsia="Times New Roman" w:hAnsi="Times New Roman" w:cs="Times New Roman"/>
-          <w:shd w:val="clear" w:color="auto" w:fill="FFFFFF"/>
-        </w:rPr>
-        <w:t>R</w:t>
-      </w:r>
-      <w:r>
-        <w:rPr>
-          <w:rFonts w:ascii="Times New Roman" w:eastAsia="Times New Roman" w:hAnsi="Times New Roman" w:cs="Times New Roman"/>
-          <w:shd w:val="clear" w:color="auto" w:fill="FFFFFF"/>
-        </w:rPr>
-        <w:t>oadie enters the line following state.</w:t>
-      </w:r>
-    </w:p>
-    <w:p>
-      <w:pPr>
-        <w:pStyle w:val="ListParagraph"/>
-        <w:numPr>
-          <w:ilvl w:val="0"/>
-          <w:numId w:val="34"/>
-        </w:numPr>
-        <w:shd w:val="clear" w:color="auto" w:fill="FFFFFF"/>
-        <w:textAlignment w:val="baseline"/>
-        <w:rPr>
-          <w:rFonts w:ascii="Times New Roman" w:eastAsia="Times New Roman" w:hAnsi="Times New Roman" w:cs="Times New Roman"/>
-          <w:shd w:val="clear" w:color="auto" w:fill="FFFFFF"/>
-        </w:rPr>
-      </w:pPr>
-      <w:r>
-        <w:rPr>
-          <w:rFonts w:ascii="Times New Roman" w:eastAsia="Times New Roman" w:hAnsi="Times New Roman" w:cs="Times New Roman"/>
-          <w:shd w:val="clear" w:color="auto" w:fill="FFFFFF"/>
-        </w:rPr>
-        <w:t>Roadie follows the line as described in use case: Line following.</w:t>
-      </w:r>
-    </w:p>
-    <w:p>
-      <w:pPr>
-        <w:pStyle w:val="ListParagraph"/>
-        <w:numPr>
-          <w:ilvl w:val="0"/>
-          <w:numId w:val="34"/>
-        </w:numPr>
-        <w:shd w:val="clear" w:color="auto" w:fill="FFFFFF"/>
-        <w:textAlignment w:val="baseline"/>
-        <w:rPr>
-          <w:rFonts w:ascii="Times New Roman" w:eastAsia="Times New Roman" w:hAnsi="Times New Roman" w:cs="Times New Roman"/>
-          <w:shd w:val="clear" w:color="auto" w:fill="FFFFFF"/>
-        </w:rPr>
-      </w:pPr>
-      <w:r>
-        <w:rPr>
-          <w:rFonts w:ascii="Times New Roman" w:eastAsia="Times New Roman" w:hAnsi="Times New Roman" w:cs="Times New Roman"/>
-          <w:shd w:val="clear" w:color="auto" w:fill="FFFFFF"/>
-        </w:rPr>
-        <w:t xml:space="preserve">Roadie reaches a turn, intersection, or challenge zone. </w:t>
-      </w:r>
-    </w:p>
-    <w:p>
-      <w:pPr>
-        <w:pStyle w:val="ListParagraph"/>
-        <w:numPr>
-          <w:ilvl w:val="0"/>
-          <w:numId w:val="34"/>
-        </w:numPr>
-        <w:shd w:val="clear" w:color="auto" w:fill="FFFFFF"/>
-        <w:textAlignment w:val="baseline"/>
-        <w:rPr>
-          <w:rFonts w:ascii="Times New Roman" w:eastAsia="Times New Roman" w:hAnsi="Times New Roman" w:cs="Times New Roman"/>
-          <w:shd w:val="clear" w:color="auto" w:fill="FFFFFF"/>
-        </w:rPr>
-      </w:pPr>
-      <w:r>
-        <w:rPr>
-          <w:rFonts w:ascii="Times New Roman" w:eastAsia="Times New Roman" w:hAnsi="Times New Roman" w:cs="Times New Roman"/>
-          <w:shd w:val="clear" w:color="auto" w:fill="FFFFFF"/>
-        </w:rPr>
-        <w:t>Roadie decided what to do based on which zone has been reached according to the use case: Right Turn, Left Turn, or Intersection.</w:t>
-      </w:r>
-    </w:p>
-    <w:p>
-      <w:pPr>
-        <w:pStyle w:val="ListParagraph"/>
-        <w:numPr>
-          <w:ilvl w:val="0"/>
-          <w:numId w:val="34"/>
-        </w:numPr>
-        <w:shd w:val="clear" w:color="auto" w:fill="FFFFFF"/>
-        <w:textAlignment w:val="baseline"/>
-        <w:rPr>
-          <w:rFonts w:ascii="Times New Roman" w:eastAsia="Times New Roman" w:hAnsi="Times New Roman" w:cs="Times New Roman"/>
-          <w:shd w:val="clear" w:color="auto" w:fill="FFFFFF"/>
-        </w:rPr>
-      </w:pPr>
-      <w:r>
-        <w:rPr>
-          <w:rFonts w:ascii="Times New Roman" w:eastAsia="Times New Roman" w:hAnsi="Times New Roman" w:cs="Times New Roman"/>
-          <w:shd w:val="clear" w:color="auto" w:fill="FFFFFF"/>
-        </w:rPr>
-        <w:t>Repeat steps one through 4 until reach the finish line.</w:t>
-      </w:r>
-    </w:p>
-    <w:p>
-      <w:pPr>
-        <w:pBdr>
-          <w:bottom w:val="single" w:sz="6" w:space="1" w:color="auto"/>
-        </w:pBdr>
-        <w:shd w:val="clear" w:color="auto" w:fill="FFFFFF"/>
-        <w:ind w:left="720"/>
-        <w:textAlignment w:val="baseline"/>
-        <w:rPr>
-          <w:rFonts w:eastAsia="Times New Roman"/>
-        </w:rPr>
-      </w:pPr>
-    </w:p>
-    <w:p>
-      <w:pPr>
-        <w:pBdr>
-          <w:bottom w:val="single" w:sz="6" w:space="1" w:color="auto"/>
-        </w:pBdr>
-        <w:shd w:val="clear" w:color="auto" w:fill="FFFFFF"/>
-        <w:spacing w:after="160"/>
-        <w:ind w:left="720"/>
-        <w:textAlignment w:val="baseline"/>
-        <w:rPr>
-          <w:rFonts w:eastAsia="Times New Roman"/>
-        </w:rPr>
-      </w:pPr>
-    </w:p>
-    <w:p>
-      <w:pPr>
-        <w:spacing w:after="160"/>
-        <w:ind w:left="360"/>
-        <w:rPr>
-          <w:rFonts w:eastAsia="Times New Roman"/>
-        </w:rPr>
-      </w:pPr>
-      <w:r>
-        <w:rPr>
-          <w:rFonts w:eastAsia="Times New Roman"/>
-          <w:b/>
-          <w:bCs/>
-          <w:shd w:val="clear" w:color="auto" w:fill="FFFFFF"/>
-        </w:rPr>
-        <w:t>Extensions (Alternate Flows)</w:t>
-      </w:r>
-    </w:p>
-    <w:p>
-      <w:pPr>
-        <w:ind w:left="720"/>
-        <w:rPr>
-          <w:rFonts w:eastAsia="Times New Roman"/>
-        </w:rPr>
-      </w:pPr>
-      <w:r>
-        <w:rPr>
-          <w:rFonts w:eastAsia="Times New Roman"/>
-          <w:shd w:val="clear" w:color="auto" w:fill="FFFFFF"/>
-        </w:rPr>
-        <w:t xml:space="preserve">*a. </w:t>
-      </w:r>
-      <w:r>
-        <w:rPr>
-          <w:rFonts w:eastAsia="Times New Roman"/>
-          <w:shd w:val="clear" w:color="auto" w:fill="FFFFFF"/>
-        </w:rPr>
-        <w:t>Roadie</w:t>
-      </w:r>
-      <w:r>
-        <w:rPr>
-          <w:rFonts w:eastAsia="Times New Roman"/>
-          <w:shd w:val="clear" w:color="auto" w:fill="FFFFFF"/>
-        </w:rPr>
-        <w:t xml:space="preserve"> is in a bad state.</w:t>
-      </w:r>
-    </w:p>
-    <w:p>
-      <w:pPr>
-        <w:ind w:left="1080"/>
-        <w:rPr>
-          <w:rFonts w:eastAsia="Times New Roman"/>
-        </w:rPr>
-      </w:pPr>
-      <w:r>
-        <w:rPr>
-          <w:rFonts w:eastAsia="Times New Roman"/>
-          <w:shd w:val="clear" w:color="auto" w:fill="FFFFFF"/>
-        </w:rPr>
-        <w:t xml:space="preserve">1. </w:t>
-      </w:r>
-      <w:r>
-        <w:rPr>
-          <w:rFonts w:eastAsia="Times New Roman"/>
-          <w:shd w:val="clear" w:color="auto" w:fill="FFFFFF"/>
-        </w:rPr>
-        <w:t>Roadie</w:t>
-      </w:r>
-      <w:r>
-        <w:rPr>
-          <w:rFonts w:eastAsia="Times New Roman"/>
-          <w:shd w:val="clear" w:color="auto" w:fill="FFFFFF"/>
-        </w:rPr>
-        <w:t xml:space="preserve"> will backtrack last known good state.</w:t>
-      </w:r>
-    </w:p>
-    <w:p>
-      <w:pPr>
-        <w:pBdr>
-          <w:bottom w:val="single" w:sz="6" w:space="1" w:color="auto"/>
-        </w:pBdr>
-        <w:ind w:left="1080"/>
-        <w:rPr>
-          <w:rFonts w:eastAsia="Times New Roman"/>
-          <w:shd w:val="clear" w:color="auto" w:fill="FFFFFF"/>
-        </w:rPr>
-      </w:pPr>
-      <w:r>
-        <w:rPr>
-          <w:rFonts w:eastAsia="Times New Roman"/>
-          <w:shd w:val="clear" w:color="auto" w:fill="FFFFFF"/>
-        </w:rPr>
-        <w:t xml:space="preserve">2. </w:t>
-      </w:r>
-      <w:r>
-        <w:rPr>
-          <w:rFonts w:eastAsia="Times New Roman"/>
-          <w:shd w:val="clear" w:color="auto" w:fill="FFFFFF"/>
-        </w:rPr>
-        <w:t>Roadie</w:t>
-      </w:r>
-      <w:r>
-        <w:rPr>
-          <w:rFonts w:eastAsia="Times New Roman"/>
-          <w:shd w:val="clear" w:color="auto" w:fill="FFFFFF"/>
-        </w:rPr>
-        <w:t xml:space="preserve"> shall proceed with the next steps to take.</w:t>
-      </w:r>
-      <w:r>
-        <w:rPr>
-          <w:rFonts w:eastAsia="Times New Roman"/>
-          <w:b/>
-          <w:bCs/>
-          <w:shd w:val="clear" w:color="auto" w:fill="FFFFFF"/>
-        </w:rPr>
-        <w:br w:type="page"/>
-      </w:r>
-    </w:p>
-    <w:p>
-      <w:pPr>
-        <w:spacing w:after="160"/>
-        <w:ind w:left="360"/>
-        <w:rPr>
-          <w:rFonts w:eastAsia="Times New Roman"/>
-        </w:rPr>
-      </w:pPr>
-      <w:r>
-        <w:rPr>
-          <w:rFonts w:eastAsia="Times New Roman"/>
-          <w:b/>
-          <w:bCs/>
-          <w:shd w:val="clear" w:color="auto" w:fill="FFFFFF"/>
-        </w:rPr>
-        <w:lastRenderedPageBreak/>
-        <w:t xml:space="preserve">Frequency of Occurrence </w:t>
-      </w:r>
-    </w:p>
-    <w:p>
-      <w:pPr>
-        <w:spacing w:after="160"/>
-        <w:ind w:left="360"/>
-        <w:rPr>
-          <w:rFonts w:eastAsia="Times New Roman"/>
-          <w:shd w:val="clear" w:color="auto" w:fill="FFFFFF"/>
-        </w:rPr>
-      </w:pPr>
-      <w:r>
-        <w:rPr>
-          <w:rFonts w:eastAsia="Times New Roman"/>
-          <w:shd w:val="clear" w:color="auto" w:fill="FFFFFF"/>
-        </w:rPr>
-        <w:t xml:space="preserve">This use case will occur every time </w:t>
-      </w:r>
-      <w:r>
-        <w:rPr>
-          <w:rFonts w:eastAsia="Times New Roman"/>
-          <w:shd w:val="clear" w:color="auto" w:fill="FFFFFF"/>
-        </w:rPr>
-        <w:t>Roadie</w:t>
-      </w:r>
-      <w:r>
-        <w:rPr>
-          <w:rFonts w:eastAsia="Times New Roman"/>
-          <w:shd w:val="clear" w:color="auto" w:fill="FFFFFF"/>
-        </w:rPr>
-        <w:t xml:space="preserve"> exits the starting area or </w:t>
-      </w:r>
-      <w:r>
-        <w:rPr>
-          <w:rFonts w:eastAsia="Times New Roman"/>
-          <w:shd w:val="clear" w:color="auto" w:fill="FFFFFF"/>
-        </w:rPr>
-        <w:t>challenge</w:t>
-      </w:r>
-      <w:r>
-        <w:rPr>
-          <w:rFonts w:eastAsia="Times New Roman"/>
-          <w:shd w:val="clear" w:color="auto" w:fill="FFFFFF"/>
-        </w:rPr>
-        <w:t xml:space="preserve"> area until reach the</w:t>
-      </w:r>
-      <w:r>
-        <w:rPr>
-          <w:rFonts w:eastAsia="Times New Roman"/>
-          <w:shd w:val="clear" w:color="auto" w:fill="FFFFFF"/>
-        </w:rPr>
-        <w:t xml:space="preserve"> finish line</w:t>
-      </w:r>
-      <w:r>
-        <w:rPr>
-          <w:rFonts w:eastAsia="Times New Roman"/>
-          <w:shd w:val="clear" w:color="auto" w:fill="FFFFFF"/>
-        </w:rPr>
-        <w:t>. During the competition this shall occur three times due to there being three rounds for each rob</w:t>
-      </w:r>
-      <w:r>
-        <w:rPr>
-          <w:rFonts w:eastAsia="Times New Roman"/>
-          <w:shd w:val="clear" w:color="auto" w:fill="FFFFFF"/>
-        </w:rPr>
-        <w:t>ot that is entered</w:t>
-      </w:r>
-      <w:r>
-        <w:rPr>
-          <w:rFonts w:eastAsia="Times New Roman"/>
-          <w:shd w:val="clear" w:color="auto" w:fill="FFFFFF"/>
-        </w:rPr>
-        <w:t>.</w:t>
-      </w:r>
     </w:p>
     <w:p/>
     <w:p>
@@ -32719,7 +31555,7 @@
           <w:rPr>
             <w:noProof/>
           </w:rPr>
-          <w:t>15</w:t>
+          <w:t>36</w:t>
         </w:r>
         <w:r>
           <w:rPr>
@@ -37175,6 +36011,92 @@
     </w:lvl>
   </w:abstractNum>
   <w:abstractNum w:abstractNumId="36">
+    <w:nsid w:val="7CD72295"/>
+    <w:multiLevelType w:val="hybridMultilevel"/>
+    <w:tmpl w:val="7D52384A"/>
+    <w:lvl w:ilvl="0" w:tplc="0409000F">
+      <w:start w:val="1"/>
+      <w:numFmt w:val="decimal"/>
+      <w:lvlText w:val="%1."/>
+      <w:lvlJc w:val="left"/>
+      <w:pPr>
+        <w:ind w:left="1080" w:hanging="360"/>
+      </w:pPr>
+    </w:lvl>
+    <w:lvl w:ilvl="1" w:tplc="04090019" w:tentative="1">
+      <w:start w:val="1"/>
+      <w:numFmt w:val="lowerLetter"/>
+      <w:lvlText w:val="%2."/>
+      <w:lvlJc w:val="left"/>
+      <w:pPr>
+        <w:ind w:left="1800" w:hanging="360"/>
+      </w:pPr>
+    </w:lvl>
+    <w:lvl w:ilvl="2" w:tplc="0409001B" w:tentative="1">
+      <w:start w:val="1"/>
+      <w:numFmt w:val="lowerRoman"/>
+      <w:lvlText w:val="%3."/>
+      <w:lvlJc w:val="right"/>
+      <w:pPr>
+        <w:ind w:left="2520" w:hanging="180"/>
+      </w:pPr>
+    </w:lvl>
+    <w:lvl w:ilvl="3" w:tplc="0409000F" w:tentative="1">
+      <w:start w:val="1"/>
+      <w:numFmt w:val="decimal"/>
+      <w:lvlText w:val="%4."/>
+      <w:lvlJc w:val="left"/>
+      <w:pPr>
+        <w:ind w:left="3240" w:hanging="360"/>
+      </w:pPr>
+    </w:lvl>
+    <w:lvl w:ilvl="4" w:tplc="04090019" w:tentative="1">
+      <w:start w:val="1"/>
+      <w:numFmt w:val="lowerLetter"/>
+      <w:lvlText w:val="%5."/>
+      <w:lvlJc w:val="left"/>
+      <w:pPr>
+        <w:ind w:left="3960" w:hanging="360"/>
+      </w:pPr>
+    </w:lvl>
+    <w:lvl w:ilvl="5" w:tplc="0409001B" w:tentative="1">
+      <w:start w:val="1"/>
+      <w:numFmt w:val="lowerRoman"/>
+      <w:lvlText w:val="%6."/>
+      <w:lvlJc w:val="right"/>
+      <w:pPr>
+        <w:ind w:left="4680" w:hanging="180"/>
+      </w:pPr>
+    </w:lvl>
+    <w:lvl w:ilvl="6" w:tplc="0409000F" w:tentative="1">
+      <w:start w:val="1"/>
+      <w:numFmt w:val="decimal"/>
+      <w:lvlText w:val="%7."/>
+      <w:lvlJc w:val="left"/>
+      <w:pPr>
+        <w:ind w:left="5400" w:hanging="360"/>
+      </w:pPr>
+    </w:lvl>
+    <w:lvl w:ilvl="7" w:tplc="04090019" w:tentative="1">
+      <w:start w:val="1"/>
+      <w:numFmt w:val="lowerLetter"/>
+      <w:lvlText w:val="%8."/>
+      <w:lvlJc w:val="left"/>
+      <w:pPr>
+        <w:ind w:left="6120" w:hanging="360"/>
+      </w:pPr>
+    </w:lvl>
+    <w:lvl w:ilvl="8" w:tplc="0409001B" w:tentative="1">
+      <w:start w:val="1"/>
+      <w:numFmt w:val="lowerRoman"/>
+      <w:lvlText w:val="%9."/>
+      <w:lvlJc w:val="right"/>
+      <w:pPr>
+        <w:ind w:left="6840" w:hanging="180"/>
+      </w:pPr>
+    </w:lvl>
+  </w:abstractNum>
+  <w:abstractNum w:abstractNumId="37">
     <w:nsid w:val="7D723F75"/>
     <w:multiLevelType w:val="multilevel"/>
     <w:tmpl w:val="376ED3D4"/>
@@ -37342,7 +36264,7 @@
     <w:abstractNumId w:val="33"/>
   </w:num>
   <w:num w:numId="7">
-    <w:abstractNumId w:val="36"/>
+    <w:abstractNumId w:val="37"/>
   </w:num>
   <w:num w:numId="8">
     <w:abstractNumId w:val="32"/>
@@ -37433,6 +36355,9 @@
   </w:num>
   <w:num w:numId="37">
     <w:abstractNumId w:val="10"/>
+  </w:num>
+  <w:num w:numId="38">
+    <w:abstractNumId w:val="36"/>
   </w:num>
 </w:numbering>
 </file>
@@ -38569,7 +37494,7 @@
 </file>
 
 <file path=customXml/itemProps1.xml><?xml version="1.0" encoding="utf-8"?>
-<ds:datastoreItem xmlns:ds="http://schemas.openxmlformats.org/officeDocument/2006/customXml" ds:itemID="{641A0301-A92B-4998-8383-F85D5E17C73E}">
+<ds:datastoreItem xmlns:ds="http://schemas.openxmlformats.org/officeDocument/2006/customXml" ds:itemID="{BFC12DB2-B0AF-4668-8256-5D44749D1065}">
   <ds:schemaRefs>
     <ds:schemaRef ds:uri="http://schemas.openxmlformats.org/officeDocument/2006/bibliography"/>
   </ds:schemaRefs>

</xml_diff>

<commit_message>
Sequence Diagrams added for each section
Also added in the fig. reference for each one
</commit_message>
<xml_diff>
--- a/Documentation/Requirements Docs/Requirements Level 2/MP System Requirements Specifications for Roadie - Lvl 2.docx
+++ b/Documentation/Requirements Docs/Requirements Level 2/MP System Requirements Specifications for Roadie - Lvl 2.docx
@@ -11075,12 +11075,410 @@
       </w:r>
       <w:bookmarkEnd w:id="43"/>
     </w:p>
-    <w:p>
-      <w:r>
+    <w:p/>
+    <w:p>
+      <w:r>
+        <w:t>The following sequence diagrams demonstrate the sequence of events Roadie shall take in order to complete the Coordination System use cases.</w:t>
+      </w:r>
+    </w:p>
+    <w:p/>
+    <w:p>
+      <w:r>
+        <w:t>Use Case 1</w:t>
+      </w:r>
+    </w:p>
+    <w:p/>
+    <w:p>
+      <w:r>
+        <w:t>For the Use Case: Line Following as shown in</w:t>
+      </w:r>
+      <w:r>
+        <w:t xml:space="preserve"> </w:t>
+      </w:r>
+      <w:r>
+        <w:fldChar w:fldCharType="begin"/>
+      </w:r>
+      <w:r>
+        <w:instrText xml:space="preserve"> REF _Ref404641497 \h </w:instrText>
+      </w:r>
+      <w:r>
+        <w:instrText xml:space="preserve"> \* MERGEFORMAT </w:instrText>
+      </w:r>
+      <w:r>
+        <w:fldChar w:fldCharType="separate"/>
+      </w:r>
+      <w:r>
+        <w:rPr>
+          <w:b/>
+          <w:color w:val="000000" w:themeColor="text1"/>
+        </w:rPr>
+        <w:t xml:space="preserve">Fig. </w:t>
+      </w:r>
+      <w:r>
+        <w:rPr>
+          <w:b/>
+          <w:noProof/>
+          <w:color w:val="000000" w:themeColor="text1"/>
+        </w:rPr>
+        <w:t>5</w:t>
+      </w:r>
+      <w:r>
+        <w:fldChar w:fldCharType="end"/>
+      </w:r>
+      <w:r>
+        <w:t xml:space="preserve"> below shows how Roadie will communicate with the movement system to navigate the course to the next challenge zone until there are no more challenge zones left then reach the finish line.</w:t>
+      </w:r>
+    </w:p>
+    <w:p>
+      <w:pPr>
+        <w:jc w:val="center"/>
+      </w:pPr>
+    </w:p>
+    <w:p>
+      <w:pPr>
+        <w:pStyle w:val="Caption"/>
+        <w:jc w:val="center"/>
+      </w:pPr>
+      <w:r>
+        <w:rPr>
+          <w:noProof/>
+          <w:lang w:eastAsia="ja-JP"/>
+        </w:rPr>
+        <w:drawing>
+          <wp:inline distT="0" distB="0" distL="0" distR="0" wp14:anchorId="3F4F8492" wp14:editId="689DACEE">
+            <wp:extent cx="3200400" cy="4629150"/>
+            <wp:effectExtent l="0" t="0" r="0" b="0"/>
+            <wp:docPr id="10" name="Picture 10"/>
+            <wp:cNvGraphicFramePr>
+              <a:graphicFrameLocks xmlns:a="http://schemas.openxmlformats.org/drawingml/2006/main" noChangeAspect="1"/>
+            </wp:cNvGraphicFramePr>
+            <a:graphic xmlns:a="http://schemas.openxmlformats.org/drawingml/2006/main">
+              <a:graphicData uri="http://schemas.openxmlformats.org/drawingml/2006/picture">
+                <pic:pic xmlns:pic="http://schemas.openxmlformats.org/drawingml/2006/picture">
+                  <pic:nvPicPr>
+                    <pic:cNvPr id="10" name="Use Case_ Line Following.jpg"/>
+                    <pic:cNvPicPr/>
+                  </pic:nvPicPr>
+                  <pic:blipFill>
+                    <a:blip r:embed="rId15">
+                      <a:extLst>
+                        <a:ext uri="{28A0092B-C50C-407E-A947-70E740481C1C}">
+                          <a14:useLocalDpi xmlns:a14="http://schemas.microsoft.com/office/drawing/2010/main" val="0"/>
+                        </a:ext>
+                      </a:extLst>
+                    </a:blip>
+                    <a:stretch>
+                      <a:fillRect/>
+                    </a:stretch>
+                  </pic:blipFill>
+                  <pic:spPr>
+                    <a:xfrm>
+                      <a:off x="0" y="0"/>
+                      <a:ext cx="3200400" cy="4629150"/>
+                    </a:xfrm>
+                    <a:prstGeom prst="rect">
+                      <a:avLst/>
+                    </a:prstGeom>
+                  </pic:spPr>
+                </pic:pic>
+              </a:graphicData>
+            </a:graphic>
+          </wp:inline>
+        </w:drawing>
+      </w:r>
+    </w:p>
+    <w:p>
+      <w:pPr>
+        <w:pStyle w:val="Caption"/>
+        <w:jc w:val="center"/>
+        <w:rPr>
+          <w:b/>
+          <w:i w:val="0"/>
+        </w:rPr>
+      </w:pPr>
+      <w:bookmarkStart w:id="44" w:name="_Ref404641497"/>
+      <w:r>
+        <w:rPr>
+          <w:b/>
+          <w:i w:val="0"/>
+          <w:color w:val="000000" w:themeColor="text1"/>
+        </w:rPr>
+        <w:t>Fig.</w:t>
+      </w:r>
+      <w:r>
+        <w:rPr>
+          <w:b/>
+          <w:i w:val="0"/>
+          <w:color w:val="000000" w:themeColor="text1"/>
+        </w:rPr>
+        <w:t xml:space="preserve"> </w:t>
+      </w:r>
+      <w:r>
+        <w:rPr>
+          <w:b/>
+          <w:i w:val="0"/>
+          <w:color w:val="000000" w:themeColor="text1"/>
+        </w:rPr>
+        <w:fldChar w:fldCharType="begin"/>
+      </w:r>
+      <w:r>
+        <w:rPr>
+          <w:b/>
+          <w:i w:val="0"/>
+          <w:color w:val="000000" w:themeColor="text1"/>
+        </w:rPr>
+        <w:instrText xml:space="preserve"> SEQ Figure \* ARABIC </w:instrText>
+      </w:r>
+      <w:r>
+        <w:rPr>
+          <w:b/>
+          <w:i w:val="0"/>
+          <w:color w:val="000000" w:themeColor="text1"/>
+        </w:rPr>
+        <w:fldChar w:fldCharType="separate"/>
+      </w:r>
+      <w:r>
+        <w:rPr>
+          <w:b/>
+          <w:i w:val="0"/>
+          <w:noProof/>
+          <w:color w:val="000000" w:themeColor="text1"/>
+        </w:rPr>
+        <w:t>5</w:t>
+      </w:r>
+      <w:r>
+        <w:rPr>
+          <w:b/>
+          <w:i w:val="0"/>
+          <w:color w:val="000000" w:themeColor="text1"/>
+        </w:rPr>
+        <w:fldChar w:fldCharType="end"/>
+      </w:r>
+      <w:bookmarkEnd w:id="44"/>
+      <w:r>
+        <w:rPr>
+          <w:b/>
+          <w:i w:val="0"/>
+        </w:rPr>
+        <w:t xml:space="preserve">: </w:t>
+      </w:r>
+      <w:r>
+        <w:rPr>
+          <w:i w:val="0"/>
+        </w:rPr>
+        <w:t>Use Case: Line Following Sequence Diagram</w:t>
+      </w:r>
+      <w:r>
+        <w:rPr>
+          <w:b/>
+          <w:i w:val="0"/>
+        </w:rPr>
         <w:br w:type="page"/>
       </w:r>
     </w:p>
     <w:p/>
+    <w:p>
+      <w:r>
+        <w:t>Use Case 2</w:t>
+      </w:r>
+    </w:p>
+    <w:p/>
+    <w:p>
+      <w:r>
+        <w:t xml:space="preserve">For the Use Case: Arrival at Challenge Zone Sequence Diagram as shown in </w:t>
+      </w:r>
+      <w:r>
+        <w:fldChar w:fldCharType="begin"/>
+      </w:r>
+      <w:r>
+        <w:instrText xml:space="preserve"> REF _Ref404641474 \h </w:instrText>
+      </w:r>
+      <w:r>
+        <w:instrText xml:space="preserve"> \* MERGEFORMAT </w:instrText>
+      </w:r>
+      <w:r>
+        <w:fldChar w:fldCharType="separate"/>
+      </w:r>
+      <w:r>
+        <w:rPr>
+          <w:b/>
+          <w:color w:val="000000" w:themeColor="text1"/>
+        </w:rPr>
+        <w:t xml:space="preserve">Fig. </w:t>
+      </w:r>
+      <w:r>
+        <w:rPr>
+          <w:b/>
+          <w:noProof/>
+          <w:color w:val="000000" w:themeColor="text1"/>
+        </w:rPr>
+        <w:t>6</w:t>
+      </w:r>
+      <w:r>
+        <w:fldChar w:fldCharType="end"/>
+      </w:r>
+      <w:r>
+        <w:t xml:space="preserve"> </w:t>
+      </w:r>
+      <w:r>
+        <w:t>below shows how Roadie will communicate with the Coordination system to identify the challenge and line itself to the challenge to complete the challenge.</w:t>
+      </w:r>
+    </w:p>
+    <w:p/>
+    <w:p>
+      <w:pPr>
+        <w:jc w:val="center"/>
+      </w:pPr>
+      <w:r>
+        <w:rPr>
+          <w:noProof/>
+          <w:lang w:eastAsia="ja-JP"/>
+        </w:rPr>
+        <w:drawing>
+          <wp:inline distT="0" distB="0" distL="0" distR="0" wp14:anchorId="274F4BD1" wp14:editId="59D99163">
+            <wp:extent cx="5019675" cy="4819650"/>
+            <wp:effectExtent l="0" t="0" r="9525" b="0"/>
+            <wp:docPr id="12" name="Picture 12"/>
+            <wp:cNvGraphicFramePr>
+              <a:graphicFrameLocks xmlns:a="http://schemas.openxmlformats.org/drawingml/2006/main" noChangeAspect="1"/>
+            </wp:cNvGraphicFramePr>
+            <a:graphic xmlns:a="http://schemas.openxmlformats.org/drawingml/2006/main">
+              <a:graphicData uri="http://schemas.openxmlformats.org/drawingml/2006/picture">
+                <pic:pic xmlns:pic="http://schemas.openxmlformats.org/drawingml/2006/picture">
+                  <pic:nvPicPr>
+                    <pic:cNvPr id="12" name="Use Case_ Arrival at Challenge Zone.jpg"/>
+                    <pic:cNvPicPr/>
+                  </pic:nvPicPr>
+                  <pic:blipFill>
+                    <a:blip r:embed="rId16">
+                      <a:extLst>
+                        <a:ext uri="{28A0092B-C50C-407E-A947-70E740481C1C}">
+                          <a14:useLocalDpi xmlns:a14="http://schemas.microsoft.com/office/drawing/2010/main" val="0"/>
+                        </a:ext>
+                      </a:extLst>
+                    </a:blip>
+                    <a:stretch>
+                      <a:fillRect/>
+                    </a:stretch>
+                  </pic:blipFill>
+                  <pic:spPr>
+                    <a:xfrm>
+                      <a:off x="0" y="0"/>
+                      <a:ext cx="5019675" cy="4819650"/>
+                    </a:xfrm>
+                    <a:prstGeom prst="rect">
+                      <a:avLst/>
+                    </a:prstGeom>
+                  </pic:spPr>
+                </pic:pic>
+              </a:graphicData>
+            </a:graphic>
+          </wp:inline>
+        </w:drawing>
+      </w:r>
+    </w:p>
+    <w:p>
+      <w:pPr>
+        <w:pStyle w:val="Caption"/>
+        <w:jc w:val="center"/>
+        <w:rPr>
+          <w:b/>
+          <w:i w:val="0"/>
+        </w:rPr>
+      </w:pPr>
+      <w:bookmarkStart w:id="45" w:name="_Ref404641474"/>
+      <w:r>
+        <w:rPr>
+          <w:b/>
+          <w:i w:val="0"/>
+          <w:color w:val="000000" w:themeColor="text1"/>
+        </w:rPr>
+        <w:t>Fig.</w:t>
+      </w:r>
+      <w:r>
+        <w:rPr>
+          <w:b/>
+          <w:i w:val="0"/>
+          <w:color w:val="000000" w:themeColor="text1"/>
+        </w:rPr>
+        <w:t xml:space="preserve"> </w:t>
+      </w:r>
+      <w:r>
+        <w:rPr>
+          <w:b/>
+          <w:i w:val="0"/>
+          <w:color w:val="000000" w:themeColor="text1"/>
+        </w:rPr>
+        <w:fldChar w:fldCharType="begin"/>
+      </w:r>
+      <w:r>
+        <w:rPr>
+          <w:b/>
+          <w:i w:val="0"/>
+          <w:color w:val="000000" w:themeColor="text1"/>
+        </w:rPr>
+        <w:instrText xml:space="preserve"> SEQ Figure \* ARABIC </w:instrText>
+      </w:r>
+      <w:r>
+        <w:rPr>
+          <w:b/>
+          <w:i w:val="0"/>
+          <w:color w:val="000000" w:themeColor="text1"/>
+        </w:rPr>
+        <w:fldChar w:fldCharType="separate"/>
+      </w:r>
+      <w:r>
+        <w:rPr>
+          <w:b/>
+          <w:i w:val="0"/>
+          <w:noProof/>
+          <w:color w:val="000000" w:themeColor="text1"/>
+        </w:rPr>
+        <w:t>6</w:t>
+      </w:r>
+      <w:r>
+        <w:rPr>
+          <w:b/>
+          <w:i w:val="0"/>
+          <w:color w:val="000000" w:themeColor="text1"/>
+        </w:rPr>
+        <w:fldChar w:fldCharType="end"/>
+      </w:r>
+      <w:bookmarkEnd w:id="45"/>
+      <w:r>
+        <w:rPr>
+          <w:b/>
+          <w:i w:val="0"/>
+          <w:color w:val="000000" w:themeColor="text1"/>
+        </w:rPr>
+        <w:t>:</w:t>
+      </w:r>
+      <w:r>
+        <w:rPr>
+          <w:b/>
+          <w:i w:val="0"/>
+        </w:rPr>
+        <w:t xml:space="preserve"> </w:t>
+      </w:r>
+      <w:r>
+        <w:rPr>
+          <w:i w:val="0"/>
+        </w:rPr>
+        <w:t>Use Case: Arrival at Challenge Zone Sequence Diagram</w:t>
+      </w:r>
+      <w:r>
+        <w:rPr>
+          <w:b/>
+          <w:i w:val="0"/>
+        </w:rPr>
+        <w:br w:type="page"/>
+      </w:r>
+    </w:p>
+    <w:p>
+      <w:pPr>
+        <w:jc w:val="center"/>
+      </w:pPr>
+    </w:p>
     <w:p>
       <w:pPr>
         <w:pStyle w:val="Heading2"/>
@@ -11096,7 +11494,7 @@
           <w:szCs w:val="24"/>
         </w:rPr>
       </w:pPr>
-      <w:bookmarkStart w:id="44" w:name="_Toc404283055"/>
+      <w:bookmarkStart w:id="46" w:name="_Toc404283055"/>
       <w:r>
         <w:rPr>
           <w:rFonts w:ascii="Times New Roman" w:hAnsi="Times New Roman" w:cs="Times New Roman"/>
@@ -11107,7 +11505,7 @@
         </w:rPr>
         <w:t>Traceability Matrix</w:t>
       </w:r>
-      <w:bookmarkEnd w:id="44"/>
+      <w:bookmarkEnd w:id="46"/>
       <w:r>
         <w:rPr>
           <w:rFonts w:ascii="Times New Roman" w:hAnsi="Times New Roman" w:cs="Times New Roman"/>
@@ -12379,8 +12777,8 @@
           <w:color w:val="auto"/>
         </w:rPr>
       </w:pPr>
-      <w:bookmarkStart w:id="45" w:name="_Toc400740994"/>
-      <w:bookmarkStart w:id="46" w:name="_Toc404283056"/>
+      <w:bookmarkStart w:id="47" w:name="_Toc400740994"/>
+      <w:bookmarkStart w:id="48" w:name="_Toc404283056"/>
       <w:r>
         <w:rPr>
           <w:rFonts w:ascii="Times New Roman" w:hAnsi="Times New Roman" w:cs="Times New Roman"/>
@@ -12405,8 +12803,8 @@
         </w:rPr>
         <w:t>System</w:t>
       </w:r>
-      <w:bookmarkEnd w:id="45"/>
-      <w:bookmarkEnd w:id="46"/>
+      <w:bookmarkEnd w:id="47"/>
+      <w:bookmarkEnd w:id="48"/>
     </w:p>
     <w:p>
       <w:pPr>
@@ -12520,7 +12918,7 @@
                     <pic:cNvPicPr/>
                   </pic:nvPicPr>
                   <pic:blipFill>
-                    <a:blip r:embed="rId15">
+                    <a:blip r:embed="rId17">
                       <a:extLst>
                         <a:ext uri="{28A0092B-C50C-407E-A947-70E740481C1C}">
                           <a14:useLocalDpi xmlns:a14="http://schemas.microsoft.com/office/drawing/2010/main" val="0"/>
@@ -12558,9 +12956,9 @@
           <w:szCs w:val="20"/>
         </w:rPr>
       </w:pPr>
-      <w:bookmarkStart w:id="47" w:name="_Ref400464949"/>
-      <w:bookmarkStart w:id="48" w:name="_Toc400740883"/>
-      <w:bookmarkStart w:id="49" w:name="_Toc404283024"/>
+      <w:bookmarkStart w:id="49" w:name="_Ref400464949"/>
+      <w:bookmarkStart w:id="50" w:name="_Toc400740883"/>
+      <w:bookmarkStart w:id="51" w:name="_Toc404283024"/>
       <w:r>
         <w:rPr>
           <w:b/>
@@ -12610,7 +13008,7 @@
           <w:sz w:val="20"/>
           <w:szCs w:val="20"/>
         </w:rPr>
-        <w:t>5</w:t>
+        <w:t>7</w:t>
       </w:r>
       <w:r>
         <w:rPr>
@@ -12622,7 +13020,7 @@
         </w:rPr>
         <w:fldChar w:fldCharType="end"/>
       </w:r>
-      <w:bookmarkEnd w:id="47"/>
+      <w:bookmarkEnd w:id="49"/>
       <w:r>
         <w:rPr>
           <w:i w:val="0"/>
@@ -12650,8 +13048,8 @@
         </w:rPr>
         <w:t>stem for Roadie.</w:t>
       </w:r>
-      <w:bookmarkEnd w:id="48"/>
-      <w:bookmarkEnd w:id="49"/>
+      <w:bookmarkEnd w:id="50"/>
+      <w:bookmarkEnd w:id="51"/>
     </w:p>
     <w:p/>
     <w:p>
@@ -12706,14 +13104,14 @@
           <w:rFonts w:ascii="Times New Roman" w:hAnsi="Times New Roman" w:cs="Times New Roman"/>
         </w:rPr>
       </w:pPr>
-      <w:bookmarkStart w:id="50" w:name="_Toc404283057"/>
+      <w:bookmarkStart w:id="52" w:name="_Toc404283057"/>
       <w:r>
         <w:rPr>
           <w:rFonts w:ascii="Times New Roman" w:hAnsi="Times New Roman" w:cs="Times New Roman"/>
         </w:rPr>
         <w:t>Requirements</w:t>
       </w:r>
-      <w:bookmarkEnd w:id="50"/>
+      <w:bookmarkEnd w:id="52"/>
     </w:p>
     <w:p/>
     <w:p>
@@ -13144,14 +13542,14 @@
           <w:rFonts w:ascii="Times New Roman" w:hAnsi="Times New Roman" w:cs="Times New Roman"/>
         </w:rPr>
       </w:pPr>
-      <w:bookmarkStart w:id="51" w:name="_Toc404283058"/>
+      <w:bookmarkStart w:id="53" w:name="_Toc404283058"/>
       <w:r>
         <w:rPr>
           <w:rFonts w:ascii="Times New Roman" w:hAnsi="Times New Roman" w:cs="Times New Roman"/>
         </w:rPr>
         <w:t>Use Cases</w:t>
       </w:r>
-      <w:bookmarkEnd w:id="51"/>
+      <w:bookmarkEnd w:id="53"/>
     </w:p>
     <w:p/>
     <w:p>
@@ -13199,7 +13597,7 @@
           <w:numId w:val="1"/>
         </w:numPr>
       </w:pPr>
-      <w:bookmarkStart w:id="52" w:name="_Toc398811194"/>
+      <w:bookmarkStart w:id="54" w:name="_Toc398811194"/>
       <w:r>
         <w:t>Use Case 3</w:t>
       </w:r>
@@ -13217,7 +13615,7 @@
       <w:r>
         <w:t>Challenge</w:t>
       </w:r>
-      <w:bookmarkEnd w:id="52"/>
+      <w:bookmarkEnd w:id="54"/>
     </w:p>
     <w:p/>
     <w:p>
@@ -13883,7 +14281,6 @@
           <w:rFonts w:ascii="Times New Roman" w:eastAsia="Times New Roman" w:hAnsi="Times New Roman" w:cs="Times New Roman"/>
         </w:rPr>
       </w:pPr>
-      <w:commentRangeStart w:id="53"/>
       <w:r>
         <w:rPr>
           <w:rFonts w:ascii="Times New Roman" w:eastAsia="Times New Roman" w:hAnsi="Times New Roman" w:cs="Times New Roman"/>
@@ -14011,14 +14408,6 @@
         </w:rPr>
         <w:t>Roadie repeats steps 4 and 5 until 15 seconds has passed.</w:t>
       </w:r>
-      <w:commentRangeEnd w:id="53"/>
-      <w:r>
-        <w:rPr>
-          <w:rStyle w:val="CommentReference"/>
-          <w:rFonts w:ascii="Times New Roman" w:hAnsi="Times New Roman" w:cs="Times New Roman"/>
-        </w:rPr>
-        <w:commentReference w:id="53"/>
-      </w:r>
     </w:p>
     <w:p>
       <w:pPr>
@@ -14295,7 +14684,7 @@
           <w:numId w:val="1"/>
         </w:numPr>
       </w:pPr>
-      <w:bookmarkStart w:id="54" w:name="_Toc398811195"/>
+      <w:bookmarkStart w:id="55" w:name="_Toc398811195"/>
       <w:r>
         <w:lastRenderedPageBreak/>
         <w:t>Use Case 4</w:t>
@@ -14303,7 +14692,7 @@
       <w:r>
         <w:t>: Pocket Etch-A-Sketch Challenge</w:t>
       </w:r>
-      <w:bookmarkEnd w:id="54"/>
+      <w:bookmarkEnd w:id="55"/>
     </w:p>
     <w:p/>
     <w:p>
@@ -14954,7 +15343,6 @@
           <w:szCs w:val="22"/>
         </w:rPr>
       </w:pPr>
-      <w:commentRangeStart w:id="55"/>
       <w:r>
         <w:rPr>
           <w:rFonts w:eastAsia="Times New Roman"/>
@@ -14994,15 +15382,6 @@
           <w:shd w:val="clear" w:color="auto" w:fill="FFFFFF"/>
         </w:rPr>
         <w:t>.</w:t>
-      </w:r>
-      <w:commentRangeEnd w:id="55"/>
-      <w:r>
-        <w:rPr>
-          <w:rStyle w:val="CommentReference"/>
-          <w:sz w:val="22"/>
-          <w:szCs w:val="22"/>
-        </w:rPr>
-        <w:commentReference w:id="55"/>
       </w:r>
     </w:p>
     <w:p>
@@ -16987,6 +17366,844 @@
     </w:p>
     <w:p>
       <w:pPr>
+        <w:ind w:left="360"/>
+      </w:pPr>
+      <w:r>
+        <w:t>The following sequence diagrams demonstrate the sequence of events Roadie shall take in order to complete each challenge zone.</w:t>
+      </w:r>
+    </w:p>
+    <w:p>
+      <w:pPr>
+        <w:ind w:left="360"/>
+      </w:pPr>
+    </w:p>
+    <w:p>
+      <w:pPr>
+        <w:ind w:left="360"/>
+      </w:pPr>
+      <w:r>
+        <w:t>Use case 3</w:t>
+      </w:r>
+    </w:p>
+    <w:p>
+      <w:pPr>
+        <w:ind w:left="360"/>
+      </w:pPr>
+    </w:p>
+    <w:p>
+      <w:pPr>
+        <w:ind w:left="360"/>
+      </w:pPr>
+      <w:r>
+        <w:t xml:space="preserve">For the Use Case: Simon </w:t>
+      </w:r>
+      <w:proofErr w:type="spellStart"/>
+      <w:r>
+        <w:t>Carabiner</w:t>
+      </w:r>
+      <w:proofErr w:type="spellEnd"/>
+      <w:r>
+        <w:t xml:space="preserve"> </w:t>
+      </w:r>
+      <w:r>
+        <w:t xml:space="preserve">Challenge Sequence Diagram as shown in </w:t>
+      </w:r>
+      <w:r>
+        <w:fldChar w:fldCharType="begin"/>
+      </w:r>
+      <w:r>
+        <w:instrText xml:space="preserve"> REF _Ref404641592 \h </w:instrText>
+      </w:r>
+      <w:r>
+        <w:instrText xml:space="preserve"> \* MERGEFORMAT </w:instrText>
+      </w:r>
+      <w:r>
+        <w:fldChar w:fldCharType="separate"/>
+      </w:r>
+      <w:r>
+        <w:rPr>
+          <w:b/>
+          <w:color w:val="000000" w:themeColor="text1"/>
+        </w:rPr>
+        <w:t xml:space="preserve">Fig. </w:t>
+      </w:r>
+      <w:r>
+        <w:rPr>
+          <w:b/>
+          <w:noProof/>
+          <w:color w:val="000000" w:themeColor="text1"/>
+        </w:rPr>
+        <w:t>8</w:t>
+      </w:r>
+      <w:r>
+        <w:fldChar w:fldCharType="end"/>
+      </w:r>
+      <w:r>
+        <w:t xml:space="preserve"> </w:t>
+      </w:r>
+      <w:r>
+        <w:t>below shows how Roadie will communicate with the arm mechanism in order to play Simon Says for 15 seconds.</w:t>
+      </w:r>
+    </w:p>
+    <w:p/>
+    <w:p>
+      <w:pPr>
+        <w:jc w:val="center"/>
+      </w:pPr>
+      <w:r>
+        <w:rPr>
+          <w:noProof/>
+          <w:lang w:eastAsia="ja-JP"/>
+        </w:rPr>
+        <w:drawing>
+          <wp:inline distT="0" distB="0" distL="0" distR="0" wp14:anchorId="31E5E87B" wp14:editId="1C805047">
+            <wp:extent cx="2724150" cy="2628900"/>
+            <wp:effectExtent l="0" t="0" r="0" b="0"/>
+            <wp:docPr id="15" name="Picture 15"/>
+            <wp:cNvGraphicFramePr>
+              <a:graphicFrameLocks xmlns:a="http://schemas.openxmlformats.org/drawingml/2006/main" noChangeAspect="1"/>
+            </wp:cNvGraphicFramePr>
+            <a:graphic xmlns:a="http://schemas.openxmlformats.org/drawingml/2006/main">
+              <a:graphicData uri="http://schemas.openxmlformats.org/drawingml/2006/picture">
+                <pic:pic xmlns:pic="http://schemas.openxmlformats.org/drawingml/2006/picture">
+                  <pic:nvPicPr>
+                    <pic:cNvPr id="15" name="Use Case_ Simon Challenge.jpg"/>
+                    <pic:cNvPicPr/>
+                  </pic:nvPicPr>
+                  <pic:blipFill>
+                    <a:blip r:embed="rId18">
+                      <a:extLst>
+                        <a:ext uri="{28A0092B-C50C-407E-A947-70E740481C1C}">
+                          <a14:useLocalDpi xmlns:a14="http://schemas.microsoft.com/office/drawing/2010/main" val="0"/>
+                        </a:ext>
+                      </a:extLst>
+                    </a:blip>
+                    <a:stretch>
+                      <a:fillRect/>
+                    </a:stretch>
+                  </pic:blipFill>
+                  <pic:spPr>
+                    <a:xfrm>
+                      <a:off x="0" y="0"/>
+                      <a:ext cx="2724150" cy="2628900"/>
+                    </a:xfrm>
+                    <a:prstGeom prst="rect">
+                      <a:avLst/>
+                    </a:prstGeom>
+                  </pic:spPr>
+                </pic:pic>
+              </a:graphicData>
+            </a:graphic>
+          </wp:inline>
+        </w:drawing>
+      </w:r>
+    </w:p>
+    <w:p>
+      <w:pPr>
+        <w:pStyle w:val="Caption"/>
+        <w:jc w:val="center"/>
+        <w:rPr>
+          <w:i w:val="0"/>
+          <w:color w:val="000000" w:themeColor="text1"/>
+        </w:rPr>
+      </w:pPr>
+      <w:bookmarkStart w:id="58" w:name="_Ref404641592"/>
+      <w:r>
+        <w:rPr>
+          <w:b/>
+          <w:i w:val="0"/>
+          <w:color w:val="000000" w:themeColor="text1"/>
+        </w:rPr>
+        <w:t>Fig.</w:t>
+      </w:r>
+      <w:r>
+        <w:rPr>
+          <w:b/>
+          <w:i w:val="0"/>
+          <w:color w:val="000000" w:themeColor="text1"/>
+        </w:rPr>
+        <w:t xml:space="preserve"> </w:t>
+      </w:r>
+      <w:r>
+        <w:rPr>
+          <w:b/>
+          <w:i w:val="0"/>
+          <w:color w:val="000000" w:themeColor="text1"/>
+        </w:rPr>
+        <w:fldChar w:fldCharType="begin"/>
+      </w:r>
+      <w:r>
+        <w:rPr>
+          <w:b/>
+          <w:i w:val="0"/>
+          <w:color w:val="000000" w:themeColor="text1"/>
+        </w:rPr>
+        <w:instrText xml:space="preserve"> SEQ Figure \* ARABIC </w:instrText>
+      </w:r>
+      <w:r>
+        <w:rPr>
+          <w:b/>
+          <w:i w:val="0"/>
+          <w:color w:val="000000" w:themeColor="text1"/>
+        </w:rPr>
+        <w:fldChar w:fldCharType="separate"/>
+      </w:r>
+      <w:r>
+        <w:rPr>
+          <w:b/>
+          <w:i w:val="0"/>
+          <w:noProof/>
+          <w:color w:val="000000" w:themeColor="text1"/>
+        </w:rPr>
+        <w:t>8</w:t>
+      </w:r>
+      <w:r>
+        <w:rPr>
+          <w:b/>
+          <w:i w:val="0"/>
+          <w:color w:val="000000" w:themeColor="text1"/>
+        </w:rPr>
+        <w:fldChar w:fldCharType="end"/>
+      </w:r>
+      <w:bookmarkEnd w:id="58"/>
+      <w:r>
+        <w:rPr>
+          <w:b/>
+          <w:i w:val="0"/>
+          <w:color w:val="000000" w:themeColor="text1"/>
+        </w:rPr>
+        <w:t xml:space="preserve">: </w:t>
+      </w:r>
+      <w:r>
+        <w:rPr>
+          <w:i w:val="0"/>
+          <w:color w:val="000000" w:themeColor="text1"/>
+        </w:rPr>
+        <w:t xml:space="preserve">Use Case: Simon </w:t>
+      </w:r>
+      <w:proofErr w:type="spellStart"/>
+      <w:r>
+        <w:rPr>
+          <w:i w:val="0"/>
+          <w:color w:val="000000" w:themeColor="text1"/>
+        </w:rPr>
+        <w:t>Carabiner</w:t>
+      </w:r>
+      <w:proofErr w:type="spellEnd"/>
+      <w:r>
+        <w:rPr>
+          <w:i w:val="0"/>
+          <w:color w:val="000000" w:themeColor="text1"/>
+        </w:rPr>
+        <w:t xml:space="preserve"> Challenge Sequence Diagram</w:t>
+      </w:r>
+    </w:p>
+    <w:p>
+      <w:r>
+        <w:t>Use Case 4</w:t>
+      </w:r>
+    </w:p>
+    <w:p/>
+    <w:p>
+      <w:r>
+        <w:t>For the Use Case:</w:t>
+      </w:r>
+      <w:r>
+        <w:t xml:space="preserve"> Pocket</w:t>
+      </w:r>
+      <w:r>
+        <w:t xml:space="preserve"> Etch-A-Sketch Challenge Sequence Diagram as shown in </w:t>
+      </w:r>
+      <w:r>
+        <w:fldChar w:fldCharType="begin"/>
+      </w:r>
+      <w:r>
+        <w:instrText xml:space="preserve"> REF _Ref404641575 \h </w:instrText>
+      </w:r>
+      <w:r>
+        <w:instrText xml:space="preserve"> \* MERGEFORMAT </w:instrText>
+      </w:r>
+      <w:r>
+        <w:fldChar w:fldCharType="separate"/>
+      </w:r>
+      <w:r>
+        <w:rPr>
+          <w:b/>
+          <w:color w:val="000000" w:themeColor="text1"/>
+        </w:rPr>
+        <w:t xml:space="preserve">Fig. </w:t>
+      </w:r>
+      <w:r>
+        <w:rPr>
+          <w:b/>
+          <w:noProof/>
+          <w:color w:val="000000" w:themeColor="text1"/>
+        </w:rPr>
+        <w:t>9</w:t>
+      </w:r>
+      <w:r>
+        <w:fldChar w:fldCharType="end"/>
+      </w:r>
+      <w:r>
+        <w:t xml:space="preserve"> </w:t>
+      </w:r>
+      <w:r>
+        <w:t>below shows how Roadie shall communicate with the arm mechanism to draw “IEEE” on the Etch-A-Sketch.</w:t>
+      </w:r>
+    </w:p>
+    <w:p/>
+    <w:p>
+      <w:pPr>
+        <w:jc w:val="center"/>
+      </w:pPr>
+      <w:r>
+        <w:rPr>
+          <w:noProof/>
+          <w:lang w:eastAsia="ja-JP"/>
+        </w:rPr>
+        <w:drawing>
+          <wp:inline distT="0" distB="0" distL="0" distR="0" wp14:anchorId="2E8BC071" wp14:editId="576888BD">
+            <wp:extent cx="2819400" cy="2533650"/>
+            <wp:effectExtent l="0" t="0" r="0" b="0"/>
+            <wp:docPr id="16" name="Picture 16"/>
+            <wp:cNvGraphicFramePr>
+              <a:graphicFrameLocks xmlns:a="http://schemas.openxmlformats.org/drawingml/2006/main" noChangeAspect="1"/>
+            </wp:cNvGraphicFramePr>
+            <a:graphic xmlns:a="http://schemas.openxmlformats.org/drawingml/2006/main">
+              <a:graphicData uri="http://schemas.openxmlformats.org/drawingml/2006/picture">
+                <pic:pic xmlns:pic="http://schemas.openxmlformats.org/drawingml/2006/picture">
+                  <pic:nvPicPr>
+                    <pic:cNvPr id="16" name="Use Case_ Etch-A-Sketch Challenge.jpg"/>
+                    <pic:cNvPicPr/>
+                  </pic:nvPicPr>
+                  <pic:blipFill>
+                    <a:blip r:embed="rId19">
+                      <a:extLst>
+                        <a:ext uri="{28A0092B-C50C-407E-A947-70E740481C1C}">
+                          <a14:useLocalDpi xmlns:a14="http://schemas.microsoft.com/office/drawing/2010/main" val="0"/>
+                        </a:ext>
+                      </a:extLst>
+                    </a:blip>
+                    <a:stretch>
+                      <a:fillRect/>
+                    </a:stretch>
+                  </pic:blipFill>
+                  <pic:spPr>
+                    <a:xfrm>
+                      <a:off x="0" y="0"/>
+                      <a:ext cx="2819400" cy="2533650"/>
+                    </a:xfrm>
+                    <a:prstGeom prst="rect">
+                      <a:avLst/>
+                    </a:prstGeom>
+                  </pic:spPr>
+                </pic:pic>
+              </a:graphicData>
+            </a:graphic>
+          </wp:inline>
+        </w:drawing>
+      </w:r>
+    </w:p>
+    <w:p>
+      <w:pPr>
+        <w:pStyle w:val="Caption"/>
+        <w:jc w:val="center"/>
+        <w:rPr>
+          <w:i w:val="0"/>
+          <w:color w:val="000000" w:themeColor="text1"/>
+        </w:rPr>
+      </w:pPr>
+      <w:bookmarkStart w:id="59" w:name="_Ref404641575"/>
+      <w:r>
+        <w:rPr>
+          <w:b/>
+          <w:i w:val="0"/>
+          <w:color w:val="000000" w:themeColor="text1"/>
+        </w:rPr>
+        <w:t>Fig.</w:t>
+      </w:r>
+      <w:r>
+        <w:rPr>
+          <w:b/>
+          <w:i w:val="0"/>
+          <w:color w:val="000000" w:themeColor="text1"/>
+        </w:rPr>
+        <w:t xml:space="preserve"> </w:t>
+      </w:r>
+      <w:r>
+        <w:rPr>
+          <w:b/>
+          <w:i w:val="0"/>
+          <w:color w:val="000000" w:themeColor="text1"/>
+        </w:rPr>
+        <w:fldChar w:fldCharType="begin"/>
+      </w:r>
+      <w:r>
+        <w:rPr>
+          <w:b/>
+          <w:i w:val="0"/>
+          <w:color w:val="000000" w:themeColor="text1"/>
+        </w:rPr>
+        <w:instrText xml:space="preserve"> SEQ Figure \* ARABIC </w:instrText>
+      </w:r>
+      <w:r>
+        <w:rPr>
+          <w:b/>
+          <w:i w:val="0"/>
+          <w:color w:val="000000" w:themeColor="text1"/>
+        </w:rPr>
+        <w:fldChar w:fldCharType="separate"/>
+      </w:r>
+      <w:r>
+        <w:rPr>
+          <w:b/>
+          <w:i w:val="0"/>
+          <w:noProof/>
+          <w:color w:val="000000" w:themeColor="text1"/>
+        </w:rPr>
+        <w:t>9</w:t>
+      </w:r>
+      <w:r>
+        <w:rPr>
+          <w:b/>
+          <w:i w:val="0"/>
+          <w:color w:val="000000" w:themeColor="text1"/>
+        </w:rPr>
+        <w:fldChar w:fldCharType="end"/>
+      </w:r>
+      <w:bookmarkEnd w:id="59"/>
+      <w:r>
+        <w:rPr>
+          <w:b/>
+          <w:i w:val="0"/>
+          <w:color w:val="000000" w:themeColor="text1"/>
+        </w:rPr>
+        <w:t>:</w:t>
+      </w:r>
+      <w:r>
+        <w:rPr>
+          <w:b/>
+          <w:i w:val="0"/>
+          <w:color w:val="000000" w:themeColor="text1"/>
+        </w:rPr>
+        <w:t xml:space="preserve"> </w:t>
+      </w:r>
+      <w:r>
+        <w:rPr>
+          <w:i w:val="0"/>
+          <w:color w:val="000000" w:themeColor="text1"/>
+        </w:rPr>
+        <w:t>Use Case: Pocket Etch-A-Sketch Sequence Diagram</w:t>
+      </w:r>
+    </w:p>
+    <w:p>
+      <w:pPr>
+        <w:jc w:val="center"/>
+      </w:pPr>
+    </w:p>
+    <w:p>
+      <w:r>
+        <w:t>Use Case 5</w:t>
+      </w:r>
+    </w:p>
+    <w:p/>
+    <w:p>
+      <w:r>
+        <w:t xml:space="preserve">For the Use Case: </w:t>
+      </w:r>
+      <w:r>
+        <w:t>Rubik’s Cube</w:t>
+      </w:r>
+      <w:r>
+        <w:t xml:space="preserve"> Challenge Sequence Diagram as shown in </w:t>
+      </w:r>
+      <w:r>
+        <w:fldChar w:fldCharType="begin"/>
+      </w:r>
+      <w:r>
+        <w:instrText xml:space="preserve"> REF _Ref404641559 \h </w:instrText>
+      </w:r>
+      <w:r>
+        <w:instrText xml:space="preserve"> \* MERGEFORMAT </w:instrText>
+      </w:r>
+      <w:r>
+        <w:fldChar w:fldCharType="separate"/>
+      </w:r>
+      <w:r>
+        <w:rPr>
+          <w:b/>
+          <w:color w:val="000000" w:themeColor="text1"/>
+        </w:rPr>
+        <w:t xml:space="preserve">Fig. </w:t>
+      </w:r>
+      <w:r>
+        <w:rPr>
+          <w:b/>
+          <w:noProof/>
+          <w:color w:val="000000" w:themeColor="text1"/>
+        </w:rPr>
+        <w:t>10</w:t>
+      </w:r>
+      <w:r>
+        <w:fldChar w:fldCharType="end"/>
+      </w:r>
+      <w:r>
+        <w:t xml:space="preserve"> </w:t>
+      </w:r>
+      <w:r>
+        <w:t>below shows how Roadie shall communicate with the ar</w:t>
+      </w:r>
+      <w:r>
+        <w:t>m mechanism to twist one of the rows of the Rubik’s Cube 180 degrees to complete the challenge</w:t>
+      </w:r>
+      <w:r>
+        <w:t>.</w:t>
+      </w:r>
+    </w:p>
+    <w:p/>
+    <w:p>
+      <w:pPr>
+        <w:jc w:val="center"/>
+      </w:pPr>
+      <w:r>
+        <w:rPr>
+          <w:noProof/>
+          <w:lang w:eastAsia="ja-JP"/>
+        </w:rPr>
+        <w:drawing>
+          <wp:inline distT="0" distB="0" distL="0" distR="0" wp14:anchorId="62FB6C30" wp14:editId="58E83524">
+            <wp:extent cx="2628900" cy="2247900"/>
+            <wp:effectExtent l="0" t="0" r="0" b="0"/>
+            <wp:docPr id="17" name="Picture 17"/>
+            <wp:cNvGraphicFramePr>
+              <a:graphicFrameLocks xmlns:a="http://schemas.openxmlformats.org/drawingml/2006/main" noChangeAspect="1"/>
+            </wp:cNvGraphicFramePr>
+            <a:graphic xmlns:a="http://schemas.openxmlformats.org/drawingml/2006/main">
+              <a:graphicData uri="http://schemas.openxmlformats.org/drawingml/2006/picture">
+                <pic:pic xmlns:pic="http://schemas.openxmlformats.org/drawingml/2006/picture">
+                  <pic:nvPicPr>
+                    <pic:cNvPr id="17" name="Use Case_ Rubik's Cube Challenge.jpg"/>
+                    <pic:cNvPicPr/>
+                  </pic:nvPicPr>
+                  <pic:blipFill>
+                    <a:blip r:embed="rId20">
+                      <a:extLst>
+                        <a:ext uri="{28A0092B-C50C-407E-A947-70E740481C1C}">
+                          <a14:useLocalDpi xmlns:a14="http://schemas.microsoft.com/office/drawing/2010/main" val="0"/>
+                        </a:ext>
+                      </a:extLst>
+                    </a:blip>
+                    <a:stretch>
+                      <a:fillRect/>
+                    </a:stretch>
+                  </pic:blipFill>
+                  <pic:spPr>
+                    <a:xfrm>
+                      <a:off x="0" y="0"/>
+                      <a:ext cx="2628900" cy="2247900"/>
+                    </a:xfrm>
+                    <a:prstGeom prst="rect">
+                      <a:avLst/>
+                    </a:prstGeom>
+                  </pic:spPr>
+                </pic:pic>
+              </a:graphicData>
+            </a:graphic>
+          </wp:inline>
+        </w:drawing>
+      </w:r>
+    </w:p>
+    <w:p>
+      <w:pPr>
+        <w:pStyle w:val="Caption"/>
+        <w:jc w:val="center"/>
+        <w:rPr>
+          <w:i w:val="0"/>
+          <w:color w:val="000000" w:themeColor="text1"/>
+        </w:rPr>
+      </w:pPr>
+      <w:bookmarkStart w:id="60" w:name="_Ref404641559"/>
+      <w:r>
+        <w:rPr>
+          <w:b/>
+          <w:i w:val="0"/>
+          <w:color w:val="000000" w:themeColor="text1"/>
+        </w:rPr>
+        <w:t>Fig.</w:t>
+      </w:r>
+      <w:r>
+        <w:rPr>
+          <w:b/>
+          <w:i w:val="0"/>
+          <w:color w:val="000000" w:themeColor="text1"/>
+        </w:rPr>
+        <w:t xml:space="preserve"> </w:t>
+      </w:r>
+      <w:r>
+        <w:rPr>
+          <w:b/>
+          <w:i w:val="0"/>
+          <w:color w:val="000000" w:themeColor="text1"/>
+        </w:rPr>
+        <w:fldChar w:fldCharType="begin"/>
+      </w:r>
+      <w:r>
+        <w:rPr>
+          <w:b/>
+          <w:i w:val="0"/>
+          <w:color w:val="000000" w:themeColor="text1"/>
+        </w:rPr>
+        <w:instrText xml:space="preserve"> SEQ Figure \* ARABIC </w:instrText>
+      </w:r>
+      <w:r>
+        <w:rPr>
+          <w:b/>
+          <w:i w:val="0"/>
+          <w:color w:val="000000" w:themeColor="text1"/>
+        </w:rPr>
+        <w:fldChar w:fldCharType="separate"/>
+      </w:r>
+      <w:r>
+        <w:rPr>
+          <w:b/>
+          <w:i w:val="0"/>
+          <w:noProof/>
+          <w:color w:val="000000" w:themeColor="text1"/>
+        </w:rPr>
+        <w:t>10</w:t>
+      </w:r>
+      <w:r>
+        <w:rPr>
+          <w:b/>
+          <w:i w:val="0"/>
+          <w:color w:val="000000" w:themeColor="text1"/>
+        </w:rPr>
+        <w:fldChar w:fldCharType="end"/>
+      </w:r>
+      <w:bookmarkEnd w:id="60"/>
+      <w:r>
+        <w:rPr>
+          <w:b/>
+          <w:i w:val="0"/>
+          <w:color w:val="000000" w:themeColor="text1"/>
+        </w:rPr>
+        <w:t xml:space="preserve">: </w:t>
+      </w:r>
+      <w:r>
+        <w:rPr>
+          <w:i w:val="0"/>
+          <w:color w:val="000000" w:themeColor="text1"/>
+        </w:rPr>
+        <w:t>Use Case: Rubik’s Cube Challenge</w:t>
+      </w:r>
+    </w:p>
+    <w:p>
+      <w:r>
+        <w:t>Use Case 6</w:t>
+      </w:r>
+    </w:p>
+    <w:p/>
+    <w:p>
+      <w:r>
+        <w:t xml:space="preserve">For the Use Case: </w:t>
+      </w:r>
+      <w:r>
+        <w:t>Playing Card</w:t>
+      </w:r>
+      <w:r>
+        <w:t xml:space="preserve"> Challenge Sequence Diagram as shown in </w:t>
+      </w:r>
+      <w:r>
+        <w:fldChar w:fldCharType="begin"/>
+      </w:r>
+      <w:r>
+        <w:instrText xml:space="preserve"> REF _Ref404641541 \h </w:instrText>
+      </w:r>
+      <w:r>
+        <w:instrText xml:space="preserve"> \* MERGEFORMAT </w:instrText>
+      </w:r>
+      <w:r>
+        <w:fldChar w:fldCharType="separate"/>
+      </w:r>
+      <w:r>
+        <w:rPr>
+          <w:b/>
+          <w:color w:val="000000" w:themeColor="text1"/>
+        </w:rPr>
+        <w:t xml:space="preserve">Fig. </w:t>
+      </w:r>
+      <w:r>
+        <w:rPr>
+          <w:b/>
+          <w:noProof/>
+          <w:color w:val="000000" w:themeColor="text1"/>
+        </w:rPr>
+        <w:t>11</w:t>
+      </w:r>
+      <w:r>
+        <w:fldChar w:fldCharType="end"/>
+      </w:r>
+      <w:r>
+        <w:t xml:space="preserve"> </w:t>
+      </w:r>
+      <w:r>
+        <w:t>below shows how Roadie shall communicate with the ar</w:t>
+      </w:r>
+      <w:r>
+        <w:t>m mechanism to pick up a playing card and carry it to the finish line</w:t>
+      </w:r>
+      <w:r>
+        <w:t>.</w:t>
+      </w:r>
+    </w:p>
+    <w:p/>
+    <w:p/>
+    <w:p>
+      <w:pPr>
+        <w:jc w:val="center"/>
+      </w:pPr>
+      <w:r>
+        <w:rPr>
+          <w:noProof/>
+          <w:lang w:eastAsia="ja-JP"/>
+        </w:rPr>
+        <w:drawing>
+          <wp:inline distT="0" distB="0" distL="0" distR="0" wp14:anchorId="0CE5D6C2" wp14:editId="2750EAD4">
+            <wp:extent cx="2628900" cy="2057400"/>
+            <wp:effectExtent l="0" t="0" r="0" b="0"/>
+            <wp:docPr id="18" name="Picture 18"/>
+            <wp:cNvGraphicFramePr>
+              <a:graphicFrameLocks xmlns:a="http://schemas.openxmlformats.org/drawingml/2006/main" noChangeAspect="1"/>
+            </wp:cNvGraphicFramePr>
+            <a:graphic xmlns:a="http://schemas.openxmlformats.org/drawingml/2006/main">
+              <a:graphicData uri="http://schemas.openxmlformats.org/drawingml/2006/picture">
+                <pic:pic xmlns:pic="http://schemas.openxmlformats.org/drawingml/2006/picture">
+                  <pic:nvPicPr>
+                    <pic:cNvPr id="18" name="Use Case_ Playing Card Challenge.jpg"/>
+                    <pic:cNvPicPr/>
+                  </pic:nvPicPr>
+                  <pic:blipFill>
+                    <a:blip r:embed="rId21">
+                      <a:extLst>
+                        <a:ext uri="{28A0092B-C50C-407E-A947-70E740481C1C}">
+                          <a14:useLocalDpi xmlns:a14="http://schemas.microsoft.com/office/drawing/2010/main" val="0"/>
+                        </a:ext>
+                      </a:extLst>
+                    </a:blip>
+                    <a:stretch>
+                      <a:fillRect/>
+                    </a:stretch>
+                  </pic:blipFill>
+                  <pic:spPr>
+                    <a:xfrm>
+                      <a:off x="0" y="0"/>
+                      <a:ext cx="2628900" cy="2057400"/>
+                    </a:xfrm>
+                    <a:prstGeom prst="rect">
+                      <a:avLst/>
+                    </a:prstGeom>
+                  </pic:spPr>
+                </pic:pic>
+              </a:graphicData>
+            </a:graphic>
+          </wp:inline>
+        </w:drawing>
+      </w:r>
+    </w:p>
+    <w:p>
+      <w:pPr>
+        <w:pStyle w:val="Caption"/>
+        <w:jc w:val="center"/>
+        <w:rPr>
+          <w:i w:val="0"/>
+          <w:color w:val="000000" w:themeColor="text1"/>
+        </w:rPr>
+      </w:pPr>
+      <w:bookmarkStart w:id="61" w:name="_Ref404641541"/>
+      <w:r>
+        <w:rPr>
+          <w:b/>
+          <w:i w:val="0"/>
+          <w:color w:val="000000" w:themeColor="text1"/>
+        </w:rPr>
+        <w:t>Fig.</w:t>
+      </w:r>
+      <w:r>
+        <w:rPr>
+          <w:b/>
+          <w:i w:val="0"/>
+          <w:color w:val="000000" w:themeColor="text1"/>
+        </w:rPr>
+        <w:t xml:space="preserve"> </w:t>
+      </w:r>
+      <w:r>
+        <w:rPr>
+          <w:b/>
+          <w:i w:val="0"/>
+          <w:color w:val="000000" w:themeColor="text1"/>
+        </w:rPr>
+        <w:fldChar w:fldCharType="begin"/>
+      </w:r>
+      <w:r>
+        <w:rPr>
+          <w:b/>
+          <w:i w:val="0"/>
+          <w:color w:val="000000" w:themeColor="text1"/>
+        </w:rPr>
+        <w:instrText xml:space="preserve"> SEQ Figure \* ARABIC </w:instrText>
+      </w:r>
+      <w:r>
+        <w:rPr>
+          <w:b/>
+          <w:i w:val="0"/>
+          <w:color w:val="000000" w:themeColor="text1"/>
+        </w:rPr>
+        <w:fldChar w:fldCharType="separate"/>
+      </w:r>
+      <w:r>
+        <w:rPr>
+          <w:b/>
+          <w:i w:val="0"/>
+          <w:noProof/>
+          <w:color w:val="000000" w:themeColor="text1"/>
+        </w:rPr>
+        <w:t>11</w:t>
+      </w:r>
+      <w:r>
+        <w:rPr>
+          <w:b/>
+          <w:i w:val="0"/>
+          <w:color w:val="000000" w:themeColor="text1"/>
+        </w:rPr>
+        <w:fldChar w:fldCharType="end"/>
+      </w:r>
+      <w:bookmarkEnd w:id="61"/>
+      <w:r>
+        <w:rPr>
+          <w:b/>
+          <w:i w:val="0"/>
+          <w:color w:val="000000" w:themeColor="text1"/>
+        </w:rPr>
+        <w:t>:</w:t>
+      </w:r>
+      <w:r>
+        <w:rPr>
+          <w:b/>
+          <w:i w:val="0"/>
+          <w:color w:val="000000" w:themeColor="text1"/>
+        </w:rPr>
+        <w:t xml:space="preserve"> </w:t>
+      </w:r>
+      <w:r>
+        <w:rPr>
+          <w:i w:val="0"/>
+          <w:color w:val="000000" w:themeColor="text1"/>
+        </w:rPr>
+        <w:t>Use Case: Playing Card Challenge Sequence Diagram</w:t>
+      </w:r>
+    </w:p>
+    <w:p>
+      <w:pPr>
         <w:pStyle w:val="Heading2"/>
         <w:numPr>
           <w:ilvl w:val="1"/>
@@ -16996,14 +18213,14 @@
           <w:rFonts w:ascii="Times New Roman" w:hAnsi="Times New Roman" w:cs="Times New Roman"/>
         </w:rPr>
       </w:pPr>
-      <w:bookmarkStart w:id="58" w:name="_Toc404283059"/>
+      <w:bookmarkStart w:id="62" w:name="_Toc404283059"/>
       <w:r>
         <w:rPr>
           <w:rFonts w:ascii="Times New Roman" w:hAnsi="Times New Roman" w:cs="Times New Roman"/>
         </w:rPr>
         <w:t>Traceability Matrix</w:t>
       </w:r>
-      <w:bookmarkEnd w:id="58"/>
+      <w:bookmarkEnd w:id="62"/>
     </w:p>
     <w:p>
       <w:pPr>
@@ -17037,8 +18254,8 @@
           <w:color w:val="auto"/>
         </w:rPr>
       </w:pPr>
-      <w:bookmarkStart w:id="59" w:name="_Toc400740995"/>
-      <w:bookmarkStart w:id="60" w:name="_Toc404283060"/>
+      <w:bookmarkStart w:id="63" w:name="_Toc400740995"/>
+      <w:bookmarkStart w:id="64" w:name="_Toc404283060"/>
       <w:r>
         <w:rPr>
           <w:rFonts w:ascii="Times New Roman" w:hAnsi="Times New Roman" w:cs="Times New Roman"/>
@@ -17048,8 +18265,8 @@
         <w:lastRenderedPageBreak/>
         <w:t>Decomposition of Movement System</w:t>
       </w:r>
-      <w:bookmarkEnd w:id="59"/>
-      <w:bookmarkEnd w:id="60"/>
+      <w:bookmarkEnd w:id="63"/>
+      <w:bookmarkEnd w:id="64"/>
     </w:p>
     <w:p/>
     <w:p>
@@ -17145,7 +18362,7 @@
                     <pic:cNvPicPr/>
                   </pic:nvPicPr>
                   <pic:blipFill>
-                    <a:blip r:embed="rId16" cstate="print">
+                    <a:blip r:embed="rId22" cstate="print">
                       <a:extLst>
                         <a:ext uri="{28A0092B-C50C-407E-A947-70E740481C1C}">
                           <a14:useLocalDpi xmlns:a14="http://schemas.microsoft.com/office/drawing/2010/main" val="0"/>
@@ -17177,9 +18394,9 @@
         <w:pStyle w:val="Caption"/>
         <w:jc w:val="center"/>
       </w:pPr>
-      <w:bookmarkStart w:id="61" w:name="_Ref400467935"/>
-      <w:bookmarkStart w:id="62" w:name="_Toc400740884"/>
-      <w:bookmarkStart w:id="63" w:name="_Toc404283025"/>
+      <w:bookmarkStart w:id="65" w:name="_Ref400467935"/>
+      <w:bookmarkStart w:id="66" w:name="_Toc400740884"/>
+      <w:bookmarkStart w:id="67" w:name="_Toc404283025"/>
       <w:r>
         <w:rPr>
           <w:b/>
@@ -17229,7 +18446,7 @@
           <w:sz w:val="20"/>
           <w:szCs w:val="20"/>
         </w:rPr>
-        <w:t>6</w:t>
+        <w:t>12</w:t>
       </w:r>
       <w:r>
         <w:rPr>
@@ -17241,7 +18458,7 @@
         </w:rPr>
         <w:fldChar w:fldCharType="end"/>
       </w:r>
-      <w:bookmarkEnd w:id="61"/>
+      <w:bookmarkEnd w:id="65"/>
       <w:r>
         <w:rPr>
           <w:i w:val="0"/>
@@ -17263,8 +18480,8 @@
       <w:r>
         <w:t>.</w:t>
       </w:r>
-      <w:bookmarkEnd w:id="62"/>
-      <w:bookmarkEnd w:id="63"/>
+      <w:bookmarkEnd w:id="66"/>
+      <w:bookmarkEnd w:id="67"/>
     </w:p>
     <w:p>
       <w:pPr>
@@ -17295,14 +18512,14 @@
           <w:rFonts w:ascii="Times New Roman" w:hAnsi="Times New Roman" w:cs="Times New Roman"/>
         </w:rPr>
       </w:pPr>
-      <w:bookmarkStart w:id="64" w:name="_Toc404283061"/>
+      <w:bookmarkStart w:id="68" w:name="_Toc404283061"/>
       <w:r>
         <w:rPr>
           <w:rFonts w:ascii="Times New Roman" w:hAnsi="Times New Roman" w:cs="Times New Roman"/>
         </w:rPr>
         <w:t>Requirements</w:t>
       </w:r>
-      <w:bookmarkEnd w:id="64"/>
+      <w:bookmarkEnd w:id="68"/>
     </w:p>
     <w:p/>
     <w:p>
@@ -17534,14 +18751,14 @@
           <w:rFonts w:ascii="Times New Roman" w:hAnsi="Times New Roman" w:cs="Times New Roman"/>
         </w:rPr>
       </w:pPr>
-      <w:bookmarkStart w:id="65" w:name="_Toc404283062"/>
+      <w:bookmarkStart w:id="69" w:name="_Toc404283062"/>
       <w:r>
         <w:rPr>
           <w:rFonts w:ascii="Times New Roman" w:hAnsi="Times New Roman" w:cs="Times New Roman"/>
         </w:rPr>
         <w:t>Use Cases</w:t>
       </w:r>
-      <w:bookmarkEnd w:id="65"/>
+      <w:bookmarkEnd w:id="69"/>
     </w:p>
     <w:p>
       <w:pPr>
@@ -17564,10 +18781,7 @@
         <w:t>: Dynamic Line Following</w:t>
       </w:r>
     </w:p>
-    <w:p>
-      <w:bookmarkStart w:id="66" w:name="_GoBack"/>
-      <w:bookmarkEnd w:id="66"/>
-    </w:p>
+    <w:p/>
     <w:p>
       <w:pPr>
         <w:ind w:left="360"/>
@@ -21336,7 +22550,11 @@
         </w:rPr>
       </w:pPr>
     </w:p>
-    <w:p/>
+    <w:p>
+      <w:r>
+        <w:t xml:space="preserve">      </w:t>
+      </w:r>
+    </w:p>
     <w:p>
       <w:pPr>
         <w:pStyle w:val="Heading2"/>
@@ -21348,15 +22566,955 @@
           <w:rFonts w:ascii="Times New Roman" w:hAnsi="Times New Roman" w:cs="Times New Roman"/>
         </w:rPr>
       </w:pPr>
-      <w:bookmarkStart w:id="67" w:name="_Toc404283063"/>
       <w:r>
         <w:rPr>
           <w:rFonts w:ascii="Times New Roman" w:hAnsi="Times New Roman" w:cs="Times New Roman"/>
         </w:rPr>
+        <w:t>Sequence Diagrams</w:t>
+      </w:r>
+    </w:p>
+    <w:p/>
+    <w:p>
+      <w:r>
+        <w:t>The following sequence diagrams demonstrate the sequence of events Roadie shall take in order to move around the playing field.</w:t>
+      </w:r>
+    </w:p>
+    <w:p/>
+    <w:p>
+      <w:r>
+        <w:t>Use Case 7</w:t>
+      </w:r>
+    </w:p>
+    <w:p/>
+    <w:p>
+      <w:r>
+        <w:t xml:space="preserve">For the Use Case: Dynamic Line Following Sequence Diagram as shown in </w:t>
+      </w:r>
+      <w:bookmarkStart w:id="70" w:name="_GoBack"/>
+      <w:r>
+        <w:fldChar w:fldCharType="begin"/>
+      </w:r>
+      <w:r>
+        <w:instrText xml:space="preserve"> REF _Ref404641699 \h </w:instrText>
+      </w:r>
+      <w:r>
+        <w:instrText xml:space="preserve"> \* MERGEFORMAT </w:instrText>
+      </w:r>
+      <w:r>
+        <w:fldChar w:fldCharType="separate"/>
+      </w:r>
+      <w:r>
+        <w:rPr>
+          <w:b/>
+          <w:color w:val="000000" w:themeColor="text1"/>
+        </w:rPr>
+        <w:t xml:space="preserve">Fig. </w:t>
+      </w:r>
+      <w:r>
+        <w:rPr>
+          <w:b/>
+          <w:noProof/>
+          <w:color w:val="000000" w:themeColor="text1"/>
+        </w:rPr>
+        <w:t>13</w:t>
+      </w:r>
+      <w:r>
+        <w:fldChar w:fldCharType="end"/>
+      </w:r>
+      <w:r>
+        <w:t xml:space="preserve"> </w:t>
+      </w:r>
+      <w:bookmarkEnd w:id="70"/>
+      <w:r>
+        <w:t xml:space="preserve">below </w:t>
+      </w:r>
+      <w:r>
+        <w:t>shows how Roadie shall communicate with the movement system in order to adjust itself above the line and follow the line until reach a point of interest.</w:t>
+      </w:r>
+    </w:p>
+    <w:p/>
+    <w:p>
+      <w:pPr>
+        <w:jc w:val="center"/>
+      </w:pPr>
+      <w:r>
+        <w:rPr>
+          <w:noProof/>
+          <w:lang w:eastAsia="ja-JP"/>
+        </w:rPr>
+        <w:drawing>
+          <wp:inline distT="0" distB="0" distL="0" distR="0" wp14:anchorId="71FA1FF6" wp14:editId="26FD9946">
+            <wp:extent cx="2724150" cy="2628900"/>
+            <wp:effectExtent l="0" t="0" r="0" b="0"/>
+            <wp:docPr id="19" name="Picture 19"/>
+            <wp:cNvGraphicFramePr>
+              <a:graphicFrameLocks xmlns:a="http://schemas.openxmlformats.org/drawingml/2006/main" noChangeAspect="1"/>
+            </wp:cNvGraphicFramePr>
+            <a:graphic xmlns:a="http://schemas.openxmlformats.org/drawingml/2006/main">
+              <a:graphicData uri="http://schemas.openxmlformats.org/drawingml/2006/picture">
+                <pic:pic xmlns:pic="http://schemas.openxmlformats.org/drawingml/2006/picture">
+                  <pic:nvPicPr>
+                    <pic:cNvPr id="19" name="Use Case_ Dynamic Line Following.jpg"/>
+                    <pic:cNvPicPr/>
+                  </pic:nvPicPr>
+                  <pic:blipFill>
+                    <a:blip r:embed="rId23">
+                      <a:extLst>
+                        <a:ext uri="{28A0092B-C50C-407E-A947-70E740481C1C}">
+                          <a14:useLocalDpi xmlns:a14="http://schemas.microsoft.com/office/drawing/2010/main" val="0"/>
+                        </a:ext>
+                      </a:extLst>
+                    </a:blip>
+                    <a:stretch>
+                      <a:fillRect/>
+                    </a:stretch>
+                  </pic:blipFill>
+                  <pic:spPr>
+                    <a:xfrm>
+                      <a:off x="0" y="0"/>
+                      <a:ext cx="2724150" cy="2628900"/>
+                    </a:xfrm>
+                    <a:prstGeom prst="rect">
+                      <a:avLst/>
+                    </a:prstGeom>
+                  </pic:spPr>
+                </pic:pic>
+              </a:graphicData>
+            </a:graphic>
+          </wp:inline>
+        </w:drawing>
+      </w:r>
+    </w:p>
+    <w:p>
+      <w:pPr>
+        <w:pStyle w:val="Caption"/>
+        <w:jc w:val="center"/>
+        <w:rPr>
+          <w:i w:val="0"/>
+          <w:color w:val="000000" w:themeColor="text1"/>
+        </w:rPr>
+      </w:pPr>
+      <w:bookmarkStart w:id="71" w:name="_Ref404641699"/>
+      <w:r>
+        <w:rPr>
+          <w:b/>
+          <w:i w:val="0"/>
+          <w:color w:val="000000" w:themeColor="text1"/>
+        </w:rPr>
+        <w:t>Fig.</w:t>
+      </w:r>
+      <w:r>
+        <w:rPr>
+          <w:b/>
+          <w:i w:val="0"/>
+          <w:color w:val="000000" w:themeColor="text1"/>
+        </w:rPr>
+        <w:t xml:space="preserve"> </w:t>
+      </w:r>
+      <w:r>
+        <w:rPr>
+          <w:b/>
+          <w:i w:val="0"/>
+          <w:color w:val="000000" w:themeColor="text1"/>
+        </w:rPr>
+        <w:fldChar w:fldCharType="begin"/>
+      </w:r>
+      <w:r>
+        <w:rPr>
+          <w:b/>
+          <w:i w:val="0"/>
+          <w:color w:val="000000" w:themeColor="text1"/>
+        </w:rPr>
+        <w:instrText xml:space="preserve"> SEQ Figure \* ARABIC </w:instrText>
+      </w:r>
+      <w:r>
+        <w:rPr>
+          <w:b/>
+          <w:i w:val="0"/>
+          <w:color w:val="000000" w:themeColor="text1"/>
+        </w:rPr>
+        <w:fldChar w:fldCharType="separate"/>
+      </w:r>
+      <w:r>
+        <w:rPr>
+          <w:b/>
+          <w:i w:val="0"/>
+          <w:noProof/>
+          <w:color w:val="000000" w:themeColor="text1"/>
+        </w:rPr>
+        <w:t>13</w:t>
+      </w:r>
+      <w:r>
+        <w:rPr>
+          <w:b/>
+          <w:i w:val="0"/>
+          <w:color w:val="000000" w:themeColor="text1"/>
+        </w:rPr>
+        <w:fldChar w:fldCharType="end"/>
+      </w:r>
+      <w:bookmarkEnd w:id="71"/>
+      <w:r>
+        <w:rPr>
+          <w:b/>
+          <w:i w:val="0"/>
+          <w:color w:val="000000" w:themeColor="text1"/>
+        </w:rPr>
+        <w:t>:</w:t>
+      </w:r>
+      <w:r>
+        <w:rPr>
+          <w:b/>
+          <w:i w:val="0"/>
+          <w:color w:val="000000" w:themeColor="text1"/>
+        </w:rPr>
+        <w:t xml:space="preserve"> </w:t>
+      </w:r>
+      <w:r>
+        <w:rPr>
+          <w:i w:val="0"/>
+          <w:color w:val="000000" w:themeColor="text1"/>
+        </w:rPr>
+        <w:t>Use Case: Dynamic Line Following Sequence Diagram</w:t>
+      </w:r>
+    </w:p>
+    <w:p>
+      <w:pPr>
+        <w:jc w:val="center"/>
+      </w:pPr>
+    </w:p>
+    <w:p>
+      <w:pPr>
+        <w:jc w:val="center"/>
+      </w:pPr>
+    </w:p>
+    <w:p>
+      <w:pPr>
+        <w:jc w:val="center"/>
+      </w:pPr>
+    </w:p>
+    <w:p>
+      <w:pPr>
+        <w:jc w:val="center"/>
+      </w:pPr>
+    </w:p>
+    <w:p>
+      <w:pPr>
+        <w:jc w:val="center"/>
+      </w:pPr>
+    </w:p>
+    <w:p>
+      <w:pPr>
+        <w:jc w:val="center"/>
+      </w:pPr>
+    </w:p>
+    <w:p>
+      <w:pPr>
+        <w:jc w:val="center"/>
+      </w:pPr>
+    </w:p>
+    <w:p>
+      <w:pPr>
+        <w:jc w:val="center"/>
+      </w:pPr>
+    </w:p>
+    <w:p>
+      <w:pPr>
+        <w:jc w:val="center"/>
+      </w:pPr>
+    </w:p>
+    <w:p>
+      <w:pPr>
+        <w:jc w:val="center"/>
+      </w:pPr>
+    </w:p>
+    <w:p>
+      <w:pPr>
+        <w:jc w:val="center"/>
+      </w:pPr>
+    </w:p>
+    <w:p>
+      <w:pPr>
+        <w:jc w:val="center"/>
+      </w:pPr>
+    </w:p>
+    <w:p>
+      <w:pPr>
+        <w:jc w:val="center"/>
+      </w:pPr>
+    </w:p>
+    <w:p>
+      <w:pPr>
+        <w:jc w:val="center"/>
+      </w:pPr>
+    </w:p>
+    <w:p>
+      <w:pPr>
+        <w:jc w:val="center"/>
+      </w:pPr>
+    </w:p>
+    <w:p>
+      <w:pPr>
+        <w:jc w:val="center"/>
+      </w:pPr>
+    </w:p>
+    <w:p>
+      <w:pPr>
+        <w:jc w:val="center"/>
+      </w:pPr>
+    </w:p>
+    <w:p>
+      <w:pPr>
+        <w:jc w:val="center"/>
+      </w:pPr>
+    </w:p>
+    <w:p>
+      <w:pPr>
+        <w:jc w:val="center"/>
+      </w:pPr>
+    </w:p>
+    <w:p>
+      <w:r>
+        <w:lastRenderedPageBreak/>
+        <w:t>Use Case 8</w:t>
+      </w:r>
+    </w:p>
+    <w:p/>
+    <w:p>
+      <w:r>
+        <w:t xml:space="preserve">For the Use Case: </w:t>
+      </w:r>
+      <w:r>
+        <w:t>Right Turn</w:t>
+      </w:r>
+      <w:r>
+        <w:t xml:space="preserve"> Sequence Diagram as shown in </w:t>
+      </w:r>
+      <w:r>
+        <w:fldChar w:fldCharType="begin"/>
+      </w:r>
+      <w:r>
+        <w:instrText xml:space="preserve"> REF _Ref404641677 \h </w:instrText>
+      </w:r>
+      <w:r>
+        <w:instrText xml:space="preserve"> \* MERGEFORMAT </w:instrText>
+      </w:r>
+      <w:r>
+        <w:fldChar w:fldCharType="separate"/>
+      </w:r>
+      <w:r>
+        <w:rPr>
+          <w:b/>
+          <w:color w:val="000000" w:themeColor="text1"/>
+        </w:rPr>
+        <w:t xml:space="preserve">Fig. </w:t>
+      </w:r>
+      <w:r>
+        <w:rPr>
+          <w:b/>
+          <w:noProof/>
+          <w:color w:val="000000" w:themeColor="text1"/>
+        </w:rPr>
+        <w:t>14</w:t>
+      </w:r>
+      <w:r>
+        <w:fldChar w:fldCharType="end"/>
+      </w:r>
+      <w:r>
+        <w:t xml:space="preserve"> below</w:t>
+      </w:r>
+      <w:r>
+        <w:t xml:space="preserve"> shows how Roadie shall communicate with the movement system in order to</w:t>
+      </w:r>
+      <w:r>
+        <w:t xml:space="preserve"> make 90 degree turn the right and reenter the line following state</w:t>
+      </w:r>
+      <w:r>
+        <w:t>.</w:t>
+      </w:r>
+    </w:p>
+    <w:p/>
+    <w:p>
+      <w:pPr>
+        <w:jc w:val="center"/>
+      </w:pPr>
+      <w:r>
+        <w:rPr>
+          <w:noProof/>
+          <w:lang w:eastAsia="ja-JP"/>
+        </w:rPr>
+        <w:drawing>
+          <wp:inline distT="0" distB="0" distL="0" distR="0" wp14:anchorId="58B463B1" wp14:editId="03D6C989">
+            <wp:extent cx="2571750" cy="3200400"/>
+            <wp:effectExtent l="0" t="0" r="0" b="0"/>
+            <wp:docPr id="20" name="Picture 20"/>
+            <wp:cNvGraphicFramePr>
+              <a:graphicFrameLocks xmlns:a="http://schemas.openxmlformats.org/drawingml/2006/main" noChangeAspect="1"/>
+            </wp:cNvGraphicFramePr>
+            <a:graphic xmlns:a="http://schemas.openxmlformats.org/drawingml/2006/main">
+              <a:graphicData uri="http://schemas.openxmlformats.org/drawingml/2006/picture">
+                <pic:pic xmlns:pic="http://schemas.openxmlformats.org/drawingml/2006/picture">
+                  <pic:nvPicPr>
+                    <pic:cNvPr id="20" name="Use Case_ Right Turn.jpg"/>
+                    <pic:cNvPicPr/>
+                  </pic:nvPicPr>
+                  <pic:blipFill>
+                    <a:blip r:embed="rId24">
+                      <a:extLst>
+                        <a:ext uri="{28A0092B-C50C-407E-A947-70E740481C1C}">
+                          <a14:useLocalDpi xmlns:a14="http://schemas.microsoft.com/office/drawing/2010/main" val="0"/>
+                        </a:ext>
+                      </a:extLst>
+                    </a:blip>
+                    <a:stretch>
+                      <a:fillRect/>
+                    </a:stretch>
+                  </pic:blipFill>
+                  <pic:spPr>
+                    <a:xfrm>
+                      <a:off x="0" y="0"/>
+                      <a:ext cx="2571750" cy="3200400"/>
+                    </a:xfrm>
+                    <a:prstGeom prst="rect">
+                      <a:avLst/>
+                    </a:prstGeom>
+                  </pic:spPr>
+                </pic:pic>
+              </a:graphicData>
+            </a:graphic>
+          </wp:inline>
+        </w:drawing>
+      </w:r>
+    </w:p>
+    <w:p>
+      <w:pPr>
+        <w:pStyle w:val="Caption"/>
+        <w:jc w:val="center"/>
+        <w:rPr>
+          <w:i w:val="0"/>
+          <w:color w:val="000000" w:themeColor="text1"/>
+        </w:rPr>
+      </w:pPr>
+      <w:bookmarkStart w:id="72" w:name="_Ref404641677"/>
+      <w:r>
+        <w:rPr>
+          <w:b/>
+          <w:i w:val="0"/>
+          <w:color w:val="000000" w:themeColor="text1"/>
+        </w:rPr>
+        <w:t>Fig.</w:t>
+      </w:r>
+      <w:r>
+        <w:rPr>
+          <w:b/>
+          <w:i w:val="0"/>
+          <w:color w:val="000000" w:themeColor="text1"/>
+        </w:rPr>
+        <w:t xml:space="preserve"> </w:t>
+      </w:r>
+      <w:r>
+        <w:rPr>
+          <w:b/>
+          <w:i w:val="0"/>
+          <w:color w:val="000000" w:themeColor="text1"/>
+        </w:rPr>
+        <w:fldChar w:fldCharType="begin"/>
+      </w:r>
+      <w:r>
+        <w:rPr>
+          <w:b/>
+          <w:i w:val="0"/>
+          <w:color w:val="000000" w:themeColor="text1"/>
+        </w:rPr>
+        <w:instrText xml:space="preserve"> SEQ Figure \* ARABIC </w:instrText>
+      </w:r>
+      <w:r>
+        <w:rPr>
+          <w:b/>
+          <w:i w:val="0"/>
+          <w:color w:val="000000" w:themeColor="text1"/>
+        </w:rPr>
+        <w:fldChar w:fldCharType="separate"/>
+      </w:r>
+      <w:r>
+        <w:rPr>
+          <w:b/>
+          <w:i w:val="0"/>
+          <w:noProof/>
+          <w:color w:val="000000" w:themeColor="text1"/>
+        </w:rPr>
+        <w:t>14</w:t>
+      </w:r>
+      <w:r>
+        <w:rPr>
+          <w:b/>
+          <w:i w:val="0"/>
+          <w:color w:val="000000" w:themeColor="text1"/>
+        </w:rPr>
+        <w:fldChar w:fldCharType="end"/>
+      </w:r>
+      <w:bookmarkEnd w:id="72"/>
+      <w:r>
+        <w:rPr>
+          <w:b/>
+          <w:i w:val="0"/>
+          <w:color w:val="000000" w:themeColor="text1"/>
+        </w:rPr>
+        <w:t>:</w:t>
+      </w:r>
+      <w:r>
+        <w:rPr>
+          <w:b/>
+          <w:i w:val="0"/>
+          <w:color w:val="000000" w:themeColor="text1"/>
+        </w:rPr>
+        <w:t xml:space="preserve"> </w:t>
+      </w:r>
+      <w:r>
+        <w:rPr>
+          <w:i w:val="0"/>
+          <w:color w:val="000000" w:themeColor="text1"/>
+        </w:rPr>
+        <w:t>Use Case: Right Turn Sequence Diagram</w:t>
+      </w:r>
+    </w:p>
+    <w:p>
+      <w:pPr>
+        <w:jc w:val="center"/>
+      </w:pPr>
+    </w:p>
+    <w:p>
+      <w:r>
+        <w:t>Use Case 9</w:t>
+      </w:r>
+    </w:p>
+    <w:p/>
+    <w:p>
+      <w:r>
+        <w:t xml:space="preserve">For the Use Case: </w:t>
+      </w:r>
+      <w:r>
+        <w:t>Left Turn</w:t>
+      </w:r>
+      <w:r>
+        <w:t xml:space="preserve"> Sequence Diagram as shown in </w:t>
+      </w:r>
+      <w:r>
+        <w:fldChar w:fldCharType="begin"/>
+      </w:r>
+      <w:r>
+        <w:instrText xml:space="preserve"> REF _Ref404641651 \h </w:instrText>
+      </w:r>
+      <w:r>
+        <w:instrText xml:space="preserve"> \* MERGEFORMAT </w:instrText>
+      </w:r>
+      <w:r>
+        <w:fldChar w:fldCharType="separate"/>
+      </w:r>
+      <w:r>
+        <w:rPr>
+          <w:b/>
+          <w:color w:val="000000" w:themeColor="text1"/>
+        </w:rPr>
+        <w:t xml:space="preserve">Fig. </w:t>
+      </w:r>
+      <w:r>
+        <w:rPr>
+          <w:b/>
+          <w:noProof/>
+          <w:color w:val="000000" w:themeColor="text1"/>
+        </w:rPr>
+        <w:t>15</w:t>
+      </w:r>
+      <w:r>
+        <w:fldChar w:fldCharType="end"/>
+      </w:r>
+      <w:r>
+        <w:t xml:space="preserve"> below</w:t>
+      </w:r>
+      <w:r>
+        <w:t xml:space="preserve"> shows how Roadie shall communicate with the movement system in order to</w:t>
+      </w:r>
+      <w:r>
+        <w:t xml:space="preserve"> make 90 degree turn the left</w:t>
+      </w:r>
+      <w:r>
+        <w:t xml:space="preserve"> and reenter the line following state.</w:t>
+      </w:r>
+    </w:p>
+    <w:p/>
+    <w:p>
+      <w:pPr>
+        <w:jc w:val="center"/>
+      </w:pPr>
+      <w:r>
+        <w:rPr>
+          <w:noProof/>
+          <w:lang w:eastAsia="ja-JP"/>
+        </w:rPr>
+        <w:lastRenderedPageBreak/>
+        <w:drawing>
+          <wp:inline distT="0" distB="0" distL="0" distR="0" wp14:anchorId="133937B8" wp14:editId="523B31BC">
+            <wp:extent cx="2667000" cy="3009900"/>
+            <wp:effectExtent l="0" t="0" r="0" b="0"/>
+            <wp:docPr id="21" name="Picture 21"/>
+            <wp:cNvGraphicFramePr>
+              <a:graphicFrameLocks xmlns:a="http://schemas.openxmlformats.org/drawingml/2006/main" noChangeAspect="1"/>
+            </wp:cNvGraphicFramePr>
+            <a:graphic xmlns:a="http://schemas.openxmlformats.org/drawingml/2006/main">
+              <a:graphicData uri="http://schemas.openxmlformats.org/drawingml/2006/picture">
+                <pic:pic xmlns:pic="http://schemas.openxmlformats.org/drawingml/2006/picture">
+                  <pic:nvPicPr>
+                    <pic:cNvPr id="21" name="Use Case_ Left Turn.jpg"/>
+                    <pic:cNvPicPr/>
+                  </pic:nvPicPr>
+                  <pic:blipFill>
+                    <a:blip r:embed="rId25">
+                      <a:extLst>
+                        <a:ext uri="{28A0092B-C50C-407E-A947-70E740481C1C}">
+                          <a14:useLocalDpi xmlns:a14="http://schemas.microsoft.com/office/drawing/2010/main" val="0"/>
+                        </a:ext>
+                      </a:extLst>
+                    </a:blip>
+                    <a:stretch>
+                      <a:fillRect/>
+                    </a:stretch>
+                  </pic:blipFill>
+                  <pic:spPr>
+                    <a:xfrm>
+                      <a:off x="0" y="0"/>
+                      <a:ext cx="2667000" cy="3009900"/>
+                    </a:xfrm>
+                    <a:prstGeom prst="rect">
+                      <a:avLst/>
+                    </a:prstGeom>
+                  </pic:spPr>
+                </pic:pic>
+              </a:graphicData>
+            </a:graphic>
+          </wp:inline>
+        </w:drawing>
+      </w:r>
+    </w:p>
+    <w:p>
+      <w:pPr>
+        <w:pStyle w:val="Caption"/>
+        <w:jc w:val="center"/>
+        <w:rPr>
+          <w:i w:val="0"/>
+          <w:color w:val="000000" w:themeColor="text1"/>
+        </w:rPr>
+      </w:pPr>
+      <w:bookmarkStart w:id="73" w:name="_Ref404641651"/>
+      <w:r>
+        <w:rPr>
+          <w:b/>
+          <w:i w:val="0"/>
+          <w:color w:val="000000" w:themeColor="text1"/>
+        </w:rPr>
+        <w:t>Fig.</w:t>
+      </w:r>
+      <w:r>
+        <w:rPr>
+          <w:b/>
+          <w:i w:val="0"/>
+          <w:color w:val="000000" w:themeColor="text1"/>
+        </w:rPr>
+        <w:t xml:space="preserve"> </w:t>
+      </w:r>
+      <w:r>
+        <w:rPr>
+          <w:b/>
+          <w:i w:val="0"/>
+          <w:color w:val="000000" w:themeColor="text1"/>
+        </w:rPr>
+        <w:fldChar w:fldCharType="begin"/>
+      </w:r>
+      <w:r>
+        <w:rPr>
+          <w:b/>
+          <w:i w:val="0"/>
+          <w:color w:val="000000" w:themeColor="text1"/>
+        </w:rPr>
+        <w:instrText xml:space="preserve"> SEQ Figure \* ARABIC </w:instrText>
+      </w:r>
+      <w:r>
+        <w:rPr>
+          <w:b/>
+          <w:i w:val="0"/>
+          <w:color w:val="000000" w:themeColor="text1"/>
+        </w:rPr>
+        <w:fldChar w:fldCharType="separate"/>
+      </w:r>
+      <w:r>
+        <w:rPr>
+          <w:b/>
+          <w:i w:val="0"/>
+          <w:noProof/>
+          <w:color w:val="000000" w:themeColor="text1"/>
+        </w:rPr>
+        <w:t>15</w:t>
+      </w:r>
+      <w:r>
+        <w:rPr>
+          <w:b/>
+          <w:i w:val="0"/>
+          <w:color w:val="000000" w:themeColor="text1"/>
+        </w:rPr>
+        <w:fldChar w:fldCharType="end"/>
+      </w:r>
+      <w:bookmarkEnd w:id="73"/>
+      <w:r>
+        <w:rPr>
+          <w:b/>
+          <w:i w:val="0"/>
+          <w:color w:val="000000" w:themeColor="text1"/>
+        </w:rPr>
+        <w:t>:</w:t>
+      </w:r>
+      <w:r>
+        <w:rPr>
+          <w:b/>
+          <w:i w:val="0"/>
+          <w:color w:val="000000" w:themeColor="text1"/>
+        </w:rPr>
+        <w:t xml:space="preserve"> </w:t>
+      </w:r>
+      <w:r>
+        <w:rPr>
+          <w:i w:val="0"/>
+          <w:color w:val="000000" w:themeColor="text1"/>
+        </w:rPr>
+        <w:t>Use Case: Left Turn Sequence Diagram</w:t>
+      </w:r>
+    </w:p>
+    <w:p/>
+    <w:p>
+      <w:r>
+        <w:t>Use Case 10</w:t>
+      </w:r>
+    </w:p>
+    <w:p/>
+    <w:p>
+      <w:r>
+        <w:t xml:space="preserve">For the Use Case: </w:t>
+      </w:r>
+      <w:r>
+        <w:t>Intersection</w:t>
+      </w:r>
+      <w:r>
+        <w:t xml:space="preserve"> Sequence Diagram as shown in </w:t>
+      </w:r>
+      <w:r>
+        <w:fldChar w:fldCharType="begin"/>
+      </w:r>
+      <w:r>
+        <w:instrText xml:space="preserve"> REF _Ref404641630 \h </w:instrText>
+      </w:r>
+      <w:r>
+        <w:instrText xml:space="preserve"> \* MERGEFORMAT </w:instrText>
+      </w:r>
+      <w:r>
+        <w:fldChar w:fldCharType="separate"/>
+      </w:r>
+      <w:r>
+        <w:rPr>
+          <w:b/>
+          <w:color w:val="000000" w:themeColor="text1"/>
+        </w:rPr>
+        <w:t xml:space="preserve">Fig. </w:t>
+      </w:r>
+      <w:r>
+        <w:rPr>
+          <w:b/>
+          <w:noProof/>
+          <w:color w:val="000000" w:themeColor="text1"/>
+        </w:rPr>
+        <w:t>16</w:t>
+      </w:r>
+      <w:r>
+        <w:fldChar w:fldCharType="end"/>
+      </w:r>
+      <w:r>
+        <w:t xml:space="preserve"> below</w:t>
+      </w:r>
+      <w:r>
+        <w:t xml:space="preserve"> shows how Roadie shall communicate with the movement system in order to</w:t>
+      </w:r>
+      <w:r>
+        <w:t xml:space="preserve"> decided which way to turn and then reenter the line following state</w:t>
+      </w:r>
+      <w:r>
+        <w:t>.</w:t>
+      </w:r>
+    </w:p>
+    <w:p/>
+    <w:p>
+      <w:pPr>
+        <w:jc w:val="center"/>
+      </w:pPr>
+      <w:r>
+        <w:rPr>
+          <w:noProof/>
+          <w:lang w:eastAsia="ja-JP"/>
+        </w:rPr>
+        <w:drawing>
+          <wp:inline distT="0" distB="0" distL="0" distR="0" wp14:anchorId="01E17271" wp14:editId="5234BEB4">
+            <wp:extent cx="2724150" cy="2724150"/>
+            <wp:effectExtent l="0" t="0" r="0" b="0"/>
+            <wp:docPr id="22" name="Picture 22"/>
+            <wp:cNvGraphicFramePr>
+              <a:graphicFrameLocks xmlns:a="http://schemas.openxmlformats.org/drawingml/2006/main" noChangeAspect="1"/>
+            </wp:cNvGraphicFramePr>
+            <a:graphic xmlns:a="http://schemas.openxmlformats.org/drawingml/2006/main">
+              <a:graphicData uri="http://schemas.openxmlformats.org/drawingml/2006/picture">
+                <pic:pic xmlns:pic="http://schemas.openxmlformats.org/drawingml/2006/picture">
+                  <pic:nvPicPr>
+                    <pic:cNvPr id="22" name="Use Case_ Intersection.jpg"/>
+                    <pic:cNvPicPr/>
+                  </pic:nvPicPr>
+                  <pic:blipFill>
+                    <a:blip r:embed="rId26">
+                      <a:extLst>
+                        <a:ext uri="{28A0092B-C50C-407E-A947-70E740481C1C}">
+                          <a14:useLocalDpi xmlns:a14="http://schemas.microsoft.com/office/drawing/2010/main" val="0"/>
+                        </a:ext>
+                      </a:extLst>
+                    </a:blip>
+                    <a:stretch>
+                      <a:fillRect/>
+                    </a:stretch>
+                  </pic:blipFill>
+                  <pic:spPr>
+                    <a:xfrm>
+                      <a:off x="0" y="0"/>
+                      <a:ext cx="2724150" cy="2724150"/>
+                    </a:xfrm>
+                    <a:prstGeom prst="rect">
+                      <a:avLst/>
+                    </a:prstGeom>
+                  </pic:spPr>
+                </pic:pic>
+              </a:graphicData>
+            </a:graphic>
+          </wp:inline>
+        </w:drawing>
+      </w:r>
+    </w:p>
+    <w:p>
+      <w:pPr>
+        <w:pStyle w:val="Caption"/>
+        <w:jc w:val="center"/>
+        <w:rPr>
+          <w:i w:val="0"/>
+          <w:color w:val="000000" w:themeColor="text1"/>
+        </w:rPr>
+      </w:pPr>
+      <w:bookmarkStart w:id="74" w:name="_Ref404641630"/>
+      <w:r>
+        <w:rPr>
+          <w:b/>
+          <w:i w:val="0"/>
+          <w:color w:val="000000" w:themeColor="text1"/>
+        </w:rPr>
+        <w:t>Fig.</w:t>
+      </w:r>
+      <w:r>
+        <w:rPr>
+          <w:b/>
+          <w:i w:val="0"/>
+          <w:color w:val="000000" w:themeColor="text1"/>
+        </w:rPr>
+        <w:t xml:space="preserve"> </w:t>
+      </w:r>
+      <w:r>
+        <w:rPr>
+          <w:b/>
+          <w:i w:val="0"/>
+          <w:color w:val="000000" w:themeColor="text1"/>
+        </w:rPr>
+        <w:fldChar w:fldCharType="begin"/>
+      </w:r>
+      <w:r>
+        <w:rPr>
+          <w:b/>
+          <w:i w:val="0"/>
+          <w:color w:val="000000" w:themeColor="text1"/>
+        </w:rPr>
+        <w:instrText xml:space="preserve"> SEQ Figure \* ARABIC </w:instrText>
+      </w:r>
+      <w:r>
+        <w:rPr>
+          <w:b/>
+          <w:i w:val="0"/>
+          <w:color w:val="000000" w:themeColor="text1"/>
+        </w:rPr>
+        <w:fldChar w:fldCharType="separate"/>
+      </w:r>
+      <w:r>
+        <w:rPr>
+          <w:b/>
+          <w:i w:val="0"/>
+          <w:noProof/>
+          <w:color w:val="000000" w:themeColor="text1"/>
+        </w:rPr>
+        <w:t>16</w:t>
+      </w:r>
+      <w:r>
+        <w:rPr>
+          <w:b/>
+          <w:i w:val="0"/>
+          <w:color w:val="000000" w:themeColor="text1"/>
+        </w:rPr>
+        <w:fldChar w:fldCharType="end"/>
+      </w:r>
+      <w:bookmarkEnd w:id="74"/>
+      <w:r>
+        <w:rPr>
+          <w:b/>
+          <w:i w:val="0"/>
+          <w:color w:val="000000" w:themeColor="text1"/>
+        </w:rPr>
+        <w:t>:</w:t>
+      </w:r>
+      <w:r>
+        <w:rPr>
+          <w:b/>
+          <w:i w:val="0"/>
+          <w:color w:val="000000" w:themeColor="text1"/>
+        </w:rPr>
+        <w:t xml:space="preserve"> </w:t>
+      </w:r>
+      <w:r>
+        <w:rPr>
+          <w:i w:val="0"/>
+          <w:color w:val="000000" w:themeColor="text1"/>
+        </w:rPr>
+        <w:t>Use Case: Intersection Sequence Diagram</w:t>
+      </w:r>
+    </w:p>
+    <w:p/>
+    <w:p/>
+    <w:p/>
+    <w:p>
+      <w:pPr>
+        <w:pStyle w:val="Heading2"/>
+        <w:numPr>
+          <w:ilvl w:val="1"/>
+          <w:numId w:val="1"/>
+        </w:numPr>
+        <w:rPr>
+          <w:rFonts w:ascii="Times New Roman" w:hAnsi="Times New Roman" w:cs="Times New Roman"/>
+        </w:rPr>
+      </w:pPr>
+      <w:r>
+        <w:rPr>
+          <w:rFonts w:ascii="Times New Roman" w:hAnsi="Times New Roman" w:cs="Times New Roman"/>
+        </w:rPr>
+        <w:lastRenderedPageBreak/>
         <w:t>Traceability Matrix</w:t>
       </w:r>
-      <w:bookmarkEnd w:id="67"/>
-    </w:p>
+    </w:p>
+    <w:p/>
     <w:p>
       <w:r>
         <w:br w:type="page"/>
@@ -21376,7 +23534,7 @@
           <w:color w:val="auto"/>
         </w:rPr>
       </w:pPr>
-      <w:bookmarkStart w:id="68" w:name="_Toc404283064"/>
+      <w:bookmarkStart w:id="75" w:name="_Toc404283064"/>
       <w:r>
         <w:rPr>
           <w:rFonts w:ascii="Times New Roman" w:hAnsi="Times New Roman" w:cs="Times New Roman"/>
@@ -21386,7 +23544,7 @@
         <w:lastRenderedPageBreak/>
         <w:t>Appendix A</w:t>
       </w:r>
-      <w:bookmarkEnd w:id="68"/>
+      <w:bookmarkEnd w:id="75"/>
     </w:p>
     <w:p>
       <w:pPr>
@@ -27636,7 +29794,7 @@
           <w:szCs w:val="22"/>
         </w:rPr>
       </w:pPr>
-      <w:bookmarkStart w:id="69" w:name="_Ref404115650"/>
+      <w:bookmarkStart w:id="76" w:name="_Ref404115650"/>
       <w:r>
         <w:rPr>
           <w:i w:val="0"/>
@@ -27693,7 +29851,7 @@
         </w:rPr>
         <w:fldChar w:fldCharType="end"/>
       </w:r>
-      <w:bookmarkEnd w:id="69"/>
+      <w:bookmarkEnd w:id="76"/>
       <w:r>
         <w:rPr>
           <w:i w:val="0"/>
@@ -27733,8 +29891,8 @@
           <w:color w:val="auto"/>
         </w:rPr>
       </w:pPr>
-      <w:bookmarkStart w:id="70" w:name="_Toc398811214"/>
-      <w:bookmarkStart w:id="71" w:name="_Toc404283065"/>
+      <w:bookmarkStart w:id="77" w:name="_Toc398811214"/>
+      <w:bookmarkStart w:id="78" w:name="_Toc404283065"/>
       <w:r>
         <w:rPr>
           <w:rFonts w:ascii="Times New Roman" w:hAnsi="Times New Roman" w:cs="Times New Roman"/>
@@ -27744,8 +29902,8 @@
         <w:lastRenderedPageBreak/>
         <w:t>Glossary</w:t>
       </w:r>
-      <w:bookmarkEnd w:id="70"/>
-      <w:bookmarkEnd w:id="71"/>
+      <w:bookmarkEnd w:id="77"/>
+      <w:bookmarkEnd w:id="78"/>
     </w:p>
     <w:p/>
     <w:p>
@@ -29388,8 +31546,8 @@
           <w:color w:val="auto"/>
         </w:rPr>
       </w:pPr>
-      <w:bookmarkStart w:id="72" w:name="_Toc398811216"/>
-      <w:bookmarkStart w:id="73" w:name="_Toc404283066"/>
+      <w:bookmarkStart w:id="79" w:name="_Toc398811216"/>
+      <w:bookmarkStart w:id="80" w:name="_Toc404283066"/>
       <w:r>
         <w:rPr>
           <w:rFonts w:ascii="Times New Roman" w:hAnsi="Times New Roman" w:cs="Times New Roman"/>
@@ -29399,7 +31557,7 @@
         <w:lastRenderedPageBreak/>
         <w:t xml:space="preserve">Appendix </w:t>
       </w:r>
-      <w:bookmarkEnd w:id="72"/>
+      <w:bookmarkEnd w:id="79"/>
       <w:r>
         <w:rPr>
           <w:rFonts w:ascii="Times New Roman" w:hAnsi="Times New Roman" w:cs="Times New Roman"/>
@@ -29408,7 +31566,7 @@
         </w:rPr>
         <w:t>B</w:t>
       </w:r>
-      <w:bookmarkEnd w:id="73"/>
+      <w:bookmarkEnd w:id="80"/>
     </w:p>
     <w:p/>
     <w:p>
@@ -29435,8 +31593,8 @@
           <w:color w:val="auto"/>
         </w:rPr>
       </w:pPr>
-      <w:bookmarkStart w:id="74" w:name="_Toc398811217"/>
-      <w:bookmarkStart w:id="75" w:name="_Toc404283067"/>
+      <w:bookmarkStart w:id="81" w:name="_Toc398811217"/>
+      <w:bookmarkStart w:id="82" w:name="_Toc404283067"/>
       <w:r>
         <w:rPr>
           <w:rFonts w:ascii="Times New Roman" w:hAnsi="Times New Roman" w:cs="Times New Roman"/>
@@ -29445,8 +31603,8 @@
         </w:rPr>
         <w:t>Competition Course</w:t>
       </w:r>
-      <w:bookmarkEnd w:id="74"/>
-      <w:bookmarkEnd w:id="75"/>
+      <w:bookmarkEnd w:id="81"/>
+      <w:bookmarkEnd w:id="82"/>
     </w:p>
     <w:p/>
     <w:p>
@@ -29492,7 +31650,7 @@
                     </pic:cNvPicPr>
                   </pic:nvPicPr>
                   <pic:blipFill>
-                    <a:blip r:embed="rId17">
+                    <a:blip r:embed="rId27">
                       <a:extLst>
                         <a:ext uri="{28A0092B-C50C-407E-A947-70E740481C1C}">
                           <a14:useLocalDpi xmlns:a14="http://schemas.microsoft.com/office/drawing/2010/main" val="0"/>
@@ -29592,9 +31750,9 @@
           <w:sz w:val="22"/>
         </w:rPr>
       </w:pPr>
-      <w:bookmarkStart w:id="76" w:name="_Ref398740497"/>
-      <w:bookmarkStart w:id="77" w:name="_Toc398833512"/>
-      <w:bookmarkStart w:id="78" w:name="_Toc404283026"/>
+      <w:bookmarkStart w:id="83" w:name="_Ref398740497"/>
+      <w:bookmarkStart w:id="84" w:name="_Toc398833512"/>
+      <w:bookmarkStart w:id="85" w:name="_Toc404283026"/>
       <w:r>
         <w:rPr>
           <w:b/>
@@ -29639,7 +31797,7 @@
           <w:color w:val="auto"/>
           <w:sz w:val="22"/>
         </w:rPr>
-        <w:t>7</w:t>
+        <w:t>17</w:t>
       </w:r>
       <w:r>
         <w:rPr>
@@ -29650,7 +31808,7 @@
         </w:rPr>
         <w:fldChar w:fldCharType="end"/>
       </w:r>
-      <w:bookmarkEnd w:id="76"/>
+      <w:bookmarkEnd w:id="83"/>
       <w:r>
         <w:rPr>
           <w:color w:val="auto"/>
@@ -29694,8 +31852,8 @@
         </w:rPr>
         <w:t>1].</w:t>
       </w:r>
-      <w:bookmarkEnd w:id="77"/>
-      <w:bookmarkEnd w:id="78"/>
+      <w:bookmarkEnd w:id="84"/>
+      <w:bookmarkEnd w:id="85"/>
     </w:p>
     <w:p>
       <w:r>
@@ -29718,8 +31876,8 @@
           <w:color w:val="auto"/>
         </w:rPr>
       </w:pPr>
-      <w:bookmarkStart w:id="79" w:name="_Toc398811218"/>
-      <w:bookmarkStart w:id="80" w:name="_Toc404283068"/>
+      <w:bookmarkStart w:id="86" w:name="_Toc398811218"/>
+      <w:bookmarkStart w:id="87" w:name="_Toc404283068"/>
       <w:r>
         <w:rPr>
           <w:rFonts w:ascii="Times New Roman" w:hAnsi="Times New Roman" w:cs="Times New Roman"/>
@@ -29728,8 +31886,8 @@
         </w:rPr>
         <w:t>Simon Carabiner</w:t>
       </w:r>
-      <w:bookmarkEnd w:id="79"/>
-      <w:bookmarkEnd w:id="80"/>
+      <w:bookmarkEnd w:id="86"/>
+      <w:bookmarkEnd w:id="87"/>
     </w:p>
     <w:p/>
     <w:p>
@@ -29832,7 +31990,7 @@
                     <pic:cNvPicPr/>
                   </pic:nvPicPr>
                   <pic:blipFill>
-                    <a:blip r:embed="rId18">
+                    <a:blip r:embed="rId28">
                       <a:extLst>
                         <a:ext uri="{28A0092B-C50C-407E-A947-70E740481C1C}">
                           <a14:useLocalDpi xmlns:a14="http://schemas.microsoft.com/office/drawing/2010/main" val="0"/>
@@ -29898,9 +32056,9 @@
           <w:sz w:val="22"/>
         </w:rPr>
       </w:pPr>
-      <w:bookmarkStart w:id="81" w:name="_Ref398740538"/>
-      <w:bookmarkStart w:id="82" w:name="_Toc398833513"/>
-      <w:bookmarkStart w:id="83" w:name="_Toc404283027"/>
+      <w:bookmarkStart w:id="88" w:name="_Ref398740538"/>
+      <w:bookmarkStart w:id="89" w:name="_Toc398833513"/>
+      <w:bookmarkStart w:id="90" w:name="_Toc404283027"/>
       <w:r>
         <w:rPr>
           <w:b/>
@@ -29945,7 +32103,7 @@
           <w:color w:val="auto"/>
           <w:sz w:val="22"/>
         </w:rPr>
-        <w:t>8</w:t>
+        <w:t>18</w:t>
       </w:r>
       <w:r>
         <w:rPr>
@@ -29956,7 +32114,7 @@
         </w:rPr>
         <w:fldChar w:fldCharType="end"/>
       </w:r>
-      <w:bookmarkEnd w:id="81"/>
+      <w:bookmarkEnd w:id="88"/>
       <w:r>
         <w:rPr>
           <w:b/>
@@ -29974,8 +32132,8 @@
         </w:rPr>
         <w:t>The exact Simon Carabiner to be used during competition [5].</w:t>
       </w:r>
-      <w:bookmarkEnd w:id="82"/>
-      <w:bookmarkEnd w:id="83"/>
+      <w:bookmarkEnd w:id="89"/>
+      <w:bookmarkEnd w:id="90"/>
       <w:r>
         <w:rPr>
           <w:b/>
@@ -30006,8 +32164,8 @@
           <w:color w:val="auto"/>
         </w:rPr>
       </w:pPr>
-      <w:bookmarkStart w:id="84" w:name="_Toc398811219"/>
-      <w:bookmarkStart w:id="85" w:name="_Toc404283069"/>
+      <w:bookmarkStart w:id="91" w:name="_Toc398811219"/>
+      <w:bookmarkStart w:id="92" w:name="_Toc404283069"/>
       <w:r>
         <w:rPr>
           <w:rFonts w:ascii="Times New Roman" w:hAnsi="Times New Roman" w:cs="Times New Roman"/>
@@ -30017,8 +32175,8 @@
         <w:lastRenderedPageBreak/>
         <w:t>Rubik’s Cube</w:t>
       </w:r>
-      <w:bookmarkEnd w:id="84"/>
-      <w:bookmarkEnd w:id="85"/>
+      <w:bookmarkEnd w:id="91"/>
+      <w:bookmarkEnd w:id="92"/>
     </w:p>
     <w:p/>
     <w:p>
@@ -30108,7 +32266,7 @@
                     <pic:cNvPicPr/>
                   </pic:nvPicPr>
                   <pic:blipFill>
-                    <a:blip r:embed="rId19">
+                    <a:blip r:embed="rId29">
                       <a:extLst>
                         <a:ext uri="{28A0092B-C50C-407E-A947-70E740481C1C}">
                           <a14:useLocalDpi xmlns:a14="http://schemas.microsoft.com/office/drawing/2010/main" val="0"/>
@@ -30182,9 +32340,9 @@
           <w:sz w:val="22"/>
         </w:rPr>
       </w:pPr>
-      <w:bookmarkStart w:id="86" w:name="_Ref398740559"/>
-      <w:bookmarkStart w:id="87" w:name="_Toc398833514"/>
-      <w:bookmarkStart w:id="88" w:name="_Toc404283028"/>
+      <w:bookmarkStart w:id="93" w:name="_Ref398740559"/>
+      <w:bookmarkStart w:id="94" w:name="_Toc398833514"/>
+      <w:bookmarkStart w:id="95" w:name="_Toc404283028"/>
       <w:r>
         <w:rPr>
           <w:b/>
@@ -30229,7 +32387,7 @@
           <w:color w:val="auto"/>
           <w:sz w:val="22"/>
         </w:rPr>
-        <w:t>9</w:t>
+        <w:t>19</w:t>
       </w:r>
       <w:r>
         <w:rPr>
@@ -30240,7 +32398,7 @@
         </w:rPr>
         <w:fldChar w:fldCharType="end"/>
       </w:r>
-      <w:bookmarkEnd w:id="86"/>
+      <w:bookmarkEnd w:id="93"/>
       <w:r>
         <w:rPr>
           <w:b/>
@@ -30258,8 +32416,8 @@
         </w:rPr>
         <w:t>The exact Rubik's Cube to be used during competition [6].</w:t>
       </w:r>
-      <w:bookmarkEnd w:id="87"/>
-      <w:bookmarkEnd w:id="88"/>
+      <w:bookmarkEnd w:id="94"/>
+      <w:bookmarkEnd w:id="95"/>
     </w:p>
     <w:p>
       <w:r>
@@ -30282,8 +32440,8 @@
           <w:color w:val="auto"/>
         </w:rPr>
       </w:pPr>
-      <w:bookmarkStart w:id="89" w:name="_Toc398811220"/>
-      <w:bookmarkStart w:id="90" w:name="_Toc404283070"/>
+      <w:bookmarkStart w:id="96" w:name="_Toc398811220"/>
+      <w:bookmarkStart w:id="97" w:name="_Toc404283070"/>
       <w:r>
         <w:rPr>
           <w:rFonts w:ascii="Times New Roman" w:hAnsi="Times New Roman" w:cs="Times New Roman"/>
@@ -30292,8 +32450,8 @@
         </w:rPr>
         <w:t>Pocket Etch-A-Sketch</w:t>
       </w:r>
-      <w:bookmarkEnd w:id="89"/>
-      <w:bookmarkEnd w:id="90"/>
+      <w:bookmarkEnd w:id="96"/>
+      <w:bookmarkEnd w:id="97"/>
     </w:p>
     <w:p/>
     <w:p>
@@ -30380,7 +32538,7 @@
                     <pic:cNvPicPr/>
                   </pic:nvPicPr>
                   <pic:blipFill>
-                    <a:blip r:embed="rId20">
+                    <a:blip r:embed="rId30">
                       <a:extLst>
                         <a:ext uri="{28A0092B-C50C-407E-A947-70E740481C1C}">
                           <a14:useLocalDpi xmlns:a14="http://schemas.microsoft.com/office/drawing/2010/main" val="0"/>
@@ -30417,9 +32575,9 @@
           <w:sz w:val="22"/>
         </w:rPr>
       </w:pPr>
-      <w:bookmarkStart w:id="91" w:name="_Ref398740583"/>
-      <w:bookmarkStart w:id="92" w:name="_Toc398833515"/>
-      <w:bookmarkStart w:id="93" w:name="_Toc404283029"/>
+      <w:bookmarkStart w:id="98" w:name="_Ref398740583"/>
+      <w:bookmarkStart w:id="99" w:name="_Toc398833515"/>
+      <w:bookmarkStart w:id="100" w:name="_Toc404283029"/>
       <w:r>
         <w:rPr>
           <w:b/>
@@ -30464,7 +32622,7 @@
           <w:color w:val="auto"/>
           <w:sz w:val="22"/>
         </w:rPr>
-        <w:t>10</w:t>
+        <w:t>20</w:t>
       </w:r>
       <w:r>
         <w:rPr>
@@ -30475,7 +32633,7 @@
         </w:rPr>
         <w:fldChar w:fldCharType="end"/>
       </w:r>
-      <w:bookmarkEnd w:id="91"/>
+      <w:bookmarkEnd w:id="98"/>
       <w:r>
         <w:rPr>
           <w:b/>
@@ -30493,8 +32651,8 @@
         </w:rPr>
         <w:t>The exact pocket Etch-A-Sketch to be used during competition [7].</w:t>
       </w:r>
-      <w:bookmarkEnd w:id="92"/>
-      <w:bookmarkEnd w:id="93"/>
+      <w:bookmarkEnd w:id="99"/>
+      <w:bookmarkEnd w:id="100"/>
       <w:r>
         <w:rPr>
           <w:i w:val="0"/>
@@ -30526,8 +32684,8 @@
           <w:color w:val="auto"/>
         </w:rPr>
       </w:pPr>
-      <w:bookmarkStart w:id="94" w:name="_Toc398811221"/>
-      <w:bookmarkStart w:id="95" w:name="_Toc404283071"/>
+      <w:bookmarkStart w:id="101" w:name="_Toc398811221"/>
+      <w:bookmarkStart w:id="102" w:name="_Toc404283071"/>
       <w:r>
         <w:rPr>
           <w:rFonts w:ascii="Times New Roman" w:hAnsi="Times New Roman" w:cs="Times New Roman"/>
@@ -30536,8 +32694,8 @@
         </w:rPr>
         <w:t>Playing Cards</w:t>
       </w:r>
-      <w:bookmarkEnd w:id="94"/>
-      <w:bookmarkEnd w:id="95"/>
+      <w:bookmarkEnd w:id="101"/>
+      <w:bookmarkEnd w:id="102"/>
     </w:p>
     <w:p/>
     <w:p>
@@ -30629,7 +32787,7 @@
                     <pic:cNvPicPr/>
                   </pic:nvPicPr>
                   <pic:blipFill>
-                    <a:blip r:embed="rId21">
+                    <a:blip r:embed="rId31">
                       <a:extLst>
                         <a:ext uri="{28A0092B-C50C-407E-A947-70E740481C1C}">
                           <a14:useLocalDpi xmlns:a14="http://schemas.microsoft.com/office/drawing/2010/main" val="0"/>
@@ -30672,8 +32830,8 @@
           <w:szCs w:val="22"/>
         </w:rPr>
       </w:pPr>
-      <w:bookmarkStart w:id="96" w:name="_Ref404282597"/>
-      <w:bookmarkStart w:id="97" w:name="_Toc404283030"/>
+      <w:bookmarkStart w:id="103" w:name="_Ref404282597"/>
+      <w:bookmarkStart w:id="104" w:name="_Toc404283030"/>
       <w:r>
         <w:rPr>
           <w:b/>
@@ -30723,7 +32881,7 @@
           <w:sz w:val="22"/>
           <w:szCs w:val="22"/>
         </w:rPr>
-        <w:t>11</w:t>
+        <w:t>21</w:t>
       </w:r>
       <w:r>
         <w:rPr>
@@ -30735,7 +32893,7 @@
         </w:rPr>
         <w:fldChar w:fldCharType="end"/>
       </w:r>
-      <w:bookmarkEnd w:id="96"/>
+      <w:bookmarkEnd w:id="103"/>
       <w:r>
         <w:rPr>
           <w:b/>
@@ -30755,7 +32913,7 @@
         </w:rPr>
         <w:t xml:space="preserve"> The exact playing cards to be used during competition [9].</w:t>
       </w:r>
-      <w:bookmarkEnd w:id="97"/>
+      <w:bookmarkEnd w:id="104"/>
     </w:p>
     <w:p>
       <w:pPr>
@@ -30787,8 +32945,8 @@
           <w:color w:val="auto"/>
         </w:rPr>
       </w:pPr>
-      <w:bookmarkStart w:id="98" w:name="_Toc398811222"/>
-      <w:bookmarkStart w:id="99" w:name="_Toc404283072"/>
+      <w:bookmarkStart w:id="105" w:name="_Toc398811222"/>
+      <w:bookmarkStart w:id="106" w:name="_Toc404283072"/>
       <w:r>
         <w:rPr>
           <w:rFonts w:ascii="Times New Roman" w:hAnsi="Times New Roman" w:cs="Times New Roman"/>
@@ -30798,8 +32956,8 @@
         <w:lastRenderedPageBreak/>
         <w:t>Scotch Blue Painter’s Tape</w:t>
       </w:r>
-      <w:bookmarkEnd w:id="98"/>
-      <w:bookmarkEnd w:id="99"/>
+      <w:bookmarkEnd w:id="105"/>
+      <w:bookmarkEnd w:id="106"/>
     </w:p>
     <w:p/>
     <w:p>
@@ -30888,7 +33046,7 @@
                     <pic:cNvPicPr/>
                   </pic:nvPicPr>
                   <pic:blipFill>
-                    <a:blip r:embed="rId22">
+                    <a:blip r:embed="rId32">
                       <a:extLst>
                         <a:ext uri="{28A0092B-C50C-407E-A947-70E740481C1C}">
                           <a14:useLocalDpi xmlns:a14="http://schemas.microsoft.com/office/drawing/2010/main" val="0"/>
@@ -30963,9 +33121,9 @@
           <w:sz w:val="22"/>
         </w:rPr>
       </w:pPr>
-      <w:bookmarkStart w:id="100" w:name="_Ref398811310"/>
-      <w:bookmarkStart w:id="101" w:name="_Toc398833516"/>
-      <w:bookmarkStart w:id="102" w:name="_Toc404283031"/>
+      <w:bookmarkStart w:id="107" w:name="_Ref398811310"/>
+      <w:bookmarkStart w:id="108" w:name="_Toc398833516"/>
+      <w:bookmarkStart w:id="109" w:name="_Toc404283031"/>
       <w:r>
         <w:rPr>
           <w:b/>
@@ -31010,7 +33168,7 @@
           <w:color w:val="auto"/>
           <w:sz w:val="22"/>
         </w:rPr>
-        <w:t>12</w:t>
+        <w:t>22</w:t>
       </w:r>
       <w:r>
         <w:rPr>
@@ -31021,7 +33179,7 @@
         </w:rPr>
         <w:fldChar w:fldCharType="end"/>
       </w:r>
-      <w:bookmarkEnd w:id="100"/>
+      <w:bookmarkEnd w:id="107"/>
       <w:r>
         <w:rPr>
           <w:b/>
@@ -31039,8 +33197,8 @@
         </w:rPr>
         <w:t>The exact painter’s tape to be used on the course [8].</w:t>
       </w:r>
-      <w:bookmarkEnd w:id="101"/>
-      <w:bookmarkEnd w:id="102"/>
+      <w:bookmarkEnd w:id="108"/>
+      <w:bookmarkEnd w:id="109"/>
       <w:r>
         <w:rPr>
           <w:i w:val="0"/>
@@ -31073,8 +33231,8 @@
           <w:color w:val="auto"/>
         </w:rPr>
       </w:pPr>
-      <w:bookmarkStart w:id="103" w:name="_Toc398811223"/>
-      <w:bookmarkStart w:id="104" w:name="_Toc404283073"/>
+      <w:bookmarkStart w:id="110" w:name="_Toc398811223"/>
+      <w:bookmarkStart w:id="111" w:name="_Toc404283073"/>
       <w:r>
         <w:rPr>
           <w:rFonts w:ascii="Times New Roman" w:hAnsi="Times New Roman" w:cs="Times New Roman"/>
@@ -31084,8 +33242,8 @@
         <w:lastRenderedPageBreak/>
         <w:t>References</w:t>
       </w:r>
-      <w:bookmarkEnd w:id="103"/>
-      <w:bookmarkEnd w:id="104"/>
+      <w:bookmarkEnd w:id="110"/>
+      <w:bookmarkEnd w:id="111"/>
     </w:p>
     <w:p/>
     <w:p>
@@ -31325,8 +33483,8 @@
       </w:r>
     </w:p>
     <w:sectPr>
-      <w:headerReference w:type="default" r:id="rId23"/>
-      <w:footerReference w:type="default" r:id="rId24"/>
+      <w:headerReference w:type="default" r:id="rId33"/>
+      <w:footerReference w:type="default" r:id="rId34"/>
       <w:pgSz w:w="12240" w:h="15840"/>
       <w:pgMar w:top="1440" w:right="1440" w:bottom="1440" w:left="1440" w:header="720" w:footer="720" w:gutter="0"/>
       <w:pgNumType w:start="1"/>
@@ -31403,38 +33561,6 @@
       </w:r>
     </w:p>
   </w:comment>
-  <w:comment w:id="53" w:author="Powell, Brian A" w:date="2014-11-21T22:11:00Z" w:initials="PBA">
-    <w:p>
-      <w:pPr>
-        <w:pStyle w:val="CommentText"/>
-      </w:pPr>
-      <w:r>
-        <w:rPr>
-          <w:rStyle w:val="CommentReference"/>
-        </w:rPr>
-        <w:annotationRef/>
-      </w:r>
-      <w:r>
-        <w:t>Something with new states. The preconditions probably need to be thought about since the system should already be aligned.</w:t>
-      </w:r>
-    </w:p>
-  </w:comment>
-  <w:comment w:id="55" w:author="Powell, Brian A" w:date="2014-11-21T22:12:00Z" w:initials="PBA">
-    <w:p>
-      <w:pPr>
-        <w:pStyle w:val="CommentText"/>
-      </w:pPr>
-      <w:r>
-        <w:rPr>
-          <w:rStyle w:val="CommentReference"/>
-        </w:rPr>
-        <w:annotationRef/>
-      </w:r>
-      <w:r>
-        <w:t>Use new states</w:t>
-      </w:r>
-    </w:p>
-  </w:comment>
 </w:comments>
 </file>
 
@@ -31444,8 +33570,6 @@
   <w15:commentEx w15:paraId="59D58425" w15:done="0"/>
   <w15:commentEx w15:paraId="5E1EA727" w15:done="0"/>
   <w15:commentEx w15:paraId="30E45C17" w15:done="0"/>
-  <w15:commentEx w15:paraId="5671F240" w15:done="0"/>
-  <w15:commentEx w15:paraId="5954F7C6" w15:done="0"/>
 </w15:commentsEx>
 </file>
 
@@ -31555,7 +33679,7 @@
           <w:rPr>
             <w:noProof/>
           </w:rPr>
-          <w:t>36</w:t>
+          <w:t>35</w:t>
         </w:r>
         <w:r>
           <w:rPr>
@@ -37494,7 +39618,7 @@
 </file>
 
 <file path=customXml/itemProps1.xml><?xml version="1.0" encoding="utf-8"?>
-<ds:datastoreItem xmlns:ds="http://schemas.openxmlformats.org/officeDocument/2006/customXml" ds:itemID="{BFC12DB2-B0AF-4668-8256-5D44749D1065}">
+<ds:datastoreItem xmlns:ds="http://schemas.openxmlformats.org/officeDocument/2006/customXml" ds:itemID="{C8200733-6919-4C7B-80F0-BA7E37BFB467}">
   <ds:schemaRefs>
     <ds:schemaRef ds:uri="http://schemas.openxmlformats.org/officeDocument/2006/bibliography"/>
   </ds:schemaRefs>

</xml_diff>